<commit_message>
work on accessory costs ms
</commit_message>
<xml_diff>
--- a/ms/Accessory/AccessoryCostFigures_20160905.docx
+++ b/ms/Accessory/AccessoryCostFigures_20160905.docx
@@ -831,8 +831,6 @@
               </w:rPr>
               <w:t>Seed</w:t>
             </w:r>
-            <w:bookmarkStart w:id="1" w:name="_GoBack"/>
-            <w:bookmarkEnd w:id="1"/>
           </w:p>
         </w:tc>
         <w:tc>
@@ -6635,13 +6633,13 @@
           <w:lang w:eastAsia="en-AU"/>
         </w:rPr>
         <w:drawing>
-          <wp:anchor distT="0" distB="0" distL="114300" distR="114300" simplePos="0" relativeHeight="251716608" behindDoc="0" locked="0" layoutInCell="1" allowOverlap="1" wp14:anchorId="07F3BD8E" wp14:editId="256BC1A2">
+          <wp:anchor distT="0" distB="0" distL="114300" distR="114300" simplePos="0" relativeHeight="251715584" behindDoc="0" locked="0" layoutInCell="1" allowOverlap="1" wp14:anchorId="07F3BD8E" wp14:editId="2106758A">
             <wp:simplePos x="0" y="0"/>
             <wp:positionH relativeFrom="column">
-              <wp:posOffset>-521843</wp:posOffset>
+              <wp:posOffset>-521335</wp:posOffset>
             </wp:positionH>
             <wp:positionV relativeFrom="paragraph">
-              <wp:posOffset>1222706</wp:posOffset>
+              <wp:posOffset>1365250</wp:posOffset>
             </wp:positionV>
             <wp:extent cx="223520" cy="3232785"/>
             <wp:effectExtent l="0" t="0" r="5080" b="0"/>
@@ -8166,17 +8164,6 @@
         <w:gridCol w:w="108"/>
         <w:gridCol w:w="499"/>
         <w:gridCol w:w="108"/>
-        <w:tblGridChange w:id="2">
-          <w:tblGrid>
-            <w:gridCol w:w="108"/>
-            <w:gridCol w:w="3011"/>
-            <w:gridCol w:w="108"/>
-            <w:gridCol w:w="443"/>
-            <w:gridCol w:w="108"/>
-            <w:gridCol w:w="499"/>
-            <w:gridCol w:w="108"/>
-          </w:tblGrid>
-        </w:tblGridChange>
       </w:tblGrid>
       <w:tr>
         <w:trPr>
@@ -8841,7 +8828,7 @@
               </w:rPr>
               <w:t>Successful investment (</w:t>
             </w:r>
-            <w:commentRangeStart w:id="3"/>
+            <w:commentRangeStart w:id="1"/>
             <w:r>
               <w:rPr>
                 <w:rFonts w:eastAsia="Times New Roman" w:cs="Times New Roman"/>
@@ -8852,12 +8839,12 @@
               </w:rPr>
               <w:t>mg</w:t>
             </w:r>
-            <w:commentRangeEnd w:id="3"/>
+            <w:commentRangeEnd w:id="1"/>
             <w:r>
               <w:rPr>
                 <w:rStyle w:val="CommentReference"/>
               </w:rPr>
-              <w:commentReference w:id="3"/>
+              <w:commentReference w:id="1"/>
             </w:r>
             <w:r>
               <w:rPr>
@@ -9410,26 +9397,21 @@
       </w:pPr>
       <w:r>
         <w:lastRenderedPageBreak/>
-        <w:t>Figures</w:t>
-      </w:r>
-    </w:p>
-    <w:p>
-      <w:r>
         <mc:AlternateContent>
           <mc:Choice Requires="wpg">
             <w:drawing>
-              <wp:anchor distT="0" distB="0" distL="114300" distR="114300" simplePos="0" relativeHeight="251719680" behindDoc="0" locked="0" layoutInCell="1" allowOverlap="1" wp14:anchorId="7A9C2245" wp14:editId="52DB9F6F">
+              <wp:anchor distT="0" distB="0" distL="114300" distR="114300" simplePos="0" relativeHeight="251718656" behindDoc="0" locked="0" layoutInCell="1" allowOverlap="1" wp14:anchorId="4C2C3F8F" wp14:editId="5241B658">
                 <wp:simplePos x="0" y="0"/>
                 <wp:positionH relativeFrom="column">
-                  <wp:posOffset>0</wp:posOffset>
+                  <wp:posOffset>60960</wp:posOffset>
                 </wp:positionH>
                 <wp:positionV relativeFrom="paragraph">
-                  <wp:posOffset>-635</wp:posOffset>
+                  <wp:posOffset>461010</wp:posOffset>
                 </wp:positionV>
-                <wp:extent cx="6466537" cy="1754492"/>
-                <wp:effectExtent l="0" t="0" r="0" b="17780"/>
-                <wp:wrapNone/>
-                <wp:docPr id="22" name="Group 1"/>
+                <wp:extent cx="4869409" cy="6556924"/>
+                <wp:effectExtent l="0" t="0" r="0" b="0"/>
+                <wp:wrapTopAndBottom/>
+                <wp:docPr id="163" name="Group 150"/>
                 <wp:cNvGraphicFramePr/>
                 <a:graphic xmlns:a="http://schemas.openxmlformats.org/drawingml/2006/main">
                   <a:graphicData uri="http://schemas.microsoft.com/office/word/2010/wordprocessingGroup">
@@ -9438,29 +9420,70 @@
                       <wpg:grpSpPr>
                         <a:xfrm>
                           <a:off x="0" y="0"/>
-                          <a:ext cx="6466537" cy="1754492"/>
+                          <a:ext cx="4869409" cy="6556924"/>
                           <a:chOff x="0" y="0"/>
-                          <a:chExt cx="6466537" cy="1754489"/>
+                          <a:chExt cx="4869409" cy="6556924"/>
                         </a:xfrm>
                       </wpg:grpSpPr>
+                      <wps:wsp>
+                        <wps:cNvPr id="164" name="TextBox 29"/>
+                        <wps:cNvSpPr txBox="1"/>
+                        <wps:spPr>
+                          <a:xfrm>
+                            <a:off x="4546" y="0"/>
+                            <a:ext cx="1645285" cy="262255"/>
+                          </a:xfrm>
+                          <a:prstGeom prst="rect">
+                            <a:avLst/>
+                          </a:prstGeom>
+                          <a:noFill/>
+                        </wps:spPr>
+                        <wps:txbx>
+                          <w:txbxContent>
+                            <w:p>
+                              <w:pPr>
+                                <w:pStyle w:val="NormalWeb"/>
+                                <w:spacing w:before="0" w:beforeAutospacing="0" w:after="0" w:afterAutospacing="0"/>
+                              </w:pPr>
+                              <w:r>
+                                <w:rPr>
+                                  <w:rFonts w:asciiTheme="minorHAnsi" w:hAnsi="Calibri" w:cstheme="minorBidi"/>
+                                  <w:b/>
+                                  <w:bCs/>
+                                  <w:i/>
+                                  <w:iCs/>
+                                  <w:color w:val="000000" w:themeColor="text1"/>
+                                  <w:kern w:val="24"/>
+                                  <w:sz w:val="22"/>
+                                  <w:szCs w:val="22"/>
+                                </w:rPr>
+                                <w:t>a. Investment categories</w:t>
+                              </w:r>
+                            </w:p>
+                          </w:txbxContent>
+                        </wps:txbx>
+                        <wps:bodyPr wrap="none" rtlCol="0">
+                          <a:spAutoFit/>
+                        </wps:bodyPr>
+                      </wps:wsp>
                       <wpg:grpSp>
-                        <wpg:cNvPr id="23" name="Group 23"/>
+                        <wpg:cNvPr id="165" name="Group 165"/>
                         <wpg:cNvGrpSpPr/>
                         <wpg:grpSpPr>
                           <a:xfrm>
-                            <a:off x="0" y="517931"/>
-                            <a:ext cx="3212037" cy="1236558"/>
-                            <a:chOff x="0" y="517888"/>
-                            <a:chExt cx="4282713" cy="1648746"/>
+                            <a:off x="267408" y="191162"/>
+                            <a:ext cx="3234355" cy="1236749"/>
+                            <a:chOff x="267407" y="191160"/>
+                            <a:chExt cx="4312471" cy="1649002"/>
                           </a:xfrm>
                         </wpg:grpSpPr>
                         <wps:wsp>
-                          <wps:cNvPr id="25" name="TextBox 8"/>
+                          <wps:cNvPr id="166" name="TextBox 8"/>
                           <wps:cNvSpPr txBox="1"/>
                           <wps:spPr>
                             <a:xfrm>
-                              <a:off x="2754480" y="517888"/>
-                              <a:ext cx="1528233" cy="303953"/>
+                              <a:off x="3022012" y="191160"/>
+                              <a:ext cx="1557866" cy="303954"/>
                             </a:xfrm>
                             <a:prstGeom prst="rect">
                               <a:avLst/>
@@ -9484,7 +9507,9 @@
                                     <w:rFonts w:asciiTheme="minorHAnsi" w:hAnsi="Calibri" w:cstheme="minorBidi"/>
                                     <w:b/>
                                     <w:bCs/>
-                                    <w:color w:val="000000" w:themeColor="text1"/>
+                                    <w:i/>
+                                    <w:iCs/>
+                                    <w:color w:val="FF0000"/>
                                     <w:kern w:val="24"/>
                                     <w:sz w:val="16"/>
                                     <w:szCs w:val="16"/>
@@ -9499,12 +9524,12 @@
                           </wps:bodyPr>
                         </wps:wsp>
                         <wps:wsp>
-                          <wps:cNvPr id="34" name="TextBox 9"/>
+                          <wps:cNvPr id="167" name="TextBox 9"/>
                           <wps:cNvSpPr txBox="1"/>
                           <wps:spPr>
                             <a:xfrm>
-                              <a:off x="2754479" y="932326"/>
-                              <a:ext cx="1526539" cy="635000"/>
+                              <a:off x="3032227" y="764785"/>
+                              <a:ext cx="1526539" cy="303954"/>
                             </a:xfrm>
                             <a:prstGeom prst="rect">
                               <a:avLst/>
@@ -9528,22 +9553,14 @@
                                     <w:rFonts w:asciiTheme="minorHAnsi" w:hAnsi="Calibri" w:cstheme="minorBidi"/>
                                     <w:b/>
                                     <w:bCs/>
+                                    <w:i/>
+                                    <w:iCs/>
                                     <w:color w:val="000000" w:themeColor="text1"/>
                                     <w:kern w:val="24"/>
                                     <w:sz w:val="16"/>
                                     <w:szCs w:val="16"/>
                                   </w:rPr>
-                                  <w:t xml:space="preserve">Provisioning costs </w:t>
-                                </w:r>
-                                <w:r>
-                                  <w:rPr>
-                                    <w:rFonts w:asciiTheme="minorHAnsi" w:hAnsi="Calibri" w:cstheme="minorBidi"/>
-                                    <w:color w:val="000000" w:themeColor="text1"/>
-                                    <w:kern w:val="24"/>
-                                    <w:sz w:val="16"/>
-                                    <w:szCs w:val="16"/>
-                                  </w:rPr>
-                                  <w:t>(Packaging, dispersal, and the seed)</w:t>
+                                  <w:t>Provisioning costs</w:t>
                                 </w:r>
                               </w:p>
                             </w:txbxContent>
@@ -9553,12 +9570,12 @@
                           </wps:bodyPr>
                         </wps:wsp>
                         <wps:wsp>
-                          <wps:cNvPr id="35" name="TextBox 10"/>
+                          <wps:cNvPr id="168" name="TextBox 10"/>
                           <wps:cNvSpPr txBox="1"/>
                           <wps:spPr>
                             <a:xfrm>
-                              <a:off x="1321811" y="835136"/>
-                              <a:ext cx="849206" cy="303953"/>
+                              <a:off x="1589279" y="508475"/>
+                              <a:ext cx="872913" cy="303954"/>
                             </a:xfrm>
                             <a:prstGeom prst="rect">
                               <a:avLst/>
@@ -9582,6 +9599,8 @@
                                     <w:rFonts w:asciiTheme="minorHAnsi" w:hAnsi="Calibri" w:cstheme="minorBidi"/>
                                     <w:b/>
                                     <w:bCs/>
+                                    <w:i/>
+                                    <w:iCs/>
                                     <w:color w:val="000000" w:themeColor="text1"/>
                                     <w:kern w:val="24"/>
                                     <w:sz w:val="16"/>
@@ -9597,14 +9616,14 @@
                           </wps:bodyPr>
                         </wps:wsp>
                         <wps:wsp>
-                          <wps:cNvPr id="36" name="Straight Arrow Connector 12"/>
+                          <wps:cNvPr id="169" name="Straight Arrow Connector 12"/>
                           <wps:cNvCnPr>
-                            <a:stCxn id="35" idx="3"/>
-                            <a:endCxn id="25" idx="1"/>
+                            <a:stCxn id="168" idx="3"/>
+                            <a:endCxn id="166" idx="1"/>
                           </wps:cNvCnPr>
                           <wps:spPr>
                             <a:xfrm flipV="1">
-                              <a:off x="2160142" y="661693"/>
+                              <a:off x="2427552" y="334798"/>
                               <a:ext cx="594478" cy="317328"/>
                             </a:xfrm>
                             <a:prstGeom prst="bentConnector3">
@@ -9636,15 +9655,15 @@
                           <wps:bodyPr/>
                         </wps:wsp>
                         <wps:wsp>
-                          <wps:cNvPr id="37" name="Elbow Connector 37"/>
+                          <wps:cNvPr id="170" name="Elbow Connector 170"/>
                           <wps:cNvCnPr>
-                            <a:stCxn id="35" idx="3"/>
-                            <a:endCxn id="34" idx="1"/>
+                            <a:stCxn id="168" idx="3"/>
+                            <a:endCxn id="167" idx="1"/>
                           </wps:cNvCnPr>
                           <wps:spPr>
                             <a:xfrm>
-                              <a:off x="2160142" y="979021"/>
-                              <a:ext cx="594479" cy="261364"/>
+                              <a:off x="2427553" y="652126"/>
+                              <a:ext cx="604692" cy="256319"/>
                             </a:xfrm>
                             <a:prstGeom prst="bentConnector3">
                               <a:avLst>
@@ -9675,12 +9694,12 @@
                           <wps:bodyPr/>
                         </wps:wsp>
                         <wps:wsp>
-                          <wps:cNvPr id="38" name="TextBox 19"/>
+                          <wps:cNvPr id="171" name="TextBox 19"/>
                           <wps:cNvSpPr txBox="1"/>
                           <wps:spPr>
                             <a:xfrm>
-                              <a:off x="1321810" y="1696734"/>
-                              <a:ext cx="2959098" cy="469900"/>
+                              <a:off x="1589277" y="1370261"/>
+                              <a:ext cx="2959945" cy="469901"/>
                             </a:xfrm>
                             <a:prstGeom prst="rect">
                               <a:avLst/>
@@ -9704,7 +9723,9 @@
                                     <w:rFonts w:asciiTheme="minorHAnsi" w:hAnsi="Calibri" w:cstheme="minorBidi"/>
                                     <w:b/>
                                     <w:bCs/>
-                                    <w:color w:val="000000" w:themeColor="text1"/>
+                                    <w:i/>
+                                    <w:iCs/>
+                                    <w:color w:val="FF0000"/>
                                     <w:kern w:val="24"/>
                                     <w:sz w:val="16"/>
                                     <w:szCs w:val="16"/>
@@ -9714,6 +9735,8 @@
                                 <w:r>
                                   <w:rPr>
                                     <w:rFonts w:asciiTheme="minorHAnsi" w:hAnsi="Calibri" w:cstheme="minorBidi"/>
+                                    <w:i/>
+                                    <w:iCs/>
                                     <w:color w:val="000000" w:themeColor="text1"/>
                                     <w:kern w:val="24"/>
                                     <w:sz w:val="16"/>
@@ -9729,12 +9752,12 @@
                           </wps:bodyPr>
                         </wps:wsp>
                         <wps:wsp>
-                          <wps:cNvPr id="39" name="TextBox 42"/>
+                          <wps:cNvPr id="172" name="TextBox 42"/>
                           <wps:cNvSpPr txBox="1"/>
                           <wps:spPr>
                             <a:xfrm>
-                              <a:off x="0" y="1239881"/>
-                              <a:ext cx="977639" cy="395980"/>
+                              <a:off x="267407" y="913451"/>
+                              <a:ext cx="977639" cy="395981"/>
                             </a:xfrm>
                             <a:prstGeom prst="rect">
                               <a:avLst/>
@@ -9759,6 +9782,8 @@
                                     <w:rFonts w:asciiTheme="minorHAnsi" w:hAnsi="Calibri" w:cstheme="minorBidi"/>
                                     <w:b/>
                                     <w:bCs/>
+                                    <w:i/>
+                                    <w:iCs/>
                                     <w:color w:val="000000" w:themeColor="text1"/>
                                     <w:kern w:val="24"/>
                                     <w:sz w:val="16"/>
@@ -9774,14 +9799,14 @@
                           </wps:bodyPr>
                         </wps:wsp>
                         <wps:wsp>
-                          <wps:cNvPr id="40" name="Elbow Connector 40"/>
+                          <wps:cNvPr id="173" name="Elbow Connector 173"/>
                           <wps:cNvCnPr>
-                            <a:stCxn id="39" idx="3"/>
-                            <a:endCxn id="38" idx="1"/>
+                            <a:stCxn id="172" idx="3"/>
+                            <a:endCxn id="171" idx="1"/>
                           </wps:cNvCnPr>
                           <wps:spPr>
                             <a:xfrm>
-                              <a:off x="977234" y="1428766"/>
+                              <a:off x="1244644" y="1101871"/>
                               <a:ext cx="344644" cy="494146"/>
                             </a:xfrm>
                             <a:prstGeom prst="bentConnector3">
@@ -9813,14 +9838,14 @@
                           <wps:bodyPr/>
                         </wps:wsp>
                         <wps:wsp>
-                          <wps:cNvPr id="41" name="Elbow Connector 41"/>
+                          <wps:cNvPr id="174" name="Elbow Connector 174"/>
                           <wps:cNvCnPr>
-                            <a:stCxn id="39" idx="3"/>
-                            <a:endCxn id="35" idx="1"/>
+                            <a:stCxn id="172" idx="3"/>
+                            <a:endCxn id="168" idx="1"/>
                           </wps:cNvCnPr>
                           <wps:spPr>
                             <a:xfrm flipV="1">
-                              <a:off x="977234" y="979021"/>
+                              <a:off x="1244644" y="652126"/>
                               <a:ext cx="344644" cy="449745"/>
                             </a:xfrm>
                             <a:prstGeom prst="bentConnector3">
@@ -9853,78 +9878,20 @@
                         </wps:wsp>
                       </wpg:grpSp>
                       <wps:wsp>
-                        <wps:cNvPr id="42" name="TextBox 39"/>
-                        <wps:cNvSpPr txBox="1"/>
+                        <wps:cNvPr id="175" name="Straight Connector 175"/>
+                        <wps:cNvCnPr/>
                         <wps:spPr>
                           <a:xfrm>
-                            <a:off x="3210831" y="0"/>
-                            <a:ext cx="2949912" cy="369332"/>
+                            <a:off x="1124969" y="1889183"/>
+                            <a:ext cx="0" cy="1080000"/>
                           </a:xfrm>
-                          <a:prstGeom prst="rect">
+                          <a:prstGeom prst="line">
                             <a:avLst/>
                           </a:prstGeom>
-                          <a:noFill/>
-                        </wps:spPr>
-                        <wps:txbx>
-                          <w:txbxContent>
-                            <w:p>
-                              <w:pPr>
-                                <w:pStyle w:val="NormalWeb"/>
-                                <w:spacing w:before="0" w:beforeAutospacing="0" w:after="0" w:afterAutospacing="0"/>
-                              </w:pPr>
-                              <w:r>
-                                <w:rPr>
-                                  <w:rFonts w:asciiTheme="minorHAnsi" w:hAnsi="Calibri" w:cstheme="minorBidi"/>
-                                  <w:b/>
-                                  <w:bCs/>
-                                  <w:color w:val="000000" w:themeColor="text1"/>
-                                  <w:kern w:val="24"/>
-                                  <w:sz w:val="18"/>
-                                  <w:szCs w:val="18"/>
-                                </w:rPr>
-                                <w:t xml:space="preserve">Hypothesized response for parental optimists </w:t>
-                              </w:r>
-                            </w:p>
-                            <w:p>
-                              <w:pPr>
-                                <w:pStyle w:val="NormalWeb"/>
-                                <w:spacing w:before="0" w:beforeAutospacing="0" w:after="0" w:afterAutospacing="0"/>
-                              </w:pPr>
-                              <w:r>
-                                <w:rPr>
-                                  <w:rFonts w:asciiTheme="minorHAnsi" w:hAnsi="Calibri" w:cstheme="minorBidi"/>
-                                  <w:b/>
-                                  <w:bCs/>
-                                  <w:color w:val="000000" w:themeColor="text1"/>
-                                  <w:kern w:val="24"/>
-                                  <w:sz w:val="18"/>
-                                  <w:szCs w:val="18"/>
-                                </w:rPr>
-                                <w:t>(in comparison to parental pessimists).</w:t>
-                              </w:r>
-                            </w:p>
-                          </w:txbxContent>
-                        </wps:txbx>
-                        <wps:bodyPr wrap="square" rtlCol="0">
-                          <a:spAutoFit/>
-                        </wps:bodyPr>
-                      </wps:wsp>
-                      <wps:wsp>
-                        <wps:cNvPr id="43" name="Straight Arrow Connector 43"/>
-                        <wps:cNvCnPr/>
-                        <wps:spPr>
-                          <a:xfrm flipH="1" flipV="1">
-                            <a:off x="3342168" y="1445766"/>
-                            <a:ext cx="1" cy="178031"/>
-                          </a:xfrm>
-                          <a:prstGeom prst="straightConnector1">
-                            <a:avLst/>
-                          </a:prstGeom>
-                          <a:ln w="25400">
+                          <a:ln w="12700">
                             <a:solidFill>
                               <a:schemeClr val="tx1"/>
                             </a:solidFill>
-                            <a:tailEnd type="triangle" w="lg" len="med"/>
                           </a:ln>
                         </wps:spPr>
                         <wps:style>
@@ -9944,21 +9911,20 @@
                         <wps:bodyPr/>
                       </wps:wsp>
                       <wps:wsp>
-                        <wps:cNvPr id="44" name="Straight Arrow Connector 44"/>
+                        <wps:cNvPr id="176" name="Straight Connector 176"/>
                         <wps:cNvCnPr/>
                         <wps:spPr>
-                          <a:xfrm flipH="1" flipV="1">
-                            <a:off x="3345560" y="970788"/>
-                            <a:ext cx="1" cy="178031"/>
+                          <a:xfrm flipV="1">
+                            <a:off x="1036378" y="2910460"/>
+                            <a:ext cx="1080000" cy="0"/>
                           </a:xfrm>
-                          <a:prstGeom prst="straightConnector1">
+                          <a:prstGeom prst="line">
                             <a:avLst/>
                           </a:prstGeom>
-                          <a:ln w="25400">
+                          <a:ln w="12700">
                             <a:solidFill>
                               <a:schemeClr val="tx1"/>
                             </a:solidFill>
-                            <a:tailEnd type="triangle" w="lg" len="med"/>
                           </a:ln>
                         </wps:spPr>
                         <wps:style>
@@ -9978,21 +9944,199 @@
                         <wps:bodyPr/>
                       </wps:wsp>
                       <wps:wsp>
-                        <wps:cNvPr id="45" name="Straight Arrow Connector 45"/>
+                        <wps:cNvPr id="177" name="Straight Connector 177"/>
                         <wps:cNvCnPr/>
                         <wps:spPr>
-                          <a:xfrm flipH="1">
-                            <a:off x="3352460" y="532293"/>
-                            <a:ext cx="1" cy="178031"/>
+                          <a:xfrm flipV="1">
+                            <a:off x="1124969" y="2010460"/>
+                            <a:ext cx="900000" cy="900000"/>
                           </a:xfrm>
-                          <a:prstGeom prst="straightConnector1">
+                          <a:prstGeom prst="line">
                             <a:avLst/>
                           </a:prstGeom>
-                          <a:ln w="25400">
+                          <a:ln w="25400"/>
+                        </wps:spPr>
+                        <wps:style>
+                          <a:lnRef idx="1">
+                            <a:schemeClr val="dk1"/>
+                          </a:lnRef>
+                          <a:fillRef idx="0">
+                            <a:schemeClr val="dk1"/>
+                          </a:fillRef>
+                          <a:effectRef idx="0">
+                            <a:schemeClr val="dk1"/>
+                          </a:effectRef>
+                          <a:fontRef idx="minor">
+                            <a:schemeClr val="tx1"/>
+                          </a:fontRef>
+                        </wps:style>
+                        <wps:bodyPr/>
+                      </wps:wsp>
+                      <wps:wsp>
+                        <wps:cNvPr id="178" name="TextBox 13"/>
+                        <wps:cNvSpPr txBox="1"/>
+                        <wps:spPr>
+                          <a:xfrm>
+                            <a:off x="1249588" y="2892640"/>
+                            <a:ext cx="762001" cy="246221"/>
+                          </a:xfrm>
+                          <a:prstGeom prst="rect">
+                            <a:avLst/>
+                          </a:prstGeom>
+                          <a:noFill/>
+                        </wps:spPr>
+                        <wps:txbx>
+                          <w:txbxContent>
+                            <w:p>
+                              <w:pPr>
+                                <w:pStyle w:val="NormalWeb"/>
+                                <w:spacing w:before="0" w:beforeAutospacing="0" w:after="0" w:afterAutospacing="0"/>
+                              </w:pPr>
+                              <w:r>
+                                <w:rPr>
+                                  <w:rFonts w:asciiTheme="minorHAnsi" w:hAnsi="Calibri" w:cstheme="minorBidi"/>
+                                  <w:i/>
+                                  <w:iCs/>
+                                  <w:color w:val="000000" w:themeColor="text1"/>
+                                  <w:kern w:val="24"/>
+                                  <w:sz w:val="20"/>
+                                  <w:szCs w:val="20"/>
+                                </w:rPr>
+                                <w:t>Seed size</w:t>
+                              </w:r>
+                            </w:p>
+                          </w:txbxContent>
+                        </wps:txbx>
+                        <wps:bodyPr wrap="square" rtlCol="0">
+                          <a:spAutoFit/>
+                        </wps:bodyPr>
+                      </wps:wsp>
+                      <wps:wsp>
+                        <wps:cNvPr id="179" name="TextBox 38"/>
+                        <wps:cNvSpPr txBox="1"/>
+                        <wps:spPr>
+                          <a:xfrm>
+                            <a:off x="0" y="1953628"/>
+                            <a:ext cx="1673860" cy="866775"/>
+                          </a:xfrm>
+                          <a:prstGeom prst="rect">
+                            <a:avLst/>
+                          </a:prstGeom>
+                          <a:noFill/>
+                        </wps:spPr>
+                        <wps:txbx>
+                          <w:txbxContent>
+                            <w:p>
+                              <w:pPr>
+                                <w:pStyle w:val="NormalWeb"/>
+                                <w:spacing w:before="0" w:beforeAutospacing="0" w:after="0" w:afterAutospacing="0"/>
+                              </w:pPr>
+                              <w:r>
+                                <w:rPr>
+                                  <w:rFonts w:asciiTheme="minorHAnsi" w:hAnsi="Calibri" w:cstheme="minorBidi"/>
+                                  <w:i/>
+                                  <w:iCs/>
+                                  <w:color w:val="000000" w:themeColor="text1"/>
+                                  <w:kern w:val="24"/>
+                                  <w:sz w:val="20"/>
+                                  <w:szCs w:val="20"/>
+                                </w:rPr>
+                                <w:t>Reproductive costs</w:t>
+                              </w:r>
+                            </w:p>
+                            <w:p>
+                              <w:pPr>
+                                <w:pStyle w:val="NormalWeb"/>
+                                <w:spacing w:before="0" w:beforeAutospacing="0" w:after="0" w:afterAutospacing="0"/>
+                              </w:pPr>
+                              <w:r>
+                                <w:rPr>
+                                  <w:rFonts w:asciiTheme="minorHAnsi" w:hAnsi="Calibri" w:cstheme="minorBidi"/>
+                                  <w:i/>
+                                  <w:iCs/>
+                                  <w:color w:val="000000" w:themeColor="text1"/>
+                                  <w:kern w:val="24"/>
+                                  <w:sz w:val="20"/>
+                                  <w:szCs w:val="20"/>
+                                </w:rPr>
+                                <w:t>Or</w:t>
+                              </w:r>
+                            </w:p>
+                            <w:p>
+                              <w:pPr>
+                                <w:pStyle w:val="NormalWeb"/>
+                                <w:spacing w:before="0" w:beforeAutospacing="0" w:after="0" w:afterAutospacing="0"/>
+                              </w:pPr>
+                              <w:r>
+                                <w:rPr>
+                                  <w:rFonts w:asciiTheme="minorHAnsi" w:hAnsi="Calibri" w:cstheme="minorBidi"/>
+                                  <w:i/>
+                                  <w:iCs/>
+                                  <w:color w:val="000000" w:themeColor="text1"/>
+                                  <w:kern w:val="24"/>
+                                  <w:sz w:val="20"/>
+                                  <w:szCs w:val="20"/>
+                                </w:rPr>
+                                <w:t>Accessory costs</w:t>
+                              </w:r>
+                            </w:p>
+                            <w:p>
+                              <w:pPr>
+                                <w:pStyle w:val="NormalWeb"/>
+                                <w:spacing w:before="0" w:beforeAutospacing="0" w:after="0" w:afterAutospacing="0"/>
+                              </w:pPr>
+                              <w:r>
+                                <w:rPr>
+                                  <w:rFonts w:asciiTheme="minorHAnsi" w:hAnsi="Calibri" w:cstheme="minorBidi"/>
+                                  <w:i/>
+                                  <w:iCs/>
+                                  <w:color w:val="000000" w:themeColor="text1"/>
+                                  <w:kern w:val="24"/>
+                                  <w:sz w:val="20"/>
+                                  <w:szCs w:val="20"/>
+                                </w:rPr>
+                                <w:t>Or</w:t>
+                              </w:r>
+                            </w:p>
+                            <w:p>
+                              <w:pPr>
+                                <w:pStyle w:val="NormalWeb"/>
+                                <w:spacing w:before="0" w:beforeAutospacing="0" w:after="0" w:afterAutospacing="0"/>
+                              </w:pPr>
+                              <w:r>
+                                <w:rPr>
+                                  <w:rFonts w:asciiTheme="minorHAnsi" w:hAnsi="Calibri" w:cstheme="minorBidi"/>
+                                  <w:i/>
+                                  <w:iCs/>
+                                  <w:color w:val="000000" w:themeColor="text1"/>
+                                  <w:kern w:val="24"/>
+                                  <w:sz w:val="20"/>
+                                  <w:szCs w:val="20"/>
+                                </w:rPr>
+                                <w:t>Seed costs</w:t>
+                              </w:r>
+                            </w:p>
+                          </w:txbxContent>
+                        </wps:txbx>
+                        <wps:bodyPr wrap="square" rtlCol="0">
+                          <a:spAutoFit/>
+                        </wps:bodyPr>
+                      </wps:wsp>
+                      <wps:wsp>
+                        <wps:cNvPr id="180" name="Straight Connector 180"/>
+                        <wps:cNvCnPr/>
+                        <wps:spPr>
+                          <a:xfrm>
+                            <a:off x="3574492" y="1889183"/>
+                            <a:ext cx="0" cy="1080000"/>
+                          </a:xfrm>
+                          <a:prstGeom prst="line">
+                            <a:avLst/>
+                          </a:prstGeom>
+                          <a:ln w="12700">
                             <a:solidFill>
                               <a:schemeClr val="tx1"/>
                             </a:solidFill>
-                            <a:tailEnd type="triangle" w="lg" len="med"/>
                           </a:ln>
                         </wps:spPr>
                         <wps:style>
@@ -10012,12 +10156,74 @@
                         <wps:bodyPr/>
                       </wps:wsp>
                       <wps:wsp>
-                        <wps:cNvPr id="46" name="TextBox 59"/>
+                        <wps:cNvPr id="181" name="Straight Connector 181"/>
+                        <wps:cNvCnPr/>
+                        <wps:spPr>
+                          <a:xfrm flipV="1">
+                            <a:off x="3485901" y="2910460"/>
+                            <a:ext cx="1080000" cy="0"/>
+                          </a:xfrm>
+                          <a:prstGeom prst="line">
+                            <a:avLst/>
+                          </a:prstGeom>
+                          <a:ln w="12700">
+                            <a:solidFill>
+                              <a:schemeClr val="tx1"/>
+                            </a:solidFill>
+                          </a:ln>
+                        </wps:spPr>
+                        <wps:style>
+                          <a:lnRef idx="1">
+                            <a:schemeClr val="accent1"/>
+                          </a:lnRef>
+                          <a:fillRef idx="0">
+                            <a:schemeClr val="accent1"/>
+                          </a:fillRef>
+                          <a:effectRef idx="0">
+                            <a:schemeClr val="accent1"/>
+                          </a:effectRef>
+                          <a:fontRef idx="minor">
+                            <a:schemeClr val="tx1"/>
+                          </a:fontRef>
+                        </wps:style>
+                        <wps:bodyPr/>
+                      </wps:wsp>
+                      <wps:wsp>
+                        <wps:cNvPr id="182" name="Straight Connector 182"/>
+                        <wps:cNvCnPr/>
+                        <wps:spPr>
+                          <a:xfrm rot="5400000" flipV="1">
+                            <a:off x="3584932" y="2014789"/>
+                            <a:ext cx="882000" cy="882000"/>
+                          </a:xfrm>
+                          <a:prstGeom prst="line">
+                            <a:avLst/>
+                          </a:prstGeom>
+                          <a:ln w="25400"/>
+                        </wps:spPr>
+                        <wps:style>
+                          <a:lnRef idx="1">
+                            <a:schemeClr val="dk1"/>
+                          </a:lnRef>
+                          <a:fillRef idx="0">
+                            <a:schemeClr val="dk1"/>
+                          </a:fillRef>
+                          <a:effectRef idx="0">
+                            <a:schemeClr val="dk1"/>
+                          </a:effectRef>
+                          <a:fontRef idx="minor">
+                            <a:schemeClr val="tx1"/>
+                          </a:fontRef>
+                        </wps:style>
+                        <wps:bodyPr/>
+                      </wps:wsp>
+                      <wps:wsp>
+                        <wps:cNvPr id="183" name="TextBox 52"/>
                         <wps:cNvSpPr txBox="1"/>
                         <wps:spPr>
                           <a:xfrm>
-                            <a:off x="3483923" y="1402423"/>
-                            <a:ext cx="2888425" cy="282573"/>
+                            <a:off x="3689196" y="2896789"/>
+                            <a:ext cx="762001" cy="246221"/>
                           </a:xfrm>
                           <a:prstGeom prst="rect">
                             <a:avLst/>
@@ -10034,27 +10240,261 @@
                               <w:r>
                                 <w:rPr>
                                   <w:rFonts w:asciiTheme="minorHAnsi" w:hAnsi="Calibri" w:cstheme="minorBidi"/>
+                                  <w:i/>
+                                  <w:iCs/>
+                                  <w:color w:val="000000" w:themeColor="text1"/>
+                                  <w:kern w:val="24"/>
+                                  <w:sz w:val="20"/>
+                                  <w:szCs w:val="20"/>
+                                </w:rPr>
+                                <w:t>Seed size</w:t>
+                              </w:r>
+                            </w:p>
+                          </w:txbxContent>
+                        </wps:txbx>
+                        <wps:bodyPr wrap="square" rtlCol="0">
+                          <a:spAutoFit/>
+                        </wps:bodyPr>
+                      </wps:wsp>
+                      <wps:wsp>
+                        <wps:cNvPr id="184" name="TextBox 53"/>
+                        <wps:cNvSpPr txBox="1"/>
+                        <wps:spPr>
+                          <a:xfrm>
+                            <a:off x="3173161" y="2261839"/>
+                            <a:ext cx="346460" cy="461665"/>
+                          </a:xfrm>
+                          <a:prstGeom prst="rect">
+                            <a:avLst/>
+                          </a:prstGeom>
+                          <a:noFill/>
+                        </wps:spPr>
+                        <wps:txbx>
+                          <w:txbxContent>
+                            <w:p>
+                              <w:pPr>
+                                <w:pStyle w:val="NormalWeb"/>
+                                <w:spacing w:before="0" w:beforeAutospacing="0" w:after="0" w:afterAutospacing="0"/>
+                                <w:jc w:val="center"/>
+                              </w:pPr>
+                              <w:r>
+                                <w:rPr>
+                                  <w:rFonts w:asciiTheme="minorHAnsi" w:hAnsi="Calibri" w:cstheme="minorBidi"/>
+                                  <w:i/>
+                                  <w:iCs/>
+                                  <w:color w:val="000000" w:themeColor="text1"/>
+                                  <w:kern w:val="24"/>
+                                  <w:sz w:val="20"/>
+                                  <w:szCs w:val="20"/>
+                                </w:rPr>
+                                <w:t xml:space="preserve">Scaled </w:t>
+                              </w:r>
+                            </w:p>
+                            <w:p>
+                              <w:pPr>
+                                <w:pStyle w:val="NormalWeb"/>
+                                <w:spacing w:before="0" w:beforeAutospacing="0" w:after="0" w:afterAutospacing="0"/>
+                                <w:jc w:val="center"/>
+                              </w:pPr>
+                              <w:r>
+                                <w:rPr>
+                                  <w:rFonts w:asciiTheme="minorHAnsi" w:hAnsi="Calibri" w:cstheme="minorBidi"/>
+                                  <w:i/>
+                                  <w:iCs/>
+                                  <w:color w:val="000000" w:themeColor="text1"/>
+                                  <w:kern w:val="24"/>
+                                  <w:sz w:val="20"/>
+                                  <w:szCs w:val="20"/>
+                                </w:rPr>
+                                <w:t>seed</w:t>
+                              </w:r>
+                            </w:p>
+                            <w:p>
+                              <w:pPr>
+                                <w:pStyle w:val="NormalWeb"/>
+                                <w:spacing w:before="0" w:beforeAutospacing="0" w:after="0" w:afterAutospacing="0"/>
+                                <w:jc w:val="center"/>
+                              </w:pPr>
+                              <w:r>
+                                <w:rPr>
+                                  <w:rFonts w:asciiTheme="minorHAnsi" w:hAnsi="Calibri" w:cstheme="minorBidi"/>
+                                  <w:i/>
+                                  <w:iCs/>
+                                  <w:color w:val="000000" w:themeColor="text1"/>
+                                  <w:kern w:val="24"/>
+                                  <w:sz w:val="20"/>
+                                  <w:szCs w:val="20"/>
+                                </w:rPr>
+                                <w:t>count</w:t>
+                              </w:r>
+                            </w:p>
+                          </w:txbxContent>
+                        </wps:txbx>
+                        <wps:bodyPr wrap="square" lIns="0" tIns="0" rIns="0" bIns="0" rtlCol="0">
+                          <a:spAutoFit/>
+                        </wps:bodyPr>
+                      </wps:wsp>
+                      <wps:wsp>
+                        <wps:cNvPr id="185" name="Straight Connector 185"/>
+                        <wps:cNvCnPr/>
+                        <wps:spPr>
+                          <a:xfrm>
+                            <a:off x="1157511" y="5130410"/>
+                            <a:ext cx="0" cy="1080000"/>
+                          </a:xfrm>
+                          <a:prstGeom prst="line">
+                            <a:avLst/>
+                          </a:prstGeom>
+                          <a:ln w="12700">
+                            <a:solidFill>
+                              <a:schemeClr val="tx1"/>
+                            </a:solidFill>
+                          </a:ln>
+                        </wps:spPr>
+                        <wps:style>
+                          <a:lnRef idx="1">
+                            <a:schemeClr val="accent1"/>
+                          </a:lnRef>
+                          <a:fillRef idx="0">
+                            <a:schemeClr val="accent1"/>
+                          </a:fillRef>
+                          <a:effectRef idx="0">
+                            <a:schemeClr val="accent1"/>
+                          </a:effectRef>
+                          <a:fontRef idx="minor">
+                            <a:schemeClr val="tx1"/>
+                          </a:fontRef>
+                        </wps:style>
+                        <wps:bodyPr/>
+                      </wps:wsp>
+                      <wps:wsp>
+                        <wps:cNvPr id="186" name="Straight Connector 186"/>
+                        <wps:cNvCnPr/>
+                        <wps:spPr>
+                          <a:xfrm flipV="1">
+                            <a:off x="1068920" y="6151687"/>
+                            <a:ext cx="1080000" cy="0"/>
+                          </a:xfrm>
+                          <a:prstGeom prst="line">
+                            <a:avLst/>
+                          </a:prstGeom>
+                          <a:ln w="12700">
+                            <a:solidFill>
+                              <a:schemeClr val="tx1"/>
+                            </a:solidFill>
+                          </a:ln>
+                        </wps:spPr>
+                        <wps:style>
+                          <a:lnRef idx="1">
+                            <a:schemeClr val="accent1"/>
+                          </a:lnRef>
+                          <a:fillRef idx="0">
+                            <a:schemeClr val="accent1"/>
+                          </a:fillRef>
+                          <a:effectRef idx="0">
+                            <a:schemeClr val="accent1"/>
+                          </a:effectRef>
+                          <a:fontRef idx="minor">
+                            <a:schemeClr val="tx1"/>
+                          </a:fontRef>
+                        </wps:style>
+                        <wps:bodyPr/>
+                      </wps:wsp>
+                      <wps:wsp>
+                        <wps:cNvPr id="187" name="TextBox 15"/>
+                        <wps:cNvSpPr txBox="1"/>
+                        <wps:spPr>
+                          <a:xfrm>
+                            <a:off x="1619298" y="6217199"/>
+                            <a:ext cx="940435" cy="339725"/>
+                          </a:xfrm>
+                          <a:prstGeom prst="rect">
+                            <a:avLst/>
+                          </a:prstGeom>
+                          <a:noFill/>
+                        </wps:spPr>
+                        <wps:txbx>
+                          <w:txbxContent>
+                            <w:p>
+                              <w:pPr>
+                                <w:pStyle w:val="NormalWeb"/>
+                                <w:spacing w:before="0" w:beforeAutospacing="0" w:after="0" w:afterAutospacing="0"/>
+                                <w:jc w:val="center"/>
+                              </w:pPr>
+                              <w:r>
+                                <w:rPr>
+                                  <w:rFonts w:asciiTheme="minorHAnsi" w:hAnsi="Calibri" w:cstheme="minorBidi"/>
+                                  <w:i/>
+                                  <w:iCs/>
                                   <w:color w:val="000000" w:themeColor="text1"/>
                                   <w:kern w:val="24"/>
                                   <w:sz w:val="16"/>
                                   <w:szCs w:val="16"/>
                                 </w:rPr>
-                                <w:t>By definition, parental optimists have lower seedset, leading to higher costs of failure.</w:t>
+                                <w:t>Relatively higher</w:t>
+                              </w:r>
+                            </w:p>
+                            <w:p>
+                              <w:pPr>
+                                <w:pStyle w:val="NormalWeb"/>
+                                <w:spacing w:before="0" w:beforeAutospacing="0" w:after="0" w:afterAutospacing="0"/>
+                                <w:jc w:val="center"/>
+                              </w:pPr>
+                              <w:r>
+                                <w:rPr>
+                                  <w:rFonts w:asciiTheme="minorHAnsi" w:hAnsi="Calibri" w:cstheme="minorBidi"/>
+                                  <w:i/>
+                                  <w:iCs/>
+                                  <w:color w:val="000000" w:themeColor="text1"/>
+                                  <w:kern w:val="24"/>
+                                  <w:sz w:val="16"/>
+                                  <w:szCs w:val="16"/>
+                                </w:rPr>
+                                <w:t>provisioning costs</w:t>
                               </w:r>
                             </w:p>
                           </w:txbxContent>
                         </wps:txbx>
-                        <wps:bodyPr wrap="square" lIns="18000" tIns="18000" rIns="18000" bIns="18000" rtlCol="0">
+                        <wps:bodyPr wrap="none" rtlCol="0">
                           <a:spAutoFit/>
                         </wps:bodyPr>
                       </wps:wsp>
                       <wps:wsp>
-                        <wps:cNvPr id="47" name="TextBox 60"/>
+                        <wps:cNvPr id="188" name="Straight Connector 188"/>
+                        <wps:cNvCnPr/>
+                        <wps:spPr>
+                          <a:xfrm rot="5400000" flipV="1">
+                            <a:off x="1157511" y="5241874"/>
+                            <a:ext cx="900000" cy="900000"/>
+                          </a:xfrm>
+                          <a:prstGeom prst="line">
+                            <a:avLst/>
+                          </a:prstGeom>
+                          <a:ln w="25400"/>
+                        </wps:spPr>
+                        <wps:style>
+                          <a:lnRef idx="1">
+                            <a:schemeClr val="dk1"/>
+                          </a:lnRef>
+                          <a:fillRef idx="0">
+                            <a:schemeClr val="dk1"/>
+                          </a:fillRef>
+                          <a:effectRef idx="0">
+                            <a:schemeClr val="dk1"/>
+                          </a:effectRef>
+                          <a:fontRef idx="minor">
+                            <a:schemeClr val="tx1"/>
+                          </a:fontRef>
+                        </wps:style>
+                        <wps:bodyPr/>
+                      </wps:wsp>
+                      <wps:wsp>
+                        <wps:cNvPr id="189" name="TextBox 77"/>
                         <wps:cNvSpPr txBox="1"/>
                         <wps:spPr>
-                          <a:xfrm>
-                            <a:off x="3494216" y="481613"/>
-                            <a:ext cx="2972321" cy="405683"/>
+                          <a:xfrm rot="2681220">
+                            <a:off x="3690850" y="2458434"/>
+                            <a:ext cx="1130814" cy="215444"/>
                           </a:xfrm>
                           <a:prstGeom prst="rect">
                             <a:avLst/>
@@ -10071,27 +10511,95 @@
                               <w:r>
                                 <w:rPr>
                                   <w:rFonts w:asciiTheme="minorHAnsi" w:hAnsi="Calibri" w:cstheme="minorBidi"/>
+                                  <w:i/>
+                                  <w:iCs/>
                                   <w:color w:val="000000" w:themeColor="text1"/>
                                   <w:kern w:val="24"/>
                                   <w:sz w:val="16"/>
                                   <w:szCs w:val="16"/>
                                 </w:rPr>
-                                <w:t>Since optimists produce an overabundance of fertilized ovules, relative to their average-year ability to provision them, they are selected to minimize pollen-attraction costs (as a proportion of total seed costs)</w:t>
+                                <w:t>Slope =-1</w:t>
                               </w:r>
                             </w:p>
                           </w:txbxContent>
                         </wps:txbx>
-                        <wps:bodyPr wrap="square" lIns="18000" tIns="18000" rIns="18000" bIns="18000" rtlCol="0">
+                        <wps:bodyPr wrap="square" rtlCol="0">
                           <a:spAutoFit/>
                         </wps:bodyPr>
                       </wps:wsp>
                       <wps:wsp>
-                        <wps:cNvPr id="48" name="TextBox 61"/>
+                        <wps:cNvPr id="190" name="Straight Connector 190"/>
+                        <wps:cNvCnPr/>
+                        <wps:spPr>
+                          <a:xfrm>
+                            <a:off x="3552406" y="3604191"/>
+                            <a:ext cx="0" cy="1080000"/>
+                          </a:xfrm>
+                          <a:prstGeom prst="line">
+                            <a:avLst/>
+                          </a:prstGeom>
+                          <a:ln w="12700">
+                            <a:solidFill>
+                              <a:schemeClr val="tx1"/>
+                            </a:solidFill>
+                          </a:ln>
+                        </wps:spPr>
+                        <wps:style>
+                          <a:lnRef idx="1">
+                            <a:schemeClr val="accent1"/>
+                          </a:lnRef>
+                          <a:fillRef idx="0">
+                            <a:schemeClr val="accent1"/>
+                          </a:fillRef>
+                          <a:effectRef idx="0">
+                            <a:schemeClr val="accent1"/>
+                          </a:effectRef>
+                          <a:fontRef idx="minor">
+                            <a:schemeClr val="tx1"/>
+                          </a:fontRef>
+                        </wps:style>
+                        <wps:bodyPr/>
+                      </wps:wsp>
+                      <wps:wsp>
+                        <wps:cNvPr id="191" name="Straight Connector 191"/>
+                        <wps:cNvCnPr/>
+                        <wps:spPr>
+                          <a:xfrm flipV="1">
+                            <a:off x="3463815" y="4625468"/>
+                            <a:ext cx="1080000" cy="0"/>
+                          </a:xfrm>
+                          <a:prstGeom prst="line">
+                            <a:avLst/>
+                          </a:prstGeom>
+                          <a:ln w="12700">
+                            <a:solidFill>
+                              <a:schemeClr val="tx1"/>
+                            </a:solidFill>
+                          </a:ln>
+                        </wps:spPr>
+                        <wps:style>
+                          <a:lnRef idx="1">
+                            <a:schemeClr val="accent1"/>
+                          </a:lnRef>
+                          <a:fillRef idx="0">
+                            <a:schemeClr val="accent1"/>
+                          </a:fillRef>
+                          <a:effectRef idx="0">
+                            <a:schemeClr val="accent1"/>
+                          </a:effectRef>
+                          <a:fontRef idx="minor">
+                            <a:schemeClr val="tx1"/>
+                          </a:fontRef>
+                        </wps:style>
+                        <wps:bodyPr/>
+                      </wps:wsp>
+                      <wps:wsp>
+                        <wps:cNvPr id="192" name="TextBox 96"/>
                         <wps:cNvSpPr txBox="1"/>
                         <wps:spPr>
                           <a:xfrm>
-                            <a:off x="3494217" y="935496"/>
-                            <a:ext cx="2888425" cy="405683"/>
+                            <a:off x="3736109" y="4622260"/>
+                            <a:ext cx="762001" cy="246221"/>
                           </a:xfrm>
                           <a:prstGeom prst="rect">
                             <a:avLst/>
@@ -10108,12 +10616,618 @@
                               <w:r>
                                 <w:rPr>
                                   <w:rFonts w:asciiTheme="minorHAnsi" w:hAnsi="Calibri" w:cstheme="minorBidi"/>
+                                  <w:i/>
+                                  <w:iCs/>
+                                  <w:color w:val="000000" w:themeColor="text1"/>
+                                  <w:kern w:val="24"/>
+                                  <w:sz w:val="20"/>
+                                  <w:szCs w:val="20"/>
+                                </w:rPr>
+                                <w:t>Seed size</w:t>
+                              </w:r>
+                            </w:p>
+                          </w:txbxContent>
+                        </wps:txbx>
+                        <wps:bodyPr wrap="square" rtlCol="0">
+                          <a:spAutoFit/>
+                        </wps:bodyPr>
+                      </wps:wsp>
+                      <wps:wsp>
+                        <wps:cNvPr id="193" name="TextBox 97"/>
+                        <wps:cNvSpPr txBox="1"/>
+                        <wps:spPr>
+                          <a:xfrm>
+                            <a:off x="2873840" y="3977052"/>
+                            <a:ext cx="660101" cy="307777"/>
+                          </a:xfrm>
+                          <a:prstGeom prst="rect">
+                            <a:avLst/>
+                          </a:prstGeom>
+                          <a:noFill/>
+                        </wps:spPr>
+                        <wps:txbx>
+                          <w:txbxContent>
+                            <w:p>
+                              <w:pPr>
+                                <w:pStyle w:val="NormalWeb"/>
+                                <w:spacing w:before="0" w:beforeAutospacing="0" w:after="0" w:afterAutospacing="0"/>
+                                <w:jc w:val="center"/>
+                              </w:pPr>
+                              <w:r>
+                                <w:rPr>
+                                  <w:rFonts w:asciiTheme="minorHAnsi" w:hAnsi="Calibri" w:cstheme="minorBidi"/>
+                                  <w:i/>
+                                  <w:iCs/>
+                                  <w:color w:val="000000" w:themeColor="text1"/>
+                                  <w:kern w:val="24"/>
+                                  <w:sz w:val="20"/>
+                                  <w:szCs w:val="20"/>
+                                </w:rPr>
+                                <w:t>Seed set</w:t>
+                              </w:r>
+                            </w:p>
+                            <w:p>
+                              <w:pPr>
+                                <w:pStyle w:val="NormalWeb"/>
+                                <w:spacing w:before="0" w:beforeAutospacing="0" w:after="0" w:afterAutospacing="0"/>
+                                <w:jc w:val="center"/>
+                              </w:pPr>
+                              <w:r>
+                                <w:rPr>
+                                  <w:rFonts w:asciiTheme="minorHAnsi" w:hAnsi="Calibri" w:cstheme="minorBidi"/>
+                                  <w:i/>
+                                  <w:iCs/>
+                                  <w:color w:val="000000" w:themeColor="text1"/>
+                                  <w:kern w:val="24"/>
+                                  <w:sz w:val="20"/>
+                                  <w:szCs w:val="20"/>
+                                </w:rPr>
+                                <w:t>(seed:ovule)</w:t>
+                              </w:r>
+                            </w:p>
+                          </w:txbxContent>
+                        </wps:txbx>
+                        <wps:bodyPr wrap="square" lIns="0" tIns="0" rIns="0" bIns="0" rtlCol="0">
+                          <a:spAutoFit/>
+                        </wps:bodyPr>
+                      </wps:wsp>
+                      <wps:wsp>
+                        <wps:cNvPr id="194" name="Straight Connector 194"/>
+                        <wps:cNvCnPr/>
+                        <wps:spPr>
+                          <a:xfrm rot="5400000" flipV="1">
+                            <a:off x="3562815" y="3743231"/>
+                            <a:ext cx="882000" cy="882000"/>
+                          </a:xfrm>
+                          <a:prstGeom prst="line">
+                            <a:avLst/>
+                          </a:prstGeom>
+                          <a:ln w="25400"/>
+                        </wps:spPr>
+                        <wps:style>
+                          <a:lnRef idx="1">
+                            <a:schemeClr val="dk1"/>
+                          </a:lnRef>
+                          <a:fillRef idx="0">
+                            <a:schemeClr val="dk1"/>
+                          </a:fillRef>
+                          <a:effectRef idx="0">
+                            <a:schemeClr val="dk1"/>
+                          </a:effectRef>
+                          <a:fontRef idx="minor">
+                            <a:schemeClr val="tx1"/>
+                          </a:fontRef>
+                        </wps:style>
+                        <wps:bodyPr/>
+                      </wps:wsp>
+                      <wps:wsp>
+                        <wps:cNvPr id="195" name="Straight Connector 195"/>
+                        <wps:cNvCnPr/>
+                        <wps:spPr>
+                          <a:xfrm>
+                            <a:off x="1135326" y="3613734"/>
+                            <a:ext cx="0" cy="1080000"/>
+                          </a:xfrm>
+                          <a:prstGeom prst="line">
+                            <a:avLst/>
+                          </a:prstGeom>
+                          <a:ln w="12700">
+                            <a:solidFill>
+                              <a:schemeClr val="tx1"/>
+                            </a:solidFill>
+                          </a:ln>
+                        </wps:spPr>
+                        <wps:style>
+                          <a:lnRef idx="1">
+                            <a:schemeClr val="accent1"/>
+                          </a:lnRef>
+                          <a:fillRef idx="0">
+                            <a:schemeClr val="accent1"/>
+                          </a:fillRef>
+                          <a:effectRef idx="0">
+                            <a:schemeClr val="accent1"/>
+                          </a:effectRef>
+                          <a:fontRef idx="minor">
+                            <a:schemeClr val="tx1"/>
+                          </a:fontRef>
+                        </wps:style>
+                        <wps:bodyPr/>
+                      </wps:wsp>
+                      <wps:wsp>
+                        <wps:cNvPr id="196" name="Straight Connector 196"/>
+                        <wps:cNvCnPr/>
+                        <wps:spPr>
+                          <a:xfrm flipV="1">
+                            <a:off x="1067998" y="4621340"/>
+                            <a:ext cx="1080000" cy="0"/>
+                          </a:xfrm>
+                          <a:prstGeom prst="line">
+                            <a:avLst/>
+                          </a:prstGeom>
+                          <a:ln w="12700">
+                            <a:solidFill>
+                              <a:schemeClr val="tx1"/>
+                            </a:solidFill>
+                          </a:ln>
+                        </wps:spPr>
+                        <wps:style>
+                          <a:lnRef idx="1">
+                            <a:schemeClr val="accent1"/>
+                          </a:lnRef>
+                          <a:fillRef idx="0">
+                            <a:schemeClr val="accent1"/>
+                          </a:fillRef>
+                          <a:effectRef idx="0">
+                            <a:schemeClr val="accent1"/>
+                          </a:effectRef>
+                          <a:fontRef idx="minor">
+                            <a:schemeClr val="tx1"/>
+                          </a:fontRef>
+                        </wps:style>
+                        <wps:bodyPr/>
+                      </wps:wsp>
+                      <wps:wsp>
+                        <wps:cNvPr id="197" name="Straight Connector 197"/>
+                        <wps:cNvCnPr/>
+                        <wps:spPr>
+                          <a:xfrm rot="5400000" flipV="1">
+                            <a:off x="1145766" y="3739340"/>
+                            <a:ext cx="882000" cy="882000"/>
+                          </a:xfrm>
+                          <a:prstGeom prst="line">
+                            <a:avLst/>
+                          </a:prstGeom>
+                          <a:ln w="25400"/>
+                        </wps:spPr>
+                        <wps:style>
+                          <a:lnRef idx="1">
+                            <a:schemeClr val="dk1"/>
+                          </a:lnRef>
+                          <a:fillRef idx="0">
+                            <a:schemeClr val="dk1"/>
+                          </a:fillRef>
+                          <a:effectRef idx="0">
+                            <a:schemeClr val="dk1"/>
+                          </a:effectRef>
+                          <a:fontRef idx="minor">
+                            <a:schemeClr val="tx1"/>
+                          </a:fontRef>
+                        </wps:style>
+                        <wps:bodyPr/>
+                      </wps:wsp>
+                      <wps:wsp>
+                        <wps:cNvPr id="198" name="TextBox 105"/>
+                        <wps:cNvSpPr txBox="1"/>
+                        <wps:spPr>
+                          <a:xfrm rot="2681220">
+                            <a:off x="1280571" y="4237112"/>
+                            <a:ext cx="1130814" cy="215444"/>
+                          </a:xfrm>
+                          <a:prstGeom prst="rect">
+                            <a:avLst/>
+                          </a:prstGeom>
+                          <a:noFill/>
+                        </wps:spPr>
+                        <wps:txbx>
+                          <w:txbxContent>
+                            <w:p>
+                              <w:pPr>
+                                <w:pStyle w:val="NormalWeb"/>
+                                <w:spacing w:before="0" w:beforeAutospacing="0" w:after="0" w:afterAutospacing="0"/>
+                              </w:pPr>
+                              <w:r>
+                                <w:rPr>
+                                  <w:rFonts w:asciiTheme="minorHAnsi" w:hAnsi="Calibri" w:cstheme="minorBidi"/>
+                                  <w:i/>
+                                  <w:iCs/>
                                   <w:color w:val="000000" w:themeColor="text1"/>
                                   <w:kern w:val="24"/>
                                   <w:sz w:val="16"/>
                                   <w:szCs w:val="16"/>
                                 </w:rPr>
-                                <w:t>If pollen-attraction costs are low, their complement, the costs to provision the ovule post-pollination are relatively higher (as a proportion of total seed costs).</w:t>
+                                <w:t>Seeds (slope =-1)</w:t>
+                              </w:r>
+                            </w:p>
+                          </w:txbxContent>
+                        </wps:txbx>
+                        <wps:bodyPr wrap="square" rtlCol="0">
+                          <a:spAutoFit/>
+                        </wps:bodyPr>
+                      </wps:wsp>
+                      <wps:wsp>
+                        <wps:cNvPr id="199" name="Straight Connector 199"/>
+                        <wps:cNvCnPr/>
+                        <wps:spPr>
+                          <a:xfrm>
+                            <a:off x="1135325" y="3730040"/>
+                            <a:ext cx="1029582" cy="251843"/>
+                          </a:xfrm>
+                          <a:prstGeom prst="line">
+                            <a:avLst/>
+                          </a:prstGeom>
+                          <a:ln w="25400">
+                            <a:prstDash val="sysDash"/>
+                          </a:ln>
+                        </wps:spPr>
+                        <wps:style>
+                          <a:lnRef idx="1">
+                            <a:schemeClr val="dk1"/>
+                          </a:lnRef>
+                          <a:fillRef idx="0">
+                            <a:schemeClr val="dk1"/>
+                          </a:fillRef>
+                          <a:effectRef idx="0">
+                            <a:schemeClr val="dk1"/>
+                          </a:effectRef>
+                          <a:fontRef idx="minor">
+                            <a:schemeClr val="tx1"/>
+                          </a:fontRef>
+                        </wps:style>
+                        <wps:bodyPr/>
+                      </wps:wsp>
+                      <wps:wsp>
+                        <wps:cNvPr id="200" name="TextBox 107"/>
+                        <wps:cNvSpPr txBox="1"/>
+                        <wps:spPr>
+                          <a:xfrm rot="776112">
+                            <a:off x="1209513" y="3667528"/>
+                            <a:ext cx="959577" cy="215444"/>
+                          </a:xfrm>
+                          <a:prstGeom prst="rect">
+                            <a:avLst/>
+                          </a:prstGeom>
+                          <a:noFill/>
+                        </wps:spPr>
+                        <wps:txbx>
+                          <w:txbxContent>
+                            <w:p>
+                              <w:pPr>
+                                <w:pStyle w:val="NormalWeb"/>
+                                <w:spacing w:before="0" w:beforeAutospacing="0" w:after="0" w:afterAutospacing="0"/>
+                              </w:pPr>
+                              <w:r>
+                                <w:rPr>
+                                  <w:rFonts w:asciiTheme="minorHAnsi" w:hAnsi="Calibri" w:cstheme="minorBidi"/>
+                                  <w:i/>
+                                  <w:iCs/>
+                                  <w:color w:val="000000" w:themeColor="text1"/>
+                                  <w:kern w:val="24"/>
+                                  <w:sz w:val="16"/>
+                                  <w:szCs w:val="16"/>
+                                </w:rPr>
+                                <w:t>Ovules (slope &gt; -1)</w:t>
+                              </w:r>
+                            </w:p>
+                          </w:txbxContent>
+                        </wps:txbx>
+                        <wps:bodyPr wrap="square" rtlCol="0">
+                          <a:spAutoFit/>
+                        </wps:bodyPr>
+                      </wps:wsp>
+                      <wps:wsp>
+                        <wps:cNvPr id="201" name="TextBox 108"/>
+                        <wps:cNvSpPr txBox="1"/>
+                        <wps:spPr>
+                          <a:xfrm>
+                            <a:off x="1208962" y="4580435"/>
+                            <a:ext cx="762001" cy="246221"/>
+                          </a:xfrm>
+                          <a:prstGeom prst="rect">
+                            <a:avLst/>
+                          </a:prstGeom>
+                          <a:noFill/>
+                        </wps:spPr>
+                        <wps:txbx>
+                          <w:txbxContent>
+                            <w:p>
+                              <w:pPr>
+                                <w:pStyle w:val="NormalWeb"/>
+                                <w:spacing w:before="0" w:beforeAutospacing="0" w:after="0" w:afterAutospacing="0"/>
+                              </w:pPr>
+                              <w:r>
+                                <w:rPr>
+                                  <w:rFonts w:asciiTheme="minorHAnsi" w:hAnsi="Calibri" w:cstheme="minorBidi"/>
+                                  <w:i/>
+                                  <w:iCs/>
+                                  <w:color w:val="000000" w:themeColor="text1"/>
+                                  <w:kern w:val="24"/>
+                                  <w:sz w:val="20"/>
+                                  <w:szCs w:val="20"/>
+                                </w:rPr>
+                                <w:t>Seed size</w:t>
+                              </w:r>
+                            </w:p>
+                          </w:txbxContent>
+                        </wps:txbx>
+                        <wps:bodyPr wrap="square" rtlCol="0">
+                          <a:spAutoFit/>
+                        </wps:bodyPr>
+                      </wps:wsp>
+                      <wps:wsp>
+                        <wps:cNvPr id="202" name="Straight Connector 202"/>
+                        <wps:cNvCnPr/>
+                        <wps:spPr>
+                          <a:xfrm>
+                            <a:off x="3559367" y="5122129"/>
+                            <a:ext cx="0" cy="1080000"/>
+                          </a:xfrm>
+                          <a:prstGeom prst="line">
+                            <a:avLst/>
+                          </a:prstGeom>
+                          <a:ln w="12700">
+                            <a:solidFill>
+                              <a:schemeClr val="tx1"/>
+                            </a:solidFill>
+                          </a:ln>
+                        </wps:spPr>
+                        <wps:style>
+                          <a:lnRef idx="1">
+                            <a:schemeClr val="accent1"/>
+                          </a:lnRef>
+                          <a:fillRef idx="0">
+                            <a:schemeClr val="accent1"/>
+                          </a:fillRef>
+                          <a:effectRef idx="0">
+                            <a:schemeClr val="accent1"/>
+                          </a:effectRef>
+                          <a:fontRef idx="minor">
+                            <a:schemeClr val="tx1"/>
+                          </a:fontRef>
+                        </wps:style>
+                        <wps:bodyPr/>
+                      </wps:wsp>
+                      <wps:wsp>
+                        <wps:cNvPr id="203" name="Straight Connector 203"/>
+                        <wps:cNvCnPr/>
+                        <wps:spPr>
+                          <a:xfrm flipV="1">
+                            <a:off x="3470776" y="6143406"/>
+                            <a:ext cx="1080000" cy="0"/>
+                          </a:xfrm>
+                          <a:prstGeom prst="line">
+                            <a:avLst/>
+                          </a:prstGeom>
+                          <a:ln w="12700">
+                            <a:solidFill>
+                              <a:schemeClr val="tx1"/>
+                            </a:solidFill>
+                          </a:ln>
+                        </wps:spPr>
+                        <wps:style>
+                          <a:lnRef idx="1">
+                            <a:schemeClr val="accent1"/>
+                          </a:lnRef>
+                          <a:fillRef idx="0">
+                            <a:schemeClr val="accent1"/>
+                          </a:fillRef>
+                          <a:effectRef idx="0">
+                            <a:schemeClr val="accent1"/>
+                          </a:effectRef>
+                          <a:fontRef idx="minor">
+                            <a:schemeClr val="tx1"/>
+                          </a:fontRef>
+                        </wps:style>
+                        <wps:bodyPr/>
+                      </wps:wsp>
+                      <wps:wsp>
+                        <wps:cNvPr id="204" name="TextBox 111"/>
+                        <wps:cNvSpPr txBox="1"/>
+                        <wps:spPr>
+                          <a:xfrm>
+                            <a:off x="3729889" y="6141874"/>
+                            <a:ext cx="704944" cy="246221"/>
+                          </a:xfrm>
+                          <a:prstGeom prst="rect">
+                            <a:avLst/>
+                          </a:prstGeom>
+                          <a:noFill/>
+                        </wps:spPr>
+                        <wps:txbx>
+                          <w:txbxContent>
+                            <w:p>
+                              <w:pPr>
+                                <w:pStyle w:val="NormalWeb"/>
+                                <w:spacing w:before="0" w:beforeAutospacing="0" w:after="0" w:afterAutospacing="0"/>
+                              </w:pPr>
+                              <w:r>
+                                <w:rPr>
+                                  <w:rFonts w:asciiTheme="minorHAnsi" w:hAnsi="Calibri" w:cstheme="minorBidi"/>
+                                  <w:i/>
+                                  <w:iCs/>
+                                  <w:color w:val="000000" w:themeColor="text1"/>
+                                  <w:kern w:val="24"/>
+                                  <w:sz w:val="20"/>
+                                  <w:szCs w:val="20"/>
+                                </w:rPr>
+                                <w:t>Seed size</w:t>
+                              </w:r>
+                            </w:p>
+                          </w:txbxContent>
+                        </wps:txbx>
+                        <wps:bodyPr wrap="square" rtlCol="0">
+                          <a:spAutoFit/>
+                        </wps:bodyPr>
+                      </wps:wsp>
+                      <wps:wsp>
+                        <wps:cNvPr id="205" name="TextBox 112"/>
+                        <wps:cNvSpPr txBox="1"/>
+                        <wps:spPr>
+                          <a:xfrm>
+                            <a:off x="2868784" y="5418031"/>
+                            <a:ext cx="662940" cy="309880"/>
+                          </a:xfrm>
+                          <a:prstGeom prst="rect">
+                            <a:avLst/>
+                          </a:prstGeom>
+                          <a:noFill/>
+                        </wps:spPr>
+                        <wps:txbx>
+                          <w:txbxContent>
+                            <w:p>
+                              <w:pPr>
+                                <w:pStyle w:val="NormalWeb"/>
+                                <w:spacing w:before="0" w:beforeAutospacing="0" w:after="0" w:afterAutospacing="0"/>
+                                <w:jc w:val="center"/>
+                              </w:pPr>
+                              <w:r>
+                                <w:rPr>
+                                  <w:rFonts w:asciiTheme="minorHAnsi" w:hAnsi="Calibri" w:cstheme="minorBidi"/>
+                                  <w:i/>
+                                  <w:iCs/>
+                                  <w:color w:val="000000" w:themeColor="text1"/>
+                                  <w:kern w:val="24"/>
+                                  <w:sz w:val="20"/>
+                                  <w:szCs w:val="20"/>
+                                </w:rPr>
+                                <w:t>Seed cost</w:t>
+                              </w:r>
+                            </w:p>
+                            <w:p>
+                              <w:pPr>
+                                <w:pStyle w:val="NormalWeb"/>
+                                <w:spacing w:before="0" w:beforeAutospacing="0" w:after="0" w:afterAutospacing="0"/>
+                                <w:jc w:val="center"/>
+                              </w:pPr>
+                              <w:r>
+                                <w:rPr>
+                                  <w:rFonts w:asciiTheme="minorHAnsi" w:hAnsi="Calibri" w:cstheme="minorBidi"/>
+                                  <w:i/>
+                                  <w:iCs/>
+                                  <w:color w:val="000000" w:themeColor="text1"/>
+                                  <w:kern w:val="24"/>
+                                  <w:sz w:val="20"/>
+                                  <w:szCs w:val="20"/>
+                                </w:rPr>
+                                <w:t>components</w:t>
+                              </w:r>
+                            </w:p>
+                          </w:txbxContent>
+                        </wps:txbx>
+                        <wps:bodyPr wrap="none" lIns="0" tIns="0" rIns="0" bIns="0" rtlCol="0">
+                          <a:spAutoFit/>
+                        </wps:bodyPr>
+                      </wps:wsp>
+                      <wps:wsp>
+                        <wps:cNvPr id="206" name="TextBox 114"/>
+                        <wps:cNvSpPr txBox="1"/>
+                        <wps:spPr>
+                          <a:xfrm>
+                            <a:off x="57377" y="1532563"/>
+                            <a:ext cx="1923925" cy="261610"/>
+                          </a:xfrm>
+                          <a:prstGeom prst="rect">
+                            <a:avLst/>
+                          </a:prstGeom>
+                          <a:noFill/>
+                        </wps:spPr>
+                        <wps:txbx>
+                          <w:txbxContent>
+                            <w:p>
+                              <w:pPr>
+                                <w:pStyle w:val="NormalWeb"/>
+                                <w:spacing w:before="0" w:beforeAutospacing="0" w:after="0" w:afterAutospacing="0"/>
+                              </w:pPr>
+                              <w:r>
+                                <w:rPr>
+                                  <w:rFonts w:asciiTheme="minorHAnsi" w:hAnsi="Calibri" w:cstheme="minorBidi"/>
+                                  <w:b/>
+                                  <w:bCs/>
+                                  <w:i/>
+                                  <w:iCs/>
+                                  <w:color w:val="000000" w:themeColor="text1"/>
+                                  <w:kern w:val="24"/>
+                                  <w:sz w:val="22"/>
+                                  <w:szCs w:val="22"/>
+                                </w:rPr>
+                                <w:t>b. Seed size-number trade-off</w:t>
+                              </w:r>
+                            </w:p>
+                          </w:txbxContent>
+                        </wps:txbx>
+                        <wps:bodyPr wrap="none" rtlCol="0">
+                          <a:spAutoFit/>
+                        </wps:bodyPr>
+                      </wps:wsp>
+                      <wps:wsp>
+                        <wps:cNvPr id="207" name="Straight Connector 207"/>
+                        <wps:cNvCnPr/>
+                        <wps:spPr>
+                          <a:xfrm flipV="1">
+                            <a:off x="3559366" y="5179400"/>
+                            <a:ext cx="627770" cy="964006"/>
+                          </a:xfrm>
+                          <a:prstGeom prst="line">
+                            <a:avLst/>
+                          </a:prstGeom>
+                          <a:ln w="25400"/>
+                        </wps:spPr>
+                        <wps:style>
+                          <a:lnRef idx="1">
+                            <a:schemeClr val="dk1"/>
+                          </a:lnRef>
+                          <a:fillRef idx="0">
+                            <a:schemeClr val="dk1"/>
+                          </a:fillRef>
+                          <a:effectRef idx="0">
+                            <a:schemeClr val="dk1"/>
+                          </a:effectRef>
+                          <a:fontRef idx="minor">
+                            <a:schemeClr val="tx1"/>
+                          </a:fontRef>
+                        </wps:style>
+                        <wps:bodyPr/>
+                      </wps:wsp>
+                      <wps:wsp>
+                        <wps:cNvPr id="208" name="TextBox 117"/>
+                        <wps:cNvSpPr txBox="1"/>
+                        <wps:spPr>
+                          <a:xfrm rot="18172163">
+                            <a:off x="3362131" y="5424531"/>
+                            <a:ext cx="1039668" cy="159462"/>
+                          </a:xfrm>
+                          <a:prstGeom prst="rect">
+                            <a:avLst/>
+                          </a:prstGeom>
+                          <a:noFill/>
+                        </wps:spPr>
+                        <wps:txbx>
+                          <w:txbxContent>
+                            <w:p>
+                              <w:pPr>
+                                <w:pStyle w:val="NormalWeb"/>
+                                <w:spacing w:before="0" w:beforeAutospacing="0" w:after="0" w:afterAutospacing="0"/>
+                              </w:pPr>
+                              <w:r>
+                                <w:rPr>
+                                  <w:rFonts w:asciiTheme="minorHAnsi" w:hAnsi="Calibri" w:cstheme="minorBidi"/>
+                                  <w:i/>
+                                  <w:iCs/>
+                                  <w:color w:val="000000" w:themeColor="text1"/>
+                                  <w:kern w:val="24"/>
+                                  <w:sz w:val="16"/>
+                                  <w:szCs w:val="16"/>
+                                </w:rPr>
+                                <w:t>Provisioning (Slope &gt; 1)</w:t>
                               </w:r>
                             </w:p>
                           </w:txbxContent>
@@ -10122,21 +11236,696 @@
                           <a:spAutoFit/>
                         </wps:bodyPr>
                       </wps:wsp>
+                      <wps:wsp>
+                        <wps:cNvPr id="209" name="TextBox 118"/>
+                        <wps:cNvSpPr txBox="1"/>
+                        <wps:spPr>
+                          <a:xfrm>
+                            <a:off x="54402" y="3119751"/>
+                            <a:ext cx="4020820" cy="262255"/>
+                          </a:xfrm>
+                          <a:prstGeom prst="rect">
+                            <a:avLst/>
+                          </a:prstGeom>
+                          <a:noFill/>
+                        </wps:spPr>
+                        <wps:txbx>
+                          <w:txbxContent>
+                            <w:p>
+                              <w:pPr>
+                                <w:pStyle w:val="NormalWeb"/>
+                                <w:spacing w:before="0" w:beforeAutospacing="0" w:after="0" w:afterAutospacing="0"/>
+                              </w:pPr>
+                              <w:r>
+                                <w:rPr>
+                                  <w:rFonts w:asciiTheme="minorHAnsi" w:hAnsi="Calibri" w:cstheme="minorBidi"/>
+                                  <w:b/>
+                                  <w:bCs/>
+                                  <w:i/>
+                                  <w:iCs/>
+                                  <w:color w:val="000000" w:themeColor="text1"/>
+                                  <w:kern w:val="24"/>
+                                  <w:sz w:val="22"/>
+                                  <w:szCs w:val="22"/>
+                                </w:rPr>
+                                <w:t>c. Big-seed species are choosier about which embryos to provision</w:t>
+                              </w:r>
+                            </w:p>
+                          </w:txbxContent>
+                        </wps:txbx>
+                        <wps:bodyPr wrap="none" rtlCol="0">
+                          <a:spAutoFit/>
+                        </wps:bodyPr>
+                      </wps:wsp>
+                      <wps:wsp>
+                        <wps:cNvPr id="210" name="TextBox 120"/>
+                        <wps:cNvSpPr txBox="1"/>
+                        <wps:spPr>
+                          <a:xfrm>
+                            <a:off x="49526" y="4780255"/>
+                            <a:ext cx="4718685" cy="277495"/>
+                          </a:xfrm>
+                          <a:prstGeom prst="rect">
+                            <a:avLst/>
+                          </a:prstGeom>
+                          <a:noFill/>
+                        </wps:spPr>
+                        <wps:txbx>
+                          <w:txbxContent>
+                            <w:p>
+                              <w:pPr>
+                                <w:pStyle w:val="NormalWeb"/>
+                                <w:spacing w:before="0" w:beforeAutospacing="0" w:after="0" w:afterAutospacing="0"/>
+                              </w:pPr>
+                              <w:r>
+                                <w:rPr>
+                                  <w:rFonts w:asciiTheme="minorHAnsi" w:hAnsi="Calibri" w:cstheme="minorBidi"/>
+                                  <w:b/>
+                                  <w:bCs/>
+                                  <w:i/>
+                                  <w:iCs/>
+                                  <w:color w:val="000000" w:themeColor="text1"/>
+                                  <w:kern w:val="24"/>
+                                </w:rPr>
+                                <w:t>d. Investment in seed cost components shifts with seed set and seed size</w:t>
+                              </w:r>
+                            </w:p>
+                          </w:txbxContent>
+                        </wps:txbx>
+                        <wps:bodyPr wrap="none" rtlCol="0">
+                          <a:spAutoFit/>
+                        </wps:bodyPr>
+                      </wps:wsp>
+                      <wps:wsp>
+                        <wps:cNvPr id="211" name="TextBox 122"/>
+                        <wps:cNvSpPr txBox="1"/>
+                        <wps:spPr>
+                          <a:xfrm rot="18887309">
+                            <a:off x="1293007" y="2113364"/>
+                            <a:ext cx="814599" cy="215444"/>
+                          </a:xfrm>
+                          <a:prstGeom prst="rect">
+                            <a:avLst/>
+                          </a:prstGeom>
+                          <a:noFill/>
+                        </wps:spPr>
+                        <wps:txbx>
+                          <w:txbxContent>
+                            <w:p>
+                              <w:pPr>
+                                <w:pStyle w:val="NormalWeb"/>
+                                <w:spacing w:before="0" w:beforeAutospacing="0" w:after="0" w:afterAutospacing="0"/>
+                              </w:pPr>
+                              <w:r>
+                                <w:rPr>
+                                  <w:rFonts w:asciiTheme="minorHAnsi" w:hAnsi="Calibri" w:cstheme="minorBidi"/>
+                                  <w:i/>
+                                  <w:iCs/>
+                                  <w:color w:val="000000" w:themeColor="text1"/>
+                                  <w:kern w:val="24"/>
+                                  <w:sz w:val="16"/>
+                                  <w:szCs w:val="16"/>
+                                </w:rPr>
+                                <w:t>Slope = 1</w:t>
+                              </w:r>
+                            </w:p>
+                          </w:txbxContent>
+                        </wps:txbx>
+                        <wps:bodyPr wrap="square" rtlCol="0">
+                          <a:spAutoFit/>
+                        </wps:bodyPr>
+                      </wps:wsp>
+                      <wps:wsp>
+                        <wps:cNvPr id="212" name="Straight Arrow Connector 212"/>
+                        <wps:cNvCnPr/>
+                        <wps:spPr>
+                          <a:xfrm flipV="1">
+                            <a:off x="2432916" y="2467761"/>
+                            <a:ext cx="519211" cy="5307"/>
+                          </a:xfrm>
+                          <a:prstGeom prst="straightConnector1">
+                            <a:avLst/>
+                          </a:prstGeom>
+                          <a:ln w="19050">
+                            <a:solidFill>
+                              <a:schemeClr val="tx1"/>
+                            </a:solidFill>
+                            <a:headEnd type="triangle" w="med" len="med"/>
+                            <a:tailEnd type="triangle" w="med" len="med"/>
+                          </a:ln>
+                        </wps:spPr>
+                        <wps:style>
+                          <a:lnRef idx="1">
+                            <a:schemeClr val="accent1"/>
+                          </a:lnRef>
+                          <a:fillRef idx="0">
+                            <a:schemeClr val="accent1"/>
+                          </a:fillRef>
+                          <a:effectRef idx="0">
+                            <a:schemeClr val="accent1"/>
+                          </a:effectRef>
+                          <a:fontRef idx="minor">
+                            <a:schemeClr val="tx1"/>
+                          </a:fontRef>
+                        </wps:style>
+                        <wps:bodyPr/>
+                      </wps:wsp>
+                      <wps:wsp>
+                        <wps:cNvPr id="213" name="Straight Arrow Connector 213"/>
+                        <wps:cNvCnPr/>
+                        <wps:spPr>
+                          <a:xfrm flipV="1">
+                            <a:off x="2223388" y="4136425"/>
+                            <a:ext cx="519211" cy="5307"/>
+                          </a:xfrm>
+                          <a:prstGeom prst="straightConnector1">
+                            <a:avLst/>
+                          </a:prstGeom>
+                          <a:ln w="19050">
+                            <a:solidFill>
+                              <a:schemeClr val="tx1"/>
+                            </a:solidFill>
+                            <a:headEnd type="triangle" w="med" len="med"/>
+                            <a:tailEnd type="triangle" w="med" len="med"/>
+                          </a:ln>
+                        </wps:spPr>
+                        <wps:style>
+                          <a:lnRef idx="1">
+                            <a:schemeClr val="accent1"/>
+                          </a:lnRef>
+                          <a:fillRef idx="0">
+                            <a:schemeClr val="accent1"/>
+                          </a:fillRef>
+                          <a:effectRef idx="0">
+                            <a:schemeClr val="accent1"/>
+                          </a:effectRef>
+                          <a:fontRef idx="minor">
+                            <a:schemeClr val="tx1"/>
+                          </a:fontRef>
+                        </wps:style>
+                        <wps:bodyPr/>
+                      </wps:wsp>
+                      <wps:wsp>
+                        <wps:cNvPr id="214" name="Straight Connector 214"/>
+                        <wps:cNvCnPr/>
+                        <wps:spPr>
+                          <a:xfrm flipV="1">
+                            <a:off x="3553868" y="5365834"/>
+                            <a:ext cx="1270060" cy="777574"/>
+                          </a:xfrm>
+                          <a:prstGeom prst="line">
+                            <a:avLst/>
+                          </a:prstGeom>
+                          <a:ln w="25400">
+                            <a:prstDash val="sysDash"/>
+                          </a:ln>
+                        </wps:spPr>
+                        <wps:style>
+                          <a:lnRef idx="1">
+                            <a:schemeClr val="dk1"/>
+                          </a:lnRef>
+                          <a:fillRef idx="0">
+                            <a:schemeClr val="dk1"/>
+                          </a:fillRef>
+                          <a:effectRef idx="0">
+                            <a:schemeClr val="dk1"/>
+                          </a:effectRef>
+                          <a:fontRef idx="minor">
+                            <a:schemeClr val="tx1"/>
+                          </a:fontRef>
+                        </wps:style>
+                        <wps:bodyPr/>
+                      </wps:wsp>
+                      <wps:wsp>
+                        <wps:cNvPr id="215" name="TextBox 126"/>
+                        <wps:cNvSpPr txBox="1"/>
+                        <wps:spPr>
+                          <a:xfrm rot="19732639">
+                            <a:off x="3661676" y="5547668"/>
+                            <a:ext cx="1207733" cy="159462"/>
+                          </a:xfrm>
+                          <a:prstGeom prst="rect">
+                            <a:avLst/>
+                          </a:prstGeom>
+                          <a:noFill/>
+                        </wps:spPr>
+                        <wps:txbx>
+                          <w:txbxContent>
+                            <w:p>
+                              <w:pPr>
+                                <w:pStyle w:val="NormalWeb"/>
+                                <w:spacing w:before="0" w:beforeAutospacing="0" w:after="0" w:afterAutospacing="0"/>
+                              </w:pPr>
+                              <w:r>
+                                <w:rPr>
+                                  <w:rFonts w:asciiTheme="minorHAnsi" w:hAnsi="Calibri" w:cstheme="minorBidi"/>
+                                  <w:i/>
+                                  <w:iCs/>
+                                  <w:color w:val="000000" w:themeColor="text1"/>
+                                  <w:kern w:val="24"/>
+                                  <w:sz w:val="16"/>
+                                  <w:szCs w:val="16"/>
+                                </w:rPr>
+                                <w:t>Pollen attraction  (Slope &lt; 1)</w:t>
+                              </w:r>
+                            </w:p>
+                          </w:txbxContent>
+                        </wps:txbx>
+                        <wps:bodyPr wrap="square" lIns="18000" tIns="18000" rIns="18000" bIns="18000" rtlCol="0">
+                          <a:spAutoFit/>
+                        </wps:bodyPr>
+                      </wps:wsp>
+                      <wps:wsp>
+                        <wps:cNvPr id="216" name="TextBox 127"/>
+                        <wps:cNvSpPr txBox="1"/>
+                        <wps:spPr>
+                          <a:xfrm>
+                            <a:off x="594669" y="6206400"/>
+                            <a:ext cx="1132205" cy="339725"/>
+                          </a:xfrm>
+                          <a:prstGeom prst="rect">
+                            <a:avLst/>
+                          </a:prstGeom>
+                          <a:noFill/>
+                        </wps:spPr>
+                        <wps:txbx>
+                          <w:txbxContent>
+                            <w:p>
+                              <w:pPr>
+                                <w:pStyle w:val="NormalWeb"/>
+                                <w:spacing w:before="0" w:beforeAutospacing="0" w:after="0" w:afterAutospacing="0"/>
+                                <w:jc w:val="center"/>
+                              </w:pPr>
+                              <w:r>
+                                <w:rPr>
+                                  <w:rFonts w:asciiTheme="minorHAnsi" w:hAnsi="Calibri" w:cstheme="minorBidi"/>
+                                  <w:i/>
+                                  <w:iCs/>
+                                  <w:color w:val="000000" w:themeColor="text1"/>
+                                  <w:kern w:val="24"/>
+                                  <w:sz w:val="16"/>
+                                  <w:szCs w:val="16"/>
+                                </w:rPr>
+                                <w:t>Relatively higher</w:t>
+                              </w:r>
+                            </w:p>
+                            <w:p>
+                              <w:pPr>
+                                <w:pStyle w:val="NormalWeb"/>
+                                <w:spacing w:before="0" w:beforeAutospacing="0" w:after="0" w:afterAutospacing="0"/>
+                                <w:jc w:val="center"/>
+                              </w:pPr>
+                              <w:r>
+                                <w:rPr>
+                                  <w:rFonts w:asciiTheme="minorHAnsi" w:hAnsi="Calibri" w:cstheme="minorBidi"/>
+                                  <w:i/>
+                                  <w:iCs/>
+                                  <w:color w:val="000000" w:themeColor="text1"/>
+                                  <w:kern w:val="24"/>
+                                  <w:sz w:val="16"/>
+                                  <w:szCs w:val="16"/>
+                                </w:rPr>
+                                <w:t>pollen-attraction costs</w:t>
+                              </w:r>
+                            </w:p>
+                          </w:txbxContent>
+                        </wps:txbx>
+                        <wps:bodyPr wrap="none" rtlCol="0">
+                          <a:spAutoFit/>
+                        </wps:bodyPr>
+                      </wps:wsp>
+                      <wps:wsp>
+                        <wps:cNvPr id="217" name="Straight Arrow Connector 217"/>
+                        <wps:cNvCnPr/>
+                        <wps:spPr>
+                          <a:xfrm flipV="1">
+                            <a:off x="2244932" y="5575721"/>
+                            <a:ext cx="519211" cy="5307"/>
+                          </a:xfrm>
+                          <a:prstGeom prst="straightConnector1">
+                            <a:avLst/>
+                          </a:prstGeom>
+                          <a:ln w="19050">
+                            <a:solidFill>
+                              <a:schemeClr val="tx1"/>
+                            </a:solidFill>
+                            <a:headEnd type="none" w="med" len="med"/>
+                            <a:tailEnd type="triangle" w="med" len="med"/>
+                          </a:ln>
+                        </wps:spPr>
+                        <wps:style>
+                          <a:lnRef idx="1">
+                            <a:schemeClr val="accent1"/>
+                          </a:lnRef>
+                          <a:fillRef idx="0">
+                            <a:schemeClr val="accent1"/>
+                          </a:fillRef>
+                          <a:effectRef idx="0">
+                            <a:schemeClr val="accent1"/>
+                          </a:effectRef>
+                          <a:fontRef idx="minor">
+                            <a:schemeClr val="tx1"/>
+                          </a:fontRef>
+                        </wps:style>
+                        <wps:bodyPr/>
+                      </wps:wsp>
+                      <wps:wsp>
+                        <wps:cNvPr id="218" name="TextBox 135"/>
+                        <wps:cNvSpPr txBox="1"/>
+                        <wps:spPr>
+                          <a:xfrm>
+                            <a:off x="735570" y="3987639"/>
+                            <a:ext cx="346460" cy="307777"/>
+                          </a:xfrm>
+                          <a:prstGeom prst="rect">
+                            <a:avLst/>
+                          </a:prstGeom>
+                          <a:noFill/>
+                        </wps:spPr>
+                        <wps:txbx>
+                          <w:txbxContent>
+                            <w:p>
+                              <w:pPr>
+                                <w:pStyle w:val="NormalWeb"/>
+                                <w:spacing w:before="0" w:beforeAutospacing="0" w:after="0" w:afterAutospacing="0"/>
+                                <w:jc w:val="center"/>
+                              </w:pPr>
+                              <w:r>
+                                <w:rPr>
+                                  <w:rFonts w:asciiTheme="minorHAnsi" w:hAnsi="Calibri" w:cstheme="minorBidi"/>
+                                  <w:i/>
+                                  <w:iCs/>
+                                  <w:color w:val="000000" w:themeColor="text1"/>
+                                  <w:kern w:val="24"/>
+                                  <w:sz w:val="20"/>
+                                  <w:szCs w:val="20"/>
+                                </w:rPr>
+                                <w:t xml:space="preserve">Scaled </w:t>
+                              </w:r>
+                            </w:p>
+                            <w:p>
+                              <w:pPr>
+                                <w:pStyle w:val="NormalWeb"/>
+                                <w:spacing w:before="0" w:beforeAutospacing="0" w:after="0" w:afterAutospacing="0"/>
+                                <w:jc w:val="center"/>
+                              </w:pPr>
+                              <w:r>
+                                <w:rPr>
+                                  <w:rFonts w:asciiTheme="minorHAnsi" w:hAnsi="Calibri" w:cstheme="minorBidi"/>
+                                  <w:i/>
+                                  <w:iCs/>
+                                  <w:color w:val="000000" w:themeColor="text1"/>
+                                  <w:kern w:val="24"/>
+                                  <w:sz w:val="20"/>
+                                  <w:szCs w:val="20"/>
+                                </w:rPr>
+                                <w:t>count</w:t>
+                              </w:r>
+                            </w:p>
+                          </w:txbxContent>
+                        </wps:txbx>
+                        <wps:bodyPr wrap="square" lIns="0" tIns="0" rIns="0" bIns="0" rtlCol="0">
+                          <a:spAutoFit/>
+                        </wps:bodyPr>
+                      </wps:wsp>
+                      <wps:wsp>
+                        <wps:cNvPr id="219" name="TextBox 136"/>
+                        <wps:cNvSpPr txBox="1"/>
+                        <wps:spPr>
+                          <a:xfrm>
+                            <a:off x="475224" y="5507514"/>
+                            <a:ext cx="660101" cy="307777"/>
+                          </a:xfrm>
+                          <a:prstGeom prst="rect">
+                            <a:avLst/>
+                          </a:prstGeom>
+                          <a:noFill/>
+                        </wps:spPr>
+                        <wps:txbx>
+                          <w:txbxContent>
+                            <w:p>
+                              <w:pPr>
+                                <w:pStyle w:val="NormalWeb"/>
+                                <w:spacing w:before="0" w:beforeAutospacing="0" w:after="0" w:afterAutospacing="0"/>
+                                <w:jc w:val="center"/>
+                              </w:pPr>
+                              <w:r>
+                                <w:rPr>
+                                  <w:rFonts w:asciiTheme="minorHAnsi" w:hAnsi="Calibri" w:cstheme="minorBidi"/>
+                                  <w:i/>
+                                  <w:iCs/>
+                                  <w:color w:val="000000" w:themeColor="text1"/>
+                                  <w:kern w:val="24"/>
+                                  <w:sz w:val="20"/>
+                                  <w:szCs w:val="20"/>
+                                </w:rPr>
+                                <w:t>Seed set</w:t>
+                              </w:r>
+                            </w:p>
+                            <w:p>
+                              <w:pPr>
+                                <w:pStyle w:val="NormalWeb"/>
+                                <w:spacing w:before="0" w:beforeAutospacing="0" w:after="0" w:afterAutospacing="0"/>
+                                <w:jc w:val="center"/>
+                              </w:pPr>
+                              <w:r>
+                                <w:rPr>
+                                  <w:rFonts w:asciiTheme="minorHAnsi" w:hAnsi="Calibri" w:cstheme="minorBidi"/>
+                                  <w:i/>
+                                  <w:iCs/>
+                                  <w:color w:val="000000" w:themeColor="text1"/>
+                                  <w:kern w:val="24"/>
+                                  <w:sz w:val="20"/>
+                                  <w:szCs w:val="20"/>
+                                </w:rPr>
+                                <w:t>(seed:ovule)</w:t>
+                              </w:r>
+                            </w:p>
+                          </w:txbxContent>
+                        </wps:txbx>
+                        <wps:bodyPr wrap="square" lIns="0" tIns="0" rIns="0" bIns="0" rtlCol="0">
+                          <a:spAutoFit/>
+                        </wps:bodyPr>
+                      </wps:wsp>
+                      <wps:wsp>
+                        <wps:cNvPr id="220" name="TextBox 137"/>
+                        <wps:cNvSpPr txBox="1"/>
+                        <wps:spPr>
+                          <a:xfrm>
+                            <a:off x="3821858" y="413085"/>
+                            <a:ext cx="795020" cy="260985"/>
+                          </a:xfrm>
+                          <a:prstGeom prst="rect">
+                            <a:avLst/>
+                          </a:prstGeom>
+                          <a:noFill/>
+                          <a:ln w="12700">
+                            <a:solidFill>
+                              <a:schemeClr val="tx1"/>
+                            </a:solidFill>
+                          </a:ln>
+                        </wps:spPr>
+                        <wps:txbx>
+                          <w:txbxContent>
+                            <w:p>
+                              <w:pPr>
+                                <w:pStyle w:val="NormalWeb"/>
+                                <w:spacing w:before="0" w:beforeAutospacing="0" w:after="0" w:afterAutospacing="0"/>
+                                <w:jc w:val="center"/>
+                              </w:pPr>
+                              <w:r>
+                                <w:rPr>
+                                  <w:rFonts w:asciiTheme="minorHAnsi" w:hAnsi="Calibri" w:cstheme="minorBidi"/>
+                                  <w:b/>
+                                  <w:bCs/>
+                                  <w:i/>
+                                  <w:iCs/>
+                                  <w:color w:val="FF0000"/>
+                                  <w:kern w:val="24"/>
+                                  <w:sz w:val="16"/>
+                                  <w:szCs w:val="16"/>
+                                </w:rPr>
+                                <w:t>Packaging and dispersal costs</w:t>
+                              </w:r>
+                            </w:p>
+                          </w:txbxContent>
+                        </wps:txbx>
+                        <wps:bodyPr wrap="square" lIns="0" tIns="0" rIns="0" bIns="0" rtlCol="0">
+                          <a:spAutoFit/>
+                        </wps:bodyPr>
+                      </wps:wsp>
+                      <wps:wsp>
+                        <wps:cNvPr id="221" name="TextBox 138"/>
+                        <wps:cNvSpPr txBox="1"/>
+                        <wps:spPr>
+                          <a:xfrm>
+                            <a:off x="3814606" y="868819"/>
+                            <a:ext cx="795655" cy="136525"/>
+                          </a:xfrm>
+                          <a:prstGeom prst="rect">
+                            <a:avLst/>
+                          </a:prstGeom>
+                          <a:noFill/>
+                          <a:ln w="12700">
+                            <a:solidFill>
+                              <a:schemeClr val="tx1"/>
+                            </a:solidFill>
+                          </a:ln>
+                        </wps:spPr>
+                        <wps:txbx>
+                          <w:txbxContent>
+                            <w:p>
+                              <w:pPr>
+                                <w:pStyle w:val="NormalWeb"/>
+                                <w:spacing w:before="0" w:beforeAutospacing="0" w:after="0" w:afterAutospacing="0"/>
+                                <w:jc w:val="center"/>
+                              </w:pPr>
+                              <w:r>
+                                <w:rPr>
+                                  <w:rFonts w:asciiTheme="minorHAnsi" w:hAnsi="Calibri" w:cstheme="minorBidi"/>
+                                  <w:b/>
+                                  <w:bCs/>
+                                  <w:i/>
+                                  <w:iCs/>
+                                  <w:color w:val="000000" w:themeColor="text1"/>
+                                  <w:kern w:val="24"/>
+                                  <w:sz w:val="16"/>
+                                  <w:szCs w:val="16"/>
+                                </w:rPr>
+                                <w:t>Seed size</w:t>
+                              </w:r>
+                            </w:p>
+                          </w:txbxContent>
+                        </wps:txbx>
+                        <wps:bodyPr wrap="square" lIns="0" tIns="0" rIns="0" bIns="0" rtlCol="0">
+                          <a:spAutoFit/>
+                        </wps:bodyPr>
+                      </wps:wsp>
+                      <wps:wsp>
+                        <wps:cNvPr id="222" name="Elbow Connector 222"/>
+                        <wps:cNvCnPr>
+                          <a:stCxn id="167" idx="3"/>
+                          <a:endCxn id="220" idx="1"/>
+                        </wps:cNvCnPr>
+                        <wps:spPr>
+                          <a:xfrm flipV="1">
+                            <a:off x="3485902" y="536231"/>
+                            <a:ext cx="336136" cy="192895"/>
+                          </a:xfrm>
+                          <a:prstGeom prst="bentConnector3">
+                            <a:avLst>
+                              <a:gd name="adj1" fmla="val 50000"/>
+                            </a:avLst>
+                          </a:prstGeom>
+                          <a:ln w="12700">
+                            <a:solidFill>
+                              <a:schemeClr val="tx1"/>
+                            </a:solidFill>
+                            <a:tailEnd type="triangle"/>
+                          </a:ln>
+                        </wps:spPr>
+                        <wps:style>
+                          <a:lnRef idx="1">
+                            <a:schemeClr val="accent1"/>
+                          </a:lnRef>
+                          <a:fillRef idx="0">
+                            <a:schemeClr val="accent1"/>
+                          </a:fillRef>
+                          <a:effectRef idx="0">
+                            <a:schemeClr val="accent1"/>
+                          </a:effectRef>
+                          <a:fontRef idx="minor">
+                            <a:schemeClr val="tx1"/>
+                          </a:fontRef>
+                        </wps:style>
+                        <wps:bodyPr/>
+                      </wps:wsp>
+                      <wps:wsp>
+                        <wps:cNvPr id="223" name="Elbow Connector 223"/>
+                        <wps:cNvCnPr>
+                          <a:stCxn id="167" idx="3"/>
+                          <a:endCxn id="221" idx="1"/>
+                        </wps:cNvCnPr>
+                        <wps:spPr>
+                          <a:xfrm>
+                            <a:off x="3485902" y="729126"/>
+                            <a:ext cx="328883" cy="201322"/>
+                          </a:xfrm>
+                          <a:prstGeom prst="bentConnector3">
+                            <a:avLst>
+                              <a:gd name="adj1" fmla="val 50000"/>
+                            </a:avLst>
+                          </a:prstGeom>
+                          <a:ln w="12700">
+                            <a:solidFill>
+                              <a:schemeClr val="tx1"/>
+                            </a:solidFill>
+                            <a:tailEnd type="triangle"/>
+                          </a:ln>
+                        </wps:spPr>
+                        <wps:style>
+                          <a:lnRef idx="1">
+                            <a:schemeClr val="accent1"/>
+                          </a:lnRef>
+                          <a:fillRef idx="0">
+                            <a:schemeClr val="accent1"/>
+                          </a:fillRef>
+                          <a:effectRef idx="0">
+                            <a:schemeClr val="accent1"/>
+                          </a:effectRef>
+                          <a:fontRef idx="minor">
+                            <a:schemeClr val="tx1"/>
+                          </a:fontRef>
+                        </wps:style>
+                        <wps:bodyPr/>
+                      </wps:wsp>
                     </wpg:wgp>
                   </a:graphicData>
                 </a:graphic>
+                <wp14:sizeRelH relativeFrom="margin">
+                  <wp14:pctWidth>0</wp14:pctWidth>
+                </wp14:sizeRelH>
+                <wp14:sizeRelV relativeFrom="margin">
+                  <wp14:pctHeight>0</wp14:pctHeight>
+                </wp14:sizeRelV>
               </wp:anchor>
             </w:drawing>
           </mc:Choice>
           <mc:Fallback>
             <w:pict>
-              <v:group w14:anchorId="7A9C2245" id="Group 1" o:spid="_x0000_s1026" style="position:absolute;margin-left:0;margin-top:-.05pt;width:509.2pt;height:138.15pt;z-index:251719680" coordsize="64665,17544" o:gfxdata="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">
-                <v:group id="Group 23" o:spid="_x0000_s1027" style="position:absolute;top:5179;width:32120;height:12365" coordorigin=",5178" coordsize="42827,16487" o:gfxdata="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">
-                  <v:shapetype id="_x0000_t202" coordsize="21600,21600" o:spt="202" path="m,l,21600r21600,l21600,xe">
-                    <v:stroke joinstyle="miter"/>
-                    <v:path gradientshapeok="t" o:connecttype="rect"/>
-                  </v:shapetype>
-                  <v:shape id="TextBox 8" o:spid="_x0000_s1028" type="#_x0000_t202" style="position:absolute;left:27544;top:5178;width:15283;height:3040;visibility:visible;mso-wrap-style:none;v-text-anchor:top" o:gfxdata="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" filled="f" strokecolor="black [3213]" strokeweight="1pt">
+              <v:group w14:anchorId="4C2C3F8F" id="Group 150" o:spid="_x0000_s1026" style="position:absolute;margin-left:4.8pt;margin-top:36.3pt;width:383.4pt;height:516.3pt;z-index:251718656;mso-width-relative:margin;mso-height-relative:margin" coordsize="48694,65569" o:gfxdata="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">
+                <v:shapetype id="_x0000_t202" coordsize="21600,21600" o:spt="202" path="m,l,21600r21600,l21600,xe">
+                  <v:stroke joinstyle="miter"/>
+                  <v:path gradientshapeok="t" o:connecttype="rect"/>
+                </v:shapetype>
+                <v:shape id="TextBox 29" o:spid="_x0000_s1027" type="#_x0000_t202" style="position:absolute;left:45;width:16453;height:2622;visibility:visible;mso-wrap-style:none;v-text-anchor:top" o:gfxdata="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" filled="f" stroked="f">
+                  <v:textbox style="mso-fit-shape-to-text:t">
+                    <w:txbxContent>
+                      <w:p>
+                        <w:pPr>
+                          <w:pStyle w:val="NormalWeb"/>
+                          <w:spacing w:before="0" w:beforeAutospacing="0" w:after="0" w:afterAutospacing="0"/>
+                        </w:pPr>
+                        <w:r>
+                          <w:rPr>
+                            <w:rFonts w:asciiTheme="minorHAnsi" w:hAnsi="Calibri" w:cstheme="minorBidi"/>
+                            <w:b/>
+                            <w:bCs/>
+                            <w:i/>
+                            <w:iCs/>
+                            <w:color w:val="000000" w:themeColor="text1"/>
+                            <w:kern w:val="24"/>
+                            <w:sz w:val="22"/>
+                            <w:szCs w:val="22"/>
+                          </w:rPr>
+                          <w:t>a. Investment categories</w:t>
+                        </w:r>
+                      </w:p>
+                    </w:txbxContent>
+                  </v:textbox>
+                </v:shape>
+                <v:group id="Group 165" o:spid="_x0000_s1028" style="position:absolute;left:2674;top:1911;width:32343;height:12368" coordorigin="2674,1911" coordsize="43124,16490" o:gfxdata="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">
+                  <v:shape id="TextBox 8" o:spid="_x0000_s1029" type="#_x0000_t202" style="position:absolute;left:30220;top:1911;width:15578;height:3040;visibility:visible;mso-wrap-style:none;v-text-anchor:top" o:gfxdata="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" filled="f" strokecolor="black [3213]" strokeweight="1pt">
                     <v:textbox style="mso-fit-shape-to-text:t">
                       <w:txbxContent>
                         <w:p>
@@ -10149,7 +11938,9 @@
                               <w:rFonts w:asciiTheme="minorHAnsi" w:hAnsi="Calibri" w:cstheme="minorBidi"/>
                               <w:b/>
                               <w:bCs/>
-                              <w:color w:val="000000" w:themeColor="text1"/>
+                              <w:i/>
+                              <w:iCs/>
+                              <w:color w:val="FF0000"/>
                               <w:kern w:val="24"/>
                               <w:sz w:val="16"/>
                               <w:szCs w:val="16"/>
@@ -10160,7 +11951,7 @@
                       </w:txbxContent>
                     </v:textbox>
                   </v:shape>
-                  <v:shape id="TextBox 9" o:spid="_x0000_s1029" type="#_x0000_t202" style="position:absolute;left:27544;top:9323;width:15266;height:6350;visibility:visible;mso-wrap-style:square;v-text-anchor:top" o:gfxdata="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" filled="f" strokecolor="black [3213]" strokeweight="1pt">
+                  <v:shape id="TextBox 9" o:spid="_x0000_s1030" type="#_x0000_t202" style="position:absolute;left:30322;top:7647;width:15265;height:3040;visibility:visible;mso-wrap-style:square;v-text-anchor:top" o:gfxdata="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" filled="f" strokecolor="black [3213]" strokeweight="1pt">
                     <v:textbox style="mso-fit-shape-to-text:t">
                       <w:txbxContent>
                         <w:p>
@@ -10173,28 +11964,20 @@
                               <w:rFonts w:asciiTheme="minorHAnsi" w:hAnsi="Calibri" w:cstheme="minorBidi"/>
                               <w:b/>
                               <w:bCs/>
+                              <w:i/>
+                              <w:iCs/>
                               <w:color w:val="000000" w:themeColor="text1"/>
                               <w:kern w:val="24"/>
                               <w:sz w:val="16"/>
                               <w:szCs w:val="16"/>
                             </w:rPr>
-                            <w:t xml:space="preserve">Provisioning costs </w:t>
-                          </w:r>
-                          <w:r>
-                            <w:rPr>
-                              <w:rFonts w:asciiTheme="minorHAnsi" w:hAnsi="Calibri" w:cstheme="minorBidi"/>
-                              <w:color w:val="000000" w:themeColor="text1"/>
-                              <w:kern w:val="24"/>
-                              <w:sz w:val="16"/>
-                              <w:szCs w:val="16"/>
-                            </w:rPr>
-                            <w:t>(Packaging, dispersal, and the seed)</w:t>
+                            <w:t>Provisioning costs</w:t>
                           </w:r>
                         </w:p>
                       </w:txbxContent>
                     </v:textbox>
                   </v:shape>
-                  <v:shape id="TextBox 10" o:spid="_x0000_s1030" type="#_x0000_t202" style="position:absolute;left:13218;top:8351;width:8492;height:3039;visibility:visible;mso-wrap-style:none;v-text-anchor:top" o:gfxdata="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" filled="f" strokecolor="black [3213]" strokeweight="1pt">
+                  <v:shape id="TextBox 10" o:spid="_x0000_s1031" type="#_x0000_t202" style="position:absolute;left:15892;top:5084;width:8729;height:3040;visibility:visible;mso-wrap-style:none;v-text-anchor:top" o:gfxdata="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" filled="f" strokecolor="black [3213]" strokeweight="1pt">
                     <v:textbox style="mso-fit-shape-to-text:t">
                       <w:txbxContent>
                         <w:p>
@@ -10207,6 +11990,8 @@
                               <w:rFonts w:asciiTheme="minorHAnsi" w:hAnsi="Calibri" w:cstheme="minorBidi"/>
                               <w:b/>
                               <w:bCs/>
+                              <w:i/>
+                              <w:iCs/>
                               <w:color w:val="000000" w:themeColor="text1"/>
                               <w:kern w:val="24"/>
                               <w:sz w:val="16"/>
@@ -10229,13 +12014,13 @@
                     </v:handles>
                     <o:lock v:ext="edit" shapetype="t"/>
                   </v:shapetype>
-                  <v:shape id="Straight Arrow Connector 12" o:spid="_x0000_s1031" type="#_x0000_t34" style="position:absolute;left:21601;top:6616;width:5945;height:3174;flip:y;visibility:visible;mso-wrap-style:square" o:connectortype="elbow" o:gfxdata="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" strokecolor="black [3213]" strokeweight="1pt">
+                  <v:shape id="Straight Arrow Connector 12" o:spid="_x0000_s1032" type="#_x0000_t34" style="position:absolute;left:24275;top:3347;width:5945;height:3174;flip:y;visibility:visible;mso-wrap-style:square" o:connectortype="elbow" o:gfxdata="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" strokecolor="black [3213]" strokeweight="1pt">
                     <v:stroke endarrow="block"/>
                   </v:shape>
-                  <v:shape id="Elbow Connector 37" o:spid="_x0000_s1032" type="#_x0000_t34" style="position:absolute;left:21601;top:9790;width:5945;height:2613;visibility:visible;mso-wrap-style:square" o:connectortype="elbow" o:gfxdata="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" strokecolor="black [3213]" strokeweight="1pt">
+                  <v:shape id="Elbow Connector 170" o:spid="_x0000_s1033" type="#_x0000_t34" style="position:absolute;left:24275;top:6521;width:6047;height:2563;visibility:visible;mso-wrap-style:square" o:connectortype="elbow" o:gfxdata="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" strokecolor="black [3213]" strokeweight="1pt">
                     <v:stroke endarrow="block"/>
                   </v:shape>
-                  <v:shape id="TextBox 19" o:spid="_x0000_s1033" type="#_x0000_t202" style="position:absolute;left:13218;top:16967;width:29591;height:4699;visibility:visible;mso-wrap-style:square;v-text-anchor:top" o:gfxdata="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" filled="f" strokecolor="black [3213]" strokeweight="1pt">
+                  <v:shape id="TextBox 19" o:spid="_x0000_s1034" type="#_x0000_t202" style="position:absolute;left:15892;top:13702;width:29600;height:4699;visibility:visible;mso-wrap-style:square;v-text-anchor:top" o:gfxdata="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" filled="f" strokecolor="black [3213]" strokeweight="1pt">
                     <v:textbox style="mso-fit-shape-to-text:t">
                       <w:txbxContent>
                         <w:p>
@@ -10248,7 +12033,9 @@
                               <w:rFonts w:asciiTheme="minorHAnsi" w:hAnsi="Calibri" w:cstheme="minorBidi"/>
                               <w:b/>
                               <w:bCs/>
-                              <w:color w:val="000000" w:themeColor="text1"/>
+                              <w:i/>
+                              <w:iCs/>
+                              <w:color w:val="FF0000"/>
                               <w:kern w:val="24"/>
                               <w:sz w:val="16"/>
                               <w:szCs w:val="16"/>
@@ -10258,6 +12045,8 @@
                           <w:r>
                             <w:rPr>
                               <w:rFonts w:asciiTheme="minorHAnsi" w:hAnsi="Calibri" w:cstheme="minorBidi"/>
+                              <w:i/>
+                              <w:iCs/>
                               <w:color w:val="000000" w:themeColor="text1"/>
                               <w:kern w:val="24"/>
                               <w:sz w:val="16"/>
@@ -10269,7 +12058,7 @@
                       </w:txbxContent>
                     </v:textbox>
                   </v:shape>
-                  <v:shape id="TextBox 42" o:spid="_x0000_s1034" type="#_x0000_t202" style="position:absolute;top:12398;width:9776;height:3960;visibility:visible;mso-wrap-style:square;v-text-anchor:top" o:gfxdata="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" filled="f" strokecolor="black [3213]" strokeweight="1pt">
+                  <v:shape id="TextBox 42" o:spid="_x0000_s1035" type="#_x0000_t202" style="position:absolute;left:2674;top:9134;width:9776;height:3960;visibility:visible;mso-wrap-style:square;v-text-anchor:top" o:gfxdata="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" filled="f" strokecolor="black [3213]" strokeweight="1pt">
                     <v:textbox style="mso-fit-shape-to-text:t" inset=".5mm,.5mm,.5mm,.5mm">
                       <w:txbxContent>
                         <w:p>
@@ -10283,6 +12072,8 @@
                               <w:rFonts w:asciiTheme="minorHAnsi" w:hAnsi="Calibri" w:cstheme="minorBidi"/>
                               <w:b/>
                               <w:bCs/>
+                              <w:i/>
+                              <w:iCs/>
                               <w:color w:val="000000" w:themeColor="text1"/>
                               <w:kern w:val="24"/>
                               <w:sz w:val="16"/>
@@ -10294,14 +12085,551 @@
                       </w:txbxContent>
                     </v:textbox>
                   </v:shape>
-                  <v:shape id="Elbow Connector 40" o:spid="_x0000_s1035" type="#_x0000_t34" style="position:absolute;left:9772;top:14287;width:3446;height:4942;visibility:visible;mso-wrap-style:square" o:connectortype="elbow" o:gfxdata="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" strokecolor="black [3213]" strokeweight="1pt">
+                  <v:shape id="Elbow Connector 173" o:spid="_x0000_s1036" type="#_x0000_t34" style="position:absolute;left:12446;top:11018;width:3446;height:4942;visibility:visible;mso-wrap-style:square" o:connectortype="elbow" o:gfxdata="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" strokecolor="black [3213]" strokeweight="1pt">
                     <v:stroke endarrow="block"/>
                   </v:shape>
-                  <v:shape id="Elbow Connector 41" o:spid="_x0000_s1036" type="#_x0000_t34" style="position:absolute;left:9772;top:9790;width:3446;height:4497;flip:y;visibility:visible;mso-wrap-style:square" o:connectortype="elbow" o:gfxdata="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" strokecolor="black [3213]" strokeweight="1pt">
+                  <v:shape id="Elbow Connector 174" o:spid="_x0000_s1037" type="#_x0000_t34" style="position:absolute;left:12446;top:6521;width:3446;height:4497;flip:y;visibility:visible;mso-wrap-style:square" o:connectortype="elbow" o:gfxdata="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" strokecolor="black [3213]" strokeweight="1pt">
                     <v:stroke endarrow="block"/>
                   </v:shape>
                 </v:group>
-                <v:shape id="TextBox 39" o:spid="_x0000_s1037" type="#_x0000_t202" style="position:absolute;left:32108;width:29499;height:3693;visibility:visible;mso-wrap-style:square;v-text-anchor:top" o:gfxdata="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" filled="f" stroked="f">
+                <v:line id="Straight Connector 175" o:spid="_x0000_s1038" style="position:absolute;visibility:visible;mso-wrap-style:square" from="11249,18891" to="11249,29691" o:connectortype="straight" o:gfxdata="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" strokecolor="black [3213]" strokeweight="1pt">
+                  <v:stroke joinstyle="miter"/>
+                </v:line>
+                <v:line id="Straight Connector 176" o:spid="_x0000_s1039" style="position:absolute;flip:y;visibility:visible;mso-wrap-style:square" from="10363,29104" to="21163,29104" o:connectortype="straight" o:gfxdata="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" strokecolor="black [3213]" strokeweight="1pt">
+                  <v:stroke joinstyle="miter"/>
+                </v:line>
+                <v:line id="Straight Connector 177" o:spid="_x0000_s1040" style="position:absolute;flip:y;visibility:visible;mso-wrap-style:square" from="11249,20104" to="20249,29104" o:connectortype="straight" o:gfxdata="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" strokecolor="black [3200]" strokeweight="2pt">
+                  <v:stroke joinstyle="miter"/>
+                </v:line>
+                <v:shape id="TextBox 13" o:spid="_x0000_s1041" type="#_x0000_t202" style="position:absolute;left:12495;top:28926;width:7620;height:2462;visibility:visible;mso-wrap-style:square;v-text-anchor:top" o:gfxdata="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" filled="f" stroked="f">
+                  <v:textbox style="mso-fit-shape-to-text:t">
+                    <w:txbxContent>
+                      <w:p>
+                        <w:pPr>
+                          <w:pStyle w:val="NormalWeb"/>
+                          <w:spacing w:before="0" w:beforeAutospacing="0" w:after="0" w:afterAutospacing="0"/>
+                        </w:pPr>
+                        <w:r>
+                          <w:rPr>
+                            <w:rFonts w:asciiTheme="minorHAnsi" w:hAnsi="Calibri" w:cstheme="minorBidi"/>
+                            <w:i/>
+                            <w:iCs/>
+                            <w:color w:val="000000" w:themeColor="text1"/>
+                            <w:kern w:val="24"/>
+                            <w:sz w:val="20"/>
+                            <w:szCs w:val="20"/>
+                          </w:rPr>
+                          <w:t>Seed size</w:t>
+                        </w:r>
+                      </w:p>
+                    </w:txbxContent>
+                  </v:textbox>
+                </v:shape>
+                <v:shape id="TextBox 38" o:spid="_x0000_s1042" type="#_x0000_t202" style="position:absolute;top:19536;width:16738;height:8668;visibility:visible;mso-wrap-style:square;v-text-anchor:top" o:gfxdata="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" filled="f" stroked="f">
+                  <v:textbox style="mso-fit-shape-to-text:t">
+                    <w:txbxContent>
+                      <w:p>
+                        <w:pPr>
+                          <w:pStyle w:val="NormalWeb"/>
+                          <w:spacing w:before="0" w:beforeAutospacing="0" w:after="0" w:afterAutospacing="0"/>
+                        </w:pPr>
+                        <w:r>
+                          <w:rPr>
+                            <w:rFonts w:asciiTheme="minorHAnsi" w:hAnsi="Calibri" w:cstheme="minorBidi"/>
+                            <w:i/>
+                            <w:iCs/>
+                            <w:color w:val="000000" w:themeColor="text1"/>
+                            <w:kern w:val="24"/>
+                            <w:sz w:val="20"/>
+                            <w:szCs w:val="20"/>
+                          </w:rPr>
+                          <w:t>Reproductive costs</w:t>
+                        </w:r>
+                      </w:p>
+                      <w:p>
+                        <w:pPr>
+                          <w:pStyle w:val="NormalWeb"/>
+                          <w:spacing w:before="0" w:beforeAutospacing="0" w:after="0" w:afterAutospacing="0"/>
+                        </w:pPr>
+                        <w:r>
+                          <w:rPr>
+                            <w:rFonts w:asciiTheme="minorHAnsi" w:hAnsi="Calibri" w:cstheme="minorBidi"/>
+                            <w:i/>
+                            <w:iCs/>
+                            <w:color w:val="000000" w:themeColor="text1"/>
+                            <w:kern w:val="24"/>
+                            <w:sz w:val="20"/>
+                            <w:szCs w:val="20"/>
+                          </w:rPr>
+                          <w:t>Or</w:t>
+                        </w:r>
+                      </w:p>
+                      <w:p>
+                        <w:pPr>
+                          <w:pStyle w:val="NormalWeb"/>
+                          <w:spacing w:before="0" w:beforeAutospacing="0" w:after="0" w:afterAutospacing="0"/>
+                        </w:pPr>
+                        <w:r>
+                          <w:rPr>
+                            <w:rFonts w:asciiTheme="minorHAnsi" w:hAnsi="Calibri" w:cstheme="minorBidi"/>
+                            <w:i/>
+                            <w:iCs/>
+                            <w:color w:val="000000" w:themeColor="text1"/>
+                            <w:kern w:val="24"/>
+                            <w:sz w:val="20"/>
+                            <w:szCs w:val="20"/>
+                          </w:rPr>
+                          <w:t>Accessory costs</w:t>
+                        </w:r>
+                      </w:p>
+                      <w:p>
+                        <w:pPr>
+                          <w:pStyle w:val="NormalWeb"/>
+                          <w:spacing w:before="0" w:beforeAutospacing="0" w:after="0" w:afterAutospacing="0"/>
+                        </w:pPr>
+                        <w:r>
+                          <w:rPr>
+                            <w:rFonts w:asciiTheme="minorHAnsi" w:hAnsi="Calibri" w:cstheme="minorBidi"/>
+                            <w:i/>
+                            <w:iCs/>
+                            <w:color w:val="000000" w:themeColor="text1"/>
+                            <w:kern w:val="24"/>
+                            <w:sz w:val="20"/>
+                            <w:szCs w:val="20"/>
+                          </w:rPr>
+                          <w:t>Or</w:t>
+                        </w:r>
+                      </w:p>
+                      <w:p>
+                        <w:pPr>
+                          <w:pStyle w:val="NormalWeb"/>
+                          <w:spacing w:before="0" w:beforeAutospacing="0" w:after="0" w:afterAutospacing="0"/>
+                        </w:pPr>
+                        <w:r>
+                          <w:rPr>
+                            <w:rFonts w:asciiTheme="minorHAnsi" w:hAnsi="Calibri" w:cstheme="minorBidi"/>
+                            <w:i/>
+                            <w:iCs/>
+                            <w:color w:val="000000" w:themeColor="text1"/>
+                            <w:kern w:val="24"/>
+                            <w:sz w:val="20"/>
+                            <w:szCs w:val="20"/>
+                          </w:rPr>
+                          <w:t>Seed costs</w:t>
+                        </w:r>
+                      </w:p>
+                    </w:txbxContent>
+                  </v:textbox>
+                </v:shape>
+                <v:line id="Straight Connector 180" o:spid="_x0000_s1043" style="position:absolute;visibility:visible;mso-wrap-style:square" from="35744,18891" to="35744,29691" o:connectortype="straight" o:gfxdata="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" strokecolor="black [3213]" strokeweight="1pt">
+                  <v:stroke joinstyle="miter"/>
+                </v:line>
+                <v:line id="Straight Connector 181" o:spid="_x0000_s1044" style="position:absolute;flip:y;visibility:visible;mso-wrap-style:square" from="34859,29104" to="45659,29104" o:connectortype="straight" o:gfxdata="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" strokecolor="black [3213]" strokeweight="1pt">
+                  <v:stroke joinstyle="miter"/>
+                </v:line>
+                <v:line id="Straight Connector 182" o:spid="_x0000_s1045" style="position:absolute;rotation:-90;flip:y;visibility:visible;mso-wrap-style:square" from="35849,20147" to="44669,28967" o:connectortype="straight" o:gfxdata="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" strokecolor="black [3200]" strokeweight="2pt">
+                  <v:stroke joinstyle="miter"/>
+                </v:line>
+                <v:shape id="TextBox 52" o:spid="_x0000_s1046" type="#_x0000_t202" style="position:absolute;left:36891;top:28967;width:7620;height:2463;visibility:visible;mso-wrap-style:square;v-text-anchor:top" o:gfxdata="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" filled="f" stroked="f">
+                  <v:textbox style="mso-fit-shape-to-text:t">
+                    <w:txbxContent>
+                      <w:p>
+                        <w:pPr>
+                          <w:pStyle w:val="NormalWeb"/>
+                          <w:spacing w:before="0" w:beforeAutospacing="0" w:after="0" w:afterAutospacing="0"/>
+                        </w:pPr>
+                        <w:r>
+                          <w:rPr>
+                            <w:rFonts w:asciiTheme="minorHAnsi" w:hAnsi="Calibri" w:cstheme="minorBidi"/>
+                            <w:i/>
+                            <w:iCs/>
+                            <w:color w:val="000000" w:themeColor="text1"/>
+                            <w:kern w:val="24"/>
+                            <w:sz w:val="20"/>
+                            <w:szCs w:val="20"/>
+                          </w:rPr>
+                          <w:t>Seed size</w:t>
+                        </w:r>
+                      </w:p>
+                    </w:txbxContent>
+                  </v:textbox>
+                </v:shape>
+                <v:shape id="TextBox 53" o:spid="_x0000_s1047" type="#_x0000_t202" style="position:absolute;left:31731;top:22618;width:3465;height:4617;visibility:visible;mso-wrap-style:square;v-text-anchor:top" o:gfxdata="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" filled="f" stroked="f">
+                  <v:textbox style="mso-fit-shape-to-text:t" inset="0,0,0,0">
+                    <w:txbxContent>
+                      <w:p>
+                        <w:pPr>
+                          <w:pStyle w:val="NormalWeb"/>
+                          <w:spacing w:before="0" w:beforeAutospacing="0" w:after="0" w:afterAutospacing="0"/>
+                          <w:jc w:val="center"/>
+                        </w:pPr>
+                        <w:r>
+                          <w:rPr>
+                            <w:rFonts w:asciiTheme="minorHAnsi" w:hAnsi="Calibri" w:cstheme="minorBidi"/>
+                            <w:i/>
+                            <w:iCs/>
+                            <w:color w:val="000000" w:themeColor="text1"/>
+                            <w:kern w:val="24"/>
+                            <w:sz w:val="20"/>
+                            <w:szCs w:val="20"/>
+                          </w:rPr>
+                          <w:t xml:space="preserve">Scaled </w:t>
+                        </w:r>
+                      </w:p>
+                      <w:p>
+                        <w:pPr>
+                          <w:pStyle w:val="NormalWeb"/>
+                          <w:spacing w:before="0" w:beforeAutospacing="0" w:after="0" w:afterAutospacing="0"/>
+                          <w:jc w:val="center"/>
+                        </w:pPr>
+                        <w:r>
+                          <w:rPr>
+                            <w:rFonts w:asciiTheme="minorHAnsi" w:hAnsi="Calibri" w:cstheme="minorBidi"/>
+                            <w:i/>
+                            <w:iCs/>
+                            <w:color w:val="000000" w:themeColor="text1"/>
+                            <w:kern w:val="24"/>
+                            <w:sz w:val="20"/>
+                            <w:szCs w:val="20"/>
+                          </w:rPr>
+                          <w:t>seed</w:t>
+                        </w:r>
+                      </w:p>
+                      <w:p>
+                        <w:pPr>
+                          <w:pStyle w:val="NormalWeb"/>
+                          <w:spacing w:before="0" w:beforeAutospacing="0" w:after="0" w:afterAutospacing="0"/>
+                          <w:jc w:val="center"/>
+                        </w:pPr>
+                        <w:r>
+                          <w:rPr>
+                            <w:rFonts w:asciiTheme="minorHAnsi" w:hAnsi="Calibri" w:cstheme="minorBidi"/>
+                            <w:i/>
+                            <w:iCs/>
+                            <w:color w:val="000000" w:themeColor="text1"/>
+                            <w:kern w:val="24"/>
+                            <w:sz w:val="20"/>
+                            <w:szCs w:val="20"/>
+                          </w:rPr>
+                          <w:t>count</w:t>
+                        </w:r>
+                      </w:p>
+                    </w:txbxContent>
+                  </v:textbox>
+                </v:shape>
+                <v:line id="Straight Connector 185" o:spid="_x0000_s1048" style="position:absolute;visibility:visible;mso-wrap-style:square" from="11575,51304" to="11575,62104" o:connectortype="straight" o:gfxdata="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" strokecolor="black [3213]" strokeweight="1pt">
+                  <v:stroke joinstyle="miter"/>
+                </v:line>
+                <v:line id="Straight Connector 186" o:spid="_x0000_s1049" style="position:absolute;flip:y;visibility:visible;mso-wrap-style:square" from="10689,61516" to="21489,61516" o:connectortype="straight" o:gfxdata="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" strokecolor="black [3213]" strokeweight="1pt">
+                  <v:stroke joinstyle="miter"/>
+                </v:line>
+                <v:shape id="TextBox 15" o:spid="_x0000_s1050" type="#_x0000_t202" style="position:absolute;left:16192;top:62171;width:9405;height:3398;visibility:visible;mso-wrap-style:none;v-text-anchor:top" o:gfxdata="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" filled="f" stroked="f">
+                  <v:textbox style="mso-fit-shape-to-text:t">
+                    <w:txbxContent>
+                      <w:p>
+                        <w:pPr>
+                          <w:pStyle w:val="NormalWeb"/>
+                          <w:spacing w:before="0" w:beforeAutospacing="0" w:after="0" w:afterAutospacing="0"/>
+                          <w:jc w:val="center"/>
+                        </w:pPr>
+                        <w:r>
+                          <w:rPr>
+                            <w:rFonts w:asciiTheme="minorHAnsi" w:hAnsi="Calibri" w:cstheme="minorBidi"/>
+                            <w:i/>
+                            <w:iCs/>
+                            <w:color w:val="000000" w:themeColor="text1"/>
+                            <w:kern w:val="24"/>
+                            <w:sz w:val="16"/>
+                            <w:szCs w:val="16"/>
+                          </w:rPr>
+                          <w:t>Relatively higher</w:t>
+                        </w:r>
+                      </w:p>
+                      <w:p>
+                        <w:pPr>
+                          <w:pStyle w:val="NormalWeb"/>
+                          <w:spacing w:before="0" w:beforeAutospacing="0" w:after="0" w:afterAutospacing="0"/>
+                          <w:jc w:val="center"/>
+                        </w:pPr>
+                        <w:r>
+                          <w:rPr>
+                            <w:rFonts w:asciiTheme="minorHAnsi" w:hAnsi="Calibri" w:cstheme="minorBidi"/>
+                            <w:i/>
+                            <w:iCs/>
+                            <w:color w:val="000000" w:themeColor="text1"/>
+                            <w:kern w:val="24"/>
+                            <w:sz w:val="16"/>
+                            <w:szCs w:val="16"/>
+                          </w:rPr>
+                          <w:t>provisioning costs</w:t>
+                        </w:r>
+                      </w:p>
+                    </w:txbxContent>
+                  </v:textbox>
+                </v:shape>
+                <v:line id="Straight Connector 188" o:spid="_x0000_s1051" style="position:absolute;rotation:-90;flip:y;visibility:visible;mso-wrap-style:square" from="11575,52418" to="20575,61418" o:connectortype="straight" o:gfxdata="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" strokecolor="black [3200]" strokeweight="2pt">
+                  <v:stroke joinstyle="miter"/>
+                </v:line>
+                <v:shape id="TextBox 77" o:spid="_x0000_s1052" type="#_x0000_t202" style="position:absolute;left:36908;top:24584;width:11308;height:2154;rotation:2928607fd;visibility:visible;mso-wrap-style:square;v-text-anchor:top" o:gfxdata="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" filled="f" stroked="f">
+                  <v:textbox style="mso-fit-shape-to-text:t">
+                    <w:txbxContent>
+                      <w:p>
+                        <w:pPr>
+                          <w:pStyle w:val="NormalWeb"/>
+                          <w:spacing w:before="0" w:beforeAutospacing="0" w:after="0" w:afterAutospacing="0"/>
+                        </w:pPr>
+                        <w:r>
+                          <w:rPr>
+                            <w:rFonts w:asciiTheme="minorHAnsi" w:hAnsi="Calibri" w:cstheme="minorBidi"/>
+                            <w:i/>
+                            <w:iCs/>
+                            <w:color w:val="000000" w:themeColor="text1"/>
+                            <w:kern w:val="24"/>
+                            <w:sz w:val="16"/>
+                            <w:szCs w:val="16"/>
+                          </w:rPr>
+                          <w:t>Slope =-1</w:t>
+                        </w:r>
+                      </w:p>
+                    </w:txbxContent>
+                  </v:textbox>
+                </v:shape>
+                <v:line id="Straight Connector 190" o:spid="_x0000_s1053" style="position:absolute;visibility:visible;mso-wrap-style:square" from="35524,36041" to="35524,46841" o:connectortype="straight" o:gfxdata="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" strokecolor="black [3213]" strokeweight="1pt">
+                  <v:stroke joinstyle="miter"/>
+                </v:line>
+                <v:line id="Straight Connector 191" o:spid="_x0000_s1054" style="position:absolute;flip:y;visibility:visible;mso-wrap-style:square" from="34638,46254" to="45438,46254" o:connectortype="straight" o:gfxdata="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" strokecolor="black [3213]" strokeweight="1pt">
+                  <v:stroke joinstyle="miter"/>
+                </v:line>
+                <v:shape id="TextBox 96" o:spid="_x0000_s1055" type="#_x0000_t202" style="position:absolute;left:37361;top:46222;width:7620;height:2462;visibility:visible;mso-wrap-style:square;v-text-anchor:top" o:gfxdata="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" filled="f" stroked="f">
+                  <v:textbox style="mso-fit-shape-to-text:t">
+                    <w:txbxContent>
+                      <w:p>
+                        <w:pPr>
+                          <w:pStyle w:val="NormalWeb"/>
+                          <w:spacing w:before="0" w:beforeAutospacing="0" w:after="0" w:afterAutospacing="0"/>
+                        </w:pPr>
+                        <w:r>
+                          <w:rPr>
+                            <w:rFonts w:asciiTheme="minorHAnsi" w:hAnsi="Calibri" w:cstheme="minorBidi"/>
+                            <w:i/>
+                            <w:iCs/>
+                            <w:color w:val="000000" w:themeColor="text1"/>
+                            <w:kern w:val="24"/>
+                            <w:sz w:val="20"/>
+                            <w:szCs w:val="20"/>
+                          </w:rPr>
+                          <w:t>Seed size</w:t>
+                        </w:r>
+                      </w:p>
+                    </w:txbxContent>
+                  </v:textbox>
+                </v:shape>
+                <v:shape id="TextBox 97" o:spid="_x0000_s1056" type="#_x0000_t202" style="position:absolute;left:28738;top:39770;width:6601;height:3078;visibility:visible;mso-wrap-style:square;v-text-anchor:top" o:gfxdata="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" filled="f" stroked="f">
+                  <v:textbox style="mso-fit-shape-to-text:t" inset="0,0,0,0">
+                    <w:txbxContent>
+                      <w:p>
+                        <w:pPr>
+                          <w:pStyle w:val="NormalWeb"/>
+                          <w:spacing w:before="0" w:beforeAutospacing="0" w:after="0" w:afterAutospacing="0"/>
+                          <w:jc w:val="center"/>
+                        </w:pPr>
+                        <w:r>
+                          <w:rPr>
+                            <w:rFonts w:asciiTheme="minorHAnsi" w:hAnsi="Calibri" w:cstheme="minorBidi"/>
+                            <w:i/>
+                            <w:iCs/>
+                            <w:color w:val="000000" w:themeColor="text1"/>
+                            <w:kern w:val="24"/>
+                            <w:sz w:val="20"/>
+                            <w:szCs w:val="20"/>
+                          </w:rPr>
+                          <w:t>Seed set</w:t>
+                        </w:r>
+                      </w:p>
+                      <w:p>
+                        <w:pPr>
+                          <w:pStyle w:val="NormalWeb"/>
+                          <w:spacing w:before="0" w:beforeAutospacing="0" w:after="0" w:afterAutospacing="0"/>
+                          <w:jc w:val="center"/>
+                        </w:pPr>
+                        <w:r>
+                          <w:rPr>
+                            <w:rFonts w:asciiTheme="minorHAnsi" w:hAnsi="Calibri" w:cstheme="minorBidi"/>
+                            <w:i/>
+                            <w:iCs/>
+                            <w:color w:val="000000" w:themeColor="text1"/>
+                            <w:kern w:val="24"/>
+                            <w:sz w:val="20"/>
+                            <w:szCs w:val="20"/>
+                          </w:rPr>
+                          <w:t>(seed:ovule)</w:t>
+                        </w:r>
+                      </w:p>
+                    </w:txbxContent>
+                  </v:textbox>
+                </v:shape>
+                <v:line id="Straight Connector 194" o:spid="_x0000_s1057" style="position:absolute;rotation:-90;flip:y;visibility:visible;mso-wrap-style:square" from="35628,37432" to="44448,46252" o:connectortype="straight" o:gfxdata="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" strokecolor="black [3200]" strokeweight="2pt">
+                  <v:stroke joinstyle="miter"/>
+                </v:line>
+                <v:line id="Straight Connector 195" o:spid="_x0000_s1058" style="position:absolute;visibility:visible;mso-wrap-style:square" from="11353,36137" to="11353,46937" o:connectortype="straight" o:gfxdata="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" strokecolor="black [3213]" strokeweight="1pt">
+                  <v:stroke joinstyle="miter"/>
+                </v:line>
+                <v:line id="Straight Connector 196" o:spid="_x0000_s1059" style="position:absolute;flip:y;visibility:visible;mso-wrap-style:square" from="10679,46213" to="21479,46213" o:connectortype="straight" o:gfxdata="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" strokecolor="black [3213]" strokeweight="1pt">
+                  <v:stroke joinstyle="miter"/>
+                </v:line>
+                <v:line id="Straight Connector 197" o:spid="_x0000_s1060" style="position:absolute;rotation:-90;flip:y;visibility:visible;mso-wrap-style:square" from="11457,37393" to="20277,46213" o:connectortype="straight" o:gfxdata="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" strokecolor="black [3200]" strokeweight="2pt">
+                  <v:stroke joinstyle="miter"/>
+                </v:line>
+                <v:shape id="TextBox 105" o:spid="_x0000_s1061" type="#_x0000_t202" style="position:absolute;left:12805;top:42371;width:11308;height:2154;rotation:2928607fd;visibility:visible;mso-wrap-style:square;v-text-anchor:top" o:gfxdata="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" filled="f" stroked="f">
+                  <v:textbox style="mso-fit-shape-to-text:t">
+                    <w:txbxContent>
+                      <w:p>
+                        <w:pPr>
+                          <w:pStyle w:val="NormalWeb"/>
+                          <w:spacing w:before="0" w:beforeAutospacing="0" w:after="0" w:afterAutospacing="0"/>
+                        </w:pPr>
+                        <w:r>
+                          <w:rPr>
+                            <w:rFonts w:asciiTheme="minorHAnsi" w:hAnsi="Calibri" w:cstheme="minorBidi"/>
+                            <w:i/>
+                            <w:iCs/>
+                            <w:color w:val="000000" w:themeColor="text1"/>
+                            <w:kern w:val="24"/>
+                            <w:sz w:val="16"/>
+                            <w:szCs w:val="16"/>
+                          </w:rPr>
+                          <w:t>Seeds (slope =-1)</w:t>
+                        </w:r>
+                      </w:p>
+                    </w:txbxContent>
+                  </v:textbox>
+                </v:shape>
+                <v:line id="Straight Connector 199" o:spid="_x0000_s1062" style="position:absolute;visibility:visible;mso-wrap-style:square" from="11353,37300" to="21649,39818" o:connectortype="straight" o:gfxdata="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" strokecolor="black [3200]" strokeweight="2pt">
+                  <v:stroke dashstyle="3 1" joinstyle="miter"/>
+                </v:line>
+                <v:shape id="TextBox 107" o:spid="_x0000_s1063" type="#_x0000_t202" style="position:absolute;left:12095;top:36675;width:9595;height:2154;rotation:847721fd;visibility:visible;mso-wrap-style:square;v-text-anchor:top" o:gfxdata="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" filled="f" stroked="f">
+                  <v:textbox style="mso-fit-shape-to-text:t">
+                    <w:txbxContent>
+                      <w:p>
+                        <w:pPr>
+                          <w:pStyle w:val="NormalWeb"/>
+                          <w:spacing w:before="0" w:beforeAutospacing="0" w:after="0" w:afterAutospacing="0"/>
+                        </w:pPr>
+                        <w:r>
+                          <w:rPr>
+                            <w:rFonts w:asciiTheme="minorHAnsi" w:hAnsi="Calibri" w:cstheme="minorBidi"/>
+                            <w:i/>
+                            <w:iCs/>
+                            <w:color w:val="000000" w:themeColor="text1"/>
+                            <w:kern w:val="24"/>
+                            <w:sz w:val="16"/>
+                            <w:szCs w:val="16"/>
+                          </w:rPr>
+                          <w:t>Ovules (slope &gt; -1)</w:t>
+                        </w:r>
+                      </w:p>
+                    </w:txbxContent>
+                  </v:textbox>
+                </v:shape>
+                <v:shape id="TextBox 108" o:spid="_x0000_s1064" type="#_x0000_t202" style="position:absolute;left:12089;top:45804;width:7620;height:2462;visibility:visible;mso-wrap-style:square;v-text-anchor:top" o:gfxdata="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" filled="f" stroked="f">
+                  <v:textbox style="mso-fit-shape-to-text:t">
+                    <w:txbxContent>
+                      <w:p>
+                        <w:pPr>
+                          <w:pStyle w:val="NormalWeb"/>
+                          <w:spacing w:before="0" w:beforeAutospacing="0" w:after="0" w:afterAutospacing="0"/>
+                        </w:pPr>
+                        <w:r>
+                          <w:rPr>
+                            <w:rFonts w:asciiTheme="minorHAnsi" w:hAnsi="Calibri" w:cstheme="minorBidi"/>
+                            <w:i/>
+                            <w:iCs/>
+                            <w:color w:val="000000" w:themeColor="text1"/>
+                            <w:kern w:val="24"/>
+                            <w:sz w:val="20"/>
+                            <w:szCs w:val="20"/>
+                          </w:rPr>
+                          <w:t>Seed size</w:t>
+                        </w:r>
+                      </w:p>
+                    </w:txbxContent>
+                  </v:textbox>
+                </v:shape>
+                <v:line id="Straight Connector 202" o:spid="_x0000_s1065" style="position:absolute;visibility:visible;mso-wrap-style:square" from="35593,51221" to="35593,62021" o:connectortype="straight" o:gfxdata="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" strokecolor="black [3213]" strokeweight="1pt">
+                  <v:stroke joinstyle="miter"/>
+                </v:line>
+                <v:line id="Straight Connector 203" o:spid="_x0000_s1066" style="position:absolute;flip:y;visibility:visible;mso-wrap-style:square" from="34707,61434" to="45507,61434" o:connectortype="straight" o:gfxdata="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" strokecolor="black [3213]" strokeweight="1pt">
+                  <v:stroke joinstyle="miter"/>
+                </v:line>
+                <v:shape id="TextBox 111" o:spid="_x0000_s1067" type="#_x0000_t202" style="position:absolute;left:37298;top:61418;width:7050;height:2462;visibility:visible;mso-wrap-style:square;v-text-anchor:top" o:gfxdata="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" filled="f" stroked="f">
+                  <v:textbox style="mso-fit-shape-to-text:t">
+                    <w:txbxContent>
+                      <w:p>
+                        <w:pPr>
+                          <w:pStyle w:val="NormalWeb"/>
+                          <w:spacing w:before="0" w:beforeAutospacing="0" w:after="0" w:afterAutospacing="0"/>
+                        </w:pPr>
+                        <w:r>
+                          <w:rPr>
+                            <w:rFonts w:asciiTheme="minorHAnsi" w:hAnsi="Calibri" w:cstheme="minorBidi"/>
+                            <w:i/>
+                            <w:iCs/>
+                            <w:color w:val="000000" w:themeColor="text1"/>
+                            <w:kern w:val="24"/>
+                            <w:sz w:val="20"/>
+                            <w:szCs w:val="20"/>
+                          </w:rPr>
+                          <w:t>Seed size</w:t>
+                        </w:r>
+                      </w:p>
+                    </w:txbxContent>
+                  </v:textbox>
+                </v:shape>
+                <v:shape id="TextBox 112" o:spid="_x0000_s1068" type="#_x0000_t202" style="position:absolute;left:28687;top:54180;width:6630;height:3099;visibility:visible;mso-wrap-style:none;v-text-anchor:top" o:gfxdata="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" filled="f" stroked="f">
+                  <v:textbox style="mso-fit-shape-to-text:t" inset="0,0,0,0">
+                    <w:txbxContent>
+                      <w:p>
+                        <w:pPr>
+                          <w:pStyle w:val="NormalWeb"/>
+                          <w:spacing w:before="0" w:beforeAutospacing="0" w:after="0" w:afterAutospacing="0"/>
+                          <w:jc w:val="center"/>
+                        </w:pPr>
+                        <w:r>
+                          <w:rPr>
+                            <w:rFonts w:asciiTheme="minorHAnsi" w:hAnsi="Calibri" w:cstheme="minorBidi"/>
+                            <w:i/>
+                            <w:iCs/>
+                            <w:color w:val="000000" w:themeColor="text1"/>
+                            <w:kern w:val="24"/>
+                            <w:sz w:val="20"/>
+                            <w:szCs w:val="20"/>
+                          </w:rPr>
+                          <w:t>Seed cost</w:t>
+                        </w:r>
+                      </w:p>
+                      <w:p>
+                        <w:pPr>
+                          <w:pStyle w:val="NormalWeb"/>
+                          <w:spacing w:before="0" w:beforeAutospacing="0" w:after="0" w:afterAutospacing="0"/>
+                          <w:jc w:val="center"/>
+                        </w:pPr>
+                        <w:r>
+                          <w:rPr>
+                            <w:rFonts w:asciiTheme="minorHAnsi" w:hAnsi="Calibri" w:cstheme="minorBidi"/>
+                            <w:i/>
+                            <w:iCs/>
+                            <w:color w:val="000000" w:themeColor="text1"/>
+                            <w:kern w:val="24"/>
+                            <w:sz w:val="20"/>
+                            <w:szCs w:val="20"/>
+                          </w:rPr>
+                          <w:t>components</w:t>
+                        </w:r>
+                      </w:p>
+                    </w:txbxContent>
+                  </v:textbox>
+                </v:shape>
+                <v:shape id="TextBox 114" o:spid="_x0000_s1069" type="#_x0000_t202" style="position:absolute;left:573;top:15325;width:19240;height:2616;visibility:visible;mso-wrap-style:none;v-text-anchor:top" o:gfxdata="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" filled="f" stroked="f">
                   <v:textbox style="mso-fit-shape-to-text:t">
                     <w:txbxContent>
                       <w:p>
@@ -10314,14 +12642,49 @@
                             <w:rFonts w:asciiTheme="minorHAnsi" w:hAnsi="Calibri" w:cstheme="minorBidi"/>
                             <w:b/>
                             <w:bCs/>
+                            <w:i/>
+                            <w:iCs/>
                             <w:color w:val="000000" w:themeColor="text1"/>
                             <w:kern w:val="24"/>
-                            <w:sz w:val="18"/>
-                            <w:szCs w:val="18"/>
+                            <w:sz w:val="22"/>
+                            <w:szCs w:val="22"/>
                           </w:rPr>
-                          <w:t xml:space="preserve">Hypothesized response for parental optimists </w:t>
+                          <w:t>b. Seed size-number trade-off</w:t>
                         </w:r>
                       </w:p>
+                    </w:txbxContent>
+                  </v:textbox>
+                </v:shape>
+                <v:line id="Straight Connector 207" o:spid="_x0000_s1070" style="position:absolute;flip:y;visibility:visible;mso-wrap-style:square" from="35593,51794" to="41871,61434" o:connectortype="straight" o:gfxdata="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" strokecolor="black [3200]" strokeweight="2pt">
+                  <v:stroke joinstyle="miter"/>
+                </v:line>
+                <v:shape id="TextBox 117" o:spid="_x0000_s1071" type="#_x0000_t202" style="position:absolute;left:33621;top:54245;width:10396;height:1594;rotation:-3744112fd;visibility:visible;mso-wrap-style:square;v-text-anchor:top" o:gfxdata="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" filled="f" stroked="f">
+                  <v:textbox style="mso-fit-shape-to-text:t" inset=".5mm,.5mm,.5mm,.5mm">
+                    <w:txbxContent>
+                      <w:p>
+                        <w:pPr>
+                          <w:pStyle w:val="NormalWeb"/>
+                          <w:spacing w:before="0" w:beforeAutospacing="0" w:after="0" w:afterAutospacing="0"/>
+                        </w:pPr>
+                        <w:r>
+                          <w:rPr>
+                            <w:rFonts w:asciiTheme="minorHAnsi" w:hAnsi="Calibri" w:cstheme="minorBidi"/>
+                            <w:i/>
+                            <w:iCs/>
+                            <w:color w:val="000000" w:themeColor="text1"/>
+                            <w:kern w:val="24"/>
+                            <w:sz w:val="16"/>
+                            <w:szCs w:val="16"/>
+                          </w:rPr>
+                          <w:t>Provisioning (Slope &gt; 1)</w:t>
+                        </w:r>
+                      </w:p>
+                    </w:txbxContent>
+                  </v:textbox>
+                </v:shape>
+                <v:shape id="TextBox 118" o:spid="_x0000_s1072" type="#_x0000_t202" style="position:absolute;left:544;top:31197;width:40208;height:2623;visibility:visible;mso-wrap-style:none;v-text-anchor:top" o:gfxdata="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" filled="f" stroked="f">
+                  <v:textbox style="mso-fit-shape-to-text:t">
+                    <w:txbxContent>
                       <w:p>
                         <w:pPr>
                           <w:pStyle w:val="NormalWeb"/>
@@ -10332,12 +12695,62 @@
                             <w:rFonts w:asciiTheme="minorHAnsi" w:hAnsi="Calibri" w:cstheme="minorBidi"/>
                             <w:b/>
                             <w:bCs/>
+                            <w:i/>
+                            <w:iCs/>
                             <w:color w:val="000000" w:themeColor="text1"/>
                             <w:kern w:val="24"/>
-                            <w:sz w:val="18"/>
-                            <w:szCs w:val="18"/>
+                            <w:sz w:val="22"/>
+                            <w:szCs w:val="22"/>
                           </w:rPr>
-                          <w:t>(in comparison to parental pessimists).</w:t>
+                          <w:t>c. Big-seed species are choosier about which embryos to provision</w:t>
+                        </w:r>
+                      </w:p>
+                    </w:txbxContent>
+                  </v:textbox>
+                </v:shape>
+                <v:shape id="TextBox 120" o:spid="_x0000_s1073" type="#_x0000_t202" style="position:absolute;left:495;top:47802;width:47187;height:2775;visibility:visible;mso-wrap-style:none;v-text-anchor:top" o:gfxdata="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" filled="f" stroked="f">
+                  <v:textbox style="mso-fit-shape-to-text:t">
+                    <w:txbxContent>
+                      <w:p>
+                        <w:pPr>
+                          <w:pStyle w:val="NormalWeb"/>
+                          <w:spacing w:before="0" w:beforeAutospacing="0" w:after="0" w:afterAutospacing="0"/>
+                        </w:pPr>
+                        <w:r>
+                          <w:rPr>
+                            <w:rFonts w:asciiTheme="minorHAnsi" w:hAnsi="Calibri" w:cstheme="minorBidi"/>
+                            <w:b/>
+                            <w:bCs/>
+                            <w:i/>
+                            <w:iCs/>
+                            <w:color w:val="000000" w:themeColor="text1"/>
+                            <w:kern w:val="24"/>
+                          </w:rPr>
+                          <w:t>d. Investment in seed cost components shifts with seed set and seed size</w:t>
+                        </w:r>
+                      </w:p>
+                    </w:txbxContent>
+                  </v:textbox>
+                </v:shape>
+                <v:shape id="TextBox 122" o:spid="_x0000_s1074" type="#_x0000_t202" style="position:absolute;left:12930;top:21132;width:8146;height:2155;rotation:-2962982fd;visibility:visible;mso-wrap-style:square;v-text-anchor:top" o:gfxdata="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" filled="f" stroked="f">
+                  <v:textbox style="mso-fit-shape-to-text:t">
+                    <w:txbxContent>
+                      <w:p>
+                        <w:pPr>
+                          <w:pStyle w:val="NormalWeb"/>
+                          <w:spacing w:before="0" w:beforeAutospacing="0" w:after="0" w:afterAutospacing="0"/>
+                        </w:pPr>
+                        <w:r>
+                          <w:rPr>
+                            <w:rFonts w:asciiTheme="minorHAnsi" w:hAnsi="Calibri" w:cstheme="minorBidi"/>
+                            <w:i/>
+                            <w:iCs/>
+                            <w:color w:val="000000" w:themeColor="text1"/>
+                            <w:kern w:val="24"/>
+                            <w:sz w:val="16"/>
+                            <w:szCs w:val="16"/>
+                          </w:rPr>
+                          <w:t>Slope = 1</w:t>
                         </w:r>
                       </w:p>
                     </w:txbxContent>
@@ -10347,16 +12760,16 @@
                   <v:path arrowok="t" fillok="f" o:connecttype="none"/>
                   <o:lock v:ext="edit" shapetype="t"/>
                 </v:shapetype>
-                <v:shape id="Straight Arrow Connector 43" o:spid="_x0000_s1038" type="#_x0000_t32" style="position:absolute;left:33421;top:14457;width:0;height:1780;flip:x y;visibility:visible;mso-wrap-style:square" o:connectortype="straight" o:gfxdata="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" strokecolor="black [3213]" strokeweight="2pt">
-                  <v:stroke endarrow="block" endarrowwidth="wide" joinstyle="miter"/>
+                <v:shape id="Straight Arrow Connector 212" o:spid="_x0000_s1075" type="#_x0000_t32" style="position:absolute;left:24329;top:24677;width:5192;height:53;flip:y;visibility:visible;mso-wrap-style:square" o:connectortype="straight" o:gfxdata="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" strokecolor="black [3213]" strokeweight="1.5pt">
+                  <v:stroke startarrow="block" endarrow="block" joinstyle="miter"/>
                 </v:shape>
-                <v:shape id="Straight Arrow Connector 44" o:spid="_x0000_s1039" type="#_x0000_t32" style="position:absolute;left:33455;top:9707;width:0;height:1781;flip:x y;visibility:visible;mso-wrap-style:square" o:connectortype="straight" o:gfxdata="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" strokecolor="black [3213]" strokeweight="2pt">
-                  <v:stroke endarrow="block" endarrowwidth="wide" joinstyle="miter"/>
+                <v:shape id="Straight Arrow Connector 213" o:spid="_x0000_s1076" type="#_x0000_t32" style="position:absolute;left:22233;top:41364;width:5192;height:53;flip:y;visibility:visible;mso-wrap-style:square" o:connectortype="straight" o:gfxdata="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" strokecolor="black [3213]" strokeweight="1.5pt">
+                  <v:stroke startarrow="block" endarrow="block" joinstyle="miter"/>
                 </v:shape>
-                <v:shape id="Straight Arrow Connector 45" o:spid="_x0000_s1040" type="#_x0000_t32" style="position:absolute;left:33524;top:5322;width:0;height:1781;flip:x;visibility:visible;mso-wrap-style:square" o:connectortype="straight" o:gfxdata="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" strokecolor="black [3213]" strokeweight="2pt">
-                  <v:stroke endarrow="block" endarrowwidth="wide" joinstyle="miter"/>
-                </v:shape>
-                <v:shape id="TextBox 59" o:spid="_x0000_s1041" type="#_x0000_t202" style="position:absolute;left:34839;top:14024;width:28884;height:2825;visibility:visible;mso-wrap-style:square;v-text-anchor:top" o:gfxdata="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" filled="f" stroked="f">
+                <v:line id="Straight Connector 214" o:spid="_x0000_s1077" style="position:absolute;flip:y;visibility:visible;mso-wrap-style:square" from="35538,53658" to="48239,61434" o:connectortype="straight" o:gfxdata="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" strokecolor="black [3200]" strokeweight="2pt">
+                  <v:stroke dashstyle="3 1" joinstyle="miter"/>
+                </v:line>
+                <v:shape id="TextBox 126" o:spid="_x0000_s1078" type="#_x0000_t202" style="position:absolute;left:36616;top:55476;width:12078;height:1595;rotation:-2039656fd;visibility:visible;mso-wrap-style:square;v-text-anchor:top" o:gfxdata="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" filled="f" stroked="f">
                   <v:textbox style="mso-fit-shape-to-text:t" inset=".5mm,.5mm,.5mm,.5mm">
                     <w:txbxContent>
                       <w:p>
@@ -10367,886 +12780,156 @@
                         <w:r>
                           <w:rPr>
                             <w:rFonts w:asciiTheme="minorHAnsi" w:hAnsi="Calibri" w:cstheme="minorBidi"/>
+                            <w:i/>
+                            <w:iCs/>
                             <w:color w:val="000000" w:themeColor="text1"/>
                             <w:kern w:val="24"/>
                             <w:sz w:val="16"/>
                             <w:szCs w:val="16"/>
                           </w:rPr>
-                          <w:t>By definition, parental optimists have lower seedset, leading to higher costs of failure.</w:t>
+                          <w:t>Pollen attraction  (Slope &lt; 1)</w:t>
                         </w:r>
                       </w:p>
                     </w:txbxContent>
                   </v:textbox>
                 </v:shape>
-                <v:shape id="TextBox 60" o:spid="_x0000_s1042" type="#_x0000_t202" style="position:absolute;left:34942;top:4816;width:29723;height:4056;visibility:visible;mso-wrap-style:square;v-text-anchor:top" o:gfxdata="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" filled="f" stroked="f">
-                  <v:textbox style="mso-fit-shape-to-text:t" inset=".5mm,.5mm,.5mm,.5mm">
+                <v:shape id="TextBox 127" o:spid="_x0000_s1079" type="#_x0000_t202" style="position:absolute;left:5946;top:62064;width:11322;height:3397;visibility:visible;mso-wrap-style:none;v-text-anchor:top" o:gfxdata="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" filled="f" stroked="f">
+                  <v:textbox style="mso-fit-shape-to-text:t">
                     <w:txbxContent>
                       <w:p>
                         <w:pPr>
                           <w:pStyle w:val="NormalWeb"/>
                           <w:spacing w:before="0" w:beforeAutospacing="0" w:after="0" w:afterAutospacing="0"/>
+                          <w:jc w:val="center"/>
                         </w:pPr>
                         <w:r>
                           <w:rPr>
                             <w:rFonts w:asciiTheme="minorHAnsi" w:hAnsi="Calibri" w:cstheme="minorBidi"/>
+                            <w:i/>
+                            <w:iCs/>
                             <w:color w:val="000000" w:themeColor="text1"/>
                             <w:kern w:val="24"/>
                             <w:sz w:val="16"/>
                             <w:szCs w:val="16"/>
                           </w:rPr>
-                          <w:t>Since optimists produce an overabundance of fertilized ovules, relative to their average-year ability to provision them, they are selected to minimize pollen-attraction costs (as a proportion of total seed costs)</w:t>
+                          <w:t>Relatively higher</w:t>
+                        </w:r>
+                      </w:p>
+                      <w:p>
+                        <w:pPr>
+                          <w:pStyle w:val="NormalWeb"/>
+                          <w:spacing w:before="0" w:beforeAutospacing="0" w:after="0" w:afterAutospacing="0"/>
+                          <w:jc w:val="center"/>
+                        </w:pPr>
+                        <w:r>
+                          <w:rPr>
+                            <w:rFonts w:asciiTheme="minorHAnsi" w:hAnsi="Calibri" w:cstheme="minorBidi"/>
+                            <w:i/>
+                            <w:iCs/>
+                            <w:color w:val="000000" w:themeColor="text1"/>
+                            <w:kern w:val="24"/>
+                            <w:sz w:val="16"/>
+                            <w:szCs w:val="16"/>
+                          </w:rPr>
+                          <w:t>pollen-attraction costs</w:t>
                         </w:r>
                       </w:p>
                     </w:txbxContent>
                   </v:textbox>
                 </v:shape>
-                <v:shape id="TextBox 61" o:spid="_x0000_s1043" type="#_x0000_t202" style="position:absolute;left:34942;top:9354;width:28884;height:4057;visibility:visible;mso-wrap-style:square;v-text-anchor:top" o:gfxdata="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" filled="f" stroked="f">
-                  <v:textbox style="mso-fit-shape-to-text:t" inset=".5mm,.5mm,.5mm,.5mm">
+                <v:shape id="Straight Arrow Connector 217" o:spid="_x0000_s1080" type="#_x0000_t32" style="position:absolute;left:22449;top:55757;width:5192;height:53;flip:y;visibility:visible;mso-wrap-style:square" o:connectortype="straight" o:gfxdata="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" strokecolor="black [3213]" strokeweight="1.5pt">
+                  <v:stroke endarrow="block" joinstyle="miter"/>
+                </v:shape>
+                <v:shape id="TextBox 135" o:spid="_x0000_s1081" type="#_x0000_t202" style="position:absolute;left:7355;top:39876;width:3465;height:3078;visibility:visible;mso-wrap-style:square;v-text-anchor:top" o:gfxdata="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" filled="f" stroked="f">
+                  <v:textbox style="mso-fit-shape-to-text:t" inset="0,0,0,0">
                     <w:txbxContent>
                       <w:p>
                         <w:pPr>
                           <w:pStyle w:val="NormalWeb"/>
                           <w:spacing w:before="0" w:beforeAutospacing="0" w:after="0" w:afterAutospacing="0"/>
+                          <w:jc w:val="center"/>
                         </w:pPr>
                         <w:r>
                           <w:rPr>
                             <w:rFonts w:asciiTheme="minorHAnsi" w:hAnsi="Calibri" w:cstheme="minorBidi"/>
+                            <w:i/>
+                            <w:iCs/>
                             <w:color w:val="000000" w:themeColor="text1"/>
                             <w:kern w:val="24"/>
-                            <w:sz w:val="16"/>
-                            <w:szCs w:val="16"/>
+                            <w:sz w:val="20"/>
+                            <w:szCs w:val="20"/>
                           </w:rPr>
-                          <w:t>If pollen-attraction costs are low, their complement, the costs to provision the ovule post-pollination are relatively higher (as a proportion of total seed costs).</w:t>
+                          <w:t xml:space="preserve">Scaled </w:t>
+                        </w:r>
+                      </w:p>
+                      <w:p>
+                        <w:pPr>
+                          <w:pStyle w:val="NormalWeb"/>
+                          <w:spacing w:before="0" w:beforeAutospacing="0" w:after="0" w:afterAutospacing="0"/>
+                          <w:jc w:val="center"/>
+                        </w:pPr>
+                        <w:r>
+                          <w:rPr>
+                            <w:rFonts w:asciiTheme="minorHAnsi" w:hAnsi="Calibri" w:cstheme="minorBidi"/>
+                            <w:i/>
+                            <w:iCs/>
+                            <w:color w:val="000000" w:themeColor="text1"/>
+                            <w:kern w:val="24"/>
+                            <w:sz w:val="20"/>
+                            <w:szCs w:val="20"/>
+                          </w:rPr>
+                          <w:t>count</w:t>
                         </w:r>
                       </w:p>
                     </w:txbxContent>
                   </v:textbox>
                 </v:shape>
-              </v:group>
-            </w:pict>
-          </mc:Fallback>
-        </mc:AlternateContent>
-      </w:r>
-    </w:p>
-    <w:p/>
-    <w:p/>
-    <w:p>
-      <w:r>
-        <w:t xml:space="preserve"> </w:t>
-      </w:r>
-    </w:p>
-    <w:p/>
-    <w:p>
-      <w:r>
-        <w:rPr>
-          <w:b/>
-        </w:rPr>
-        <w:t>Figure 1.</w:t>
-      </w:r>
-      <w:r>
-        <w:t xml:space="preserve"> </w:t>
-      </w:r>
-      <w:r>
-        <w:t xml:space="preserve">Schematic diagram </w:t>
-      </w:r>
-      <w:r>
-        <w:t xml:space="preserve">partitioning </w:t>
-      </w:r>
-      <w:r>
-        <w:t>total reproductive investment into costs of failure versus fixes costs of creating a single seed.</w:t>
-      </w:r>
-      <w:r>
-        <w:t xml:space="preserve"> ###caption should include definitions of each component shown</w:t>
-      </w:r>
-    </w:p>
-    <w:p>
-      <w:r>
-        <w:t xml:space="preserve"> </w:t>
-      </w:r>
-    </w:p>
-    <w:p>
-      <w:r>
-        <w:rPr>
-          <w:noProof/>
-          <w:lang w:eastAsia="en-AU"/>
-        </w:rPr>
-        <mc:AlternateContent>
-          <mc:Choice Requires="wpg">
-            <w:drawing>
-              <wp:anchor distT="0" distB="0" distL="114300" distR="114300" simplePos="0" relativeHeight="251676672" behindDoc="0" locked="0" layoutInCell="1" allowOverlap="1" wp14:anchorId="5C076CED" wp14:editId="4B637C00">
-                <wp:simplePos x="0" y="0"/>
-                <wp:positionH relativeFrom="margin">
-                  <wp:align>center</wp:align>
-                </wp:positionH>
-                <wp:positionV relativeFrom="paragraph">
-                  <wp:posOffset>34711</wp:posOffset>
-                </wp:positionV>
-                <wp:extent cx="6346596" cy="3844924"/>
-                <wp:effectExtent l="0" t="0" r="0" b="0"/>
-                <wp:wrapNone/>
-                <wp:docPr id="53" name="Group 30"/>
-                <wp:cNvGraphicFramePr/>
-                <a:graphic xmlns:a="http://schemas.openxmlformats.org/drawingml/2006/main">
-                  <a:graphicData uri="http://schemas.microsoft.com/office/word/2010/wordprocessingGroup">
-                    <wpg:wgp>
-                      <wpg:cNvGrpSpPr/>
-                      <wpg:grpSpPr>
-                        <a:xfrm>
-                          <a:off x="0" y="0"/>
-                          <a:ext cx="6346596" cy="3844924"/>
-                          <a:chOff x="0" y="0"/>
-                          <a:chExt cx="6346596" cy="3844924"/>
-                        </a:xfrm>
-                      </wpg:grpSpPr>
-                      <wps:wsp>
-                        <wps:cNvPr id="54" name="Oval 54"/>
-                        <wps:cNvSpPr/>
-                        <wps:spPr>
-                          <a:xfrm>
-                            <a:off x="3994746" y="491229"/>
-                            <a:ext cx="2091358" cy="1050006"/>
-                          </a:xfrm>
-                          <a:prstGeom prst="ellipse">
-                            <a:avLst/>
-                          </a:prstGeom>
-                        </wps:spPr>
-                        <wps:style>
-                          <a:lnRef idx="2">
-                            <a:schemeClr val="accent4">
-                              <a:shade val="50000"/>
-                            </a:schemeClr>
-                          </a:lnRef>
-                          <a:fillRef idx="1">
-                            <a:schemeClr val="accent4"/>
-                          </a:fillRef>
-                          <a:effectRef idx="0">
-                            <a:schemeClr val="accent4"/>
-                          </a:effectRef>
-                          <a:fontRef idx="minor">
-                            <a:schemeClr val="lt1"/>
-                          </a:fontRef>
-                        </wps:style>
-                        <wps:txbx>
-                          <w:txbxContent>
-                            <w:p>
-                              <w:pPr>
-                                <w:pStyle w:val="NormalWeb"/>
-                                <w:spacing w:before="0" w:beforeAutospacing="0" w:after="0" w:afterAutospacing="0"/>
-                                <w:jc w:val="center"/>
-                              </w:pPr>
-                              <w:r>
-                                <w:rPr>
-                                  <w:rFonts w:asciiTheme="minorHAnsi" w:hAnsi="Calibri" w:cstheme="minorBidi"/>
-                                  <w:b/>
-                                  <w:bCs/>
-                                  <w:color w:val="000000" w:themeColor="text1"/>
-                                  <w:kern w:val="24"/>
-                                  <w:sz w:val="20"/>
-                                  <w:szCs w:val="20"/>
-                                  <w14:shadow w14:blurRad="38100" w14:dist="38100" w14:dir="2700000" w14:sx="100000" w14:sy="100000" w14:kx="0" w14:ky="0" w14:algn="tl">
-                                    <w14:srgbClr w14:val="000000">
-                                      <w14:alpha w14:val="57000"/>
-                                    </w14:srgbClr>
-                                  </w14:shadow>
-                                </w:rPr>
-                                <w:t xml:space="preserve">Parental optimist: </w:t>
-                              </w:r>
-                              <w:r>
-                                <w:rPr>
-                                  <w:rFonts w:asciiTheme="minorHAnsi" w:hAnsi="Calibri" w:cstheme="minorBidi"/>
-                                  <w:color w:val="FFFFFF" w:themeColor="light1"/>
-                                  <w:kern w:val="24"/>
-                                  <w:sz w:val="20"/>
-                                  <w:szCs w:val="20"/>
-                                </w:rPr>
-                                <w:t>produces overabundance of fertilised ovules, relative to average-year ability to provision seeds</w:t>
-                              </w:r>
-                            </w:p>
-                          </w:txbxContent>
-                        </wps:txbx>
-                        <wps:bodyPr rtlCol="0" anchor="ctr"/>
-                      </wps:wsp>
-                      <wps:wsp>
-                        <wps:cNvPr id="55" name="TextBox 7"/>
-                        <wps:cNvSpPr txBox="1"/>
-                        <wps:spPr>
-                          <a:xfrm>
-                            <a:off x="5371055" y="2678166"/>
-                            <a:ext cx="905054" cy="307777"/>
-                          </a:xfrm>
-                          <a:prstGeom prst="rect">
-                            <a:avLst/>
-                          </a:prstGeom>
-                          <a:noFill/>
-                          <a:ln>
-                            <a:solidFill>
-                              <a:schemeClr val="tx1"/>
-                            </a:solidFill>
-                          </a:ln>
-                        </wps:spPr>
-                        <wps:txbx>
-                          <w:txbxContent>
-                            <w:p>
-                              <w:pPr>
-                                <w:pStyle w:val="NormalWeb"/>
-                                <w:spacing w:before="0" w:beforeAutospacing="0" w:after="0" w:afterAutospacing="0"/>
-                                <w:jc w:val="center"/>
-                              </w:pPr>
-                              <w:r>
-                                <w:rPr>
-                                  <w:rFonts w:asciiTheme="minorHAnsi" w:hAnsi="Calibri" w:cstheme="minorBidi"/>
-                                  <w:color w:val="000000" w:themeColor="text1"/>
-                                  <w:kern w:val="24"/>
-                                  <w:sz w:val="20"/>
-                                  <w:szCs w:val="20"/>
-                                </w:rPr>
-                                <w:t>Low seedset in average year</w:t>
-                              </w:r>
-                            </w:p>
-                          </w:txbxContent>
-                        </wps:txbx>
-                        <wps:bodyPr wrap="square" lIns="0" tIns="0" rIns="0" bIns="0" rtlCol="0">
-                          <a:spAutoFit/>
-                        </wps:bodyPr>
-                      </wps:wsp>
-                      <wps:wsp>
-                        <wps:cNvPr id="56" name="Oval 56"/>
-                        <wps:cNvSpPr/>
-                        <wps:spPr>
-                          <a:xfrm>
-                            <a:off x="248362" y="2677725"/>
-                            <a:ext cx="1290692" cy="682991"/>
-                          </a:xfrm>
-                          <a:prstGeom prst="ellipse">
-                            <a:avLst/>
-                          </a:prstGeom>
-                        </wps:spPr>
-                        <wps:style>
-                          <a:lnRef idx="2">
-                            <a:schemeClr val="accent4">
-                              <a:shade val="50000"/>
-                            </a:schemeClr>
-                          </a:lnRef>
-                          <a:fillRef idx="1">
-                            <a:schemeClr val="accent4"/>
-                          </a:fillRef>
-                          <a:effectRef idx="0">
-                            <a:schemeClr val="accent4"/>
-                          </a:effectRef>
-                          <a:fontRef idx="minor">
-                            <a:schemeClr val="lt1"/>
-                          </a:fontRef>
-                        </wps:style>
-                        <wps:txbx>
-                          <w:txbxContent>
-                            <w:p>
-                              <w:pPr>
-                                <w:pStyle w:val="NormalWeb"/>
-                                <w:spacing w:before="0" w:beforeAutospacing="0" w:after="0" w:afterAutospacing="0"/>
-                                <w:jc w:val="center"/>
-                              </w:pPr>
-                              <w:r>
-                                <w:rPr>
-                                  <w:rFonts w:asciiTheme="minorHAnsi" w:hAnsi="Calibri" w:cstheme="minorBidi"/>
-                                  <w:b/>
-                                  <w:bCs/>
-                                  <w:color w:val="000000" w:themeColor="text1"/>
-                                  <w:kern w:val="24"/>
-                                  <w:sz w:val="20"/>
-                                  <w:szCs w:val="20"/>
-                                  <w14:shadow w14:blurRad="38100" w14:dist="38100" w14:dir="2700000" w14:sx="100000" w14:sy="100000" w14:kx="0" w14:ky="0" w14:algn="tl">
-                                    <w14:srgbClr w14:val="000000">
-                                      <w14:alpha w14:val="57000"/>
-                                    </w14:srgbClr>
-                                  </w14:shadow>
-                                </w:rPr>
-                                <w:t>Big-seeded species</w:t>
-                              </w:r>
-                            </w:p>
-                          </w:txbxContent>
-                        </wps:txbx>
-                        <wps:bodyPr rtlCol="0" anchor="ctr"/>
-                      </wps:wsp>
-                      <wps:wsp>
-                        <wps:cNvPr id="57" name="TextBox 11"/>
-                        <wps:cNvSpPr txBox="1"/>
-                        <wps:spPr>
-                          <a:xfrm>
-                            <a:off x="2978976" y="2978261"/>
-                            <a:ext cx="939156" cy="461665"/>
-                          </a:xfrm>
-                          <a:prstGeom prst="rect">
-                            <a:avLst/>
-                          </a:prstGeom>
-                          <a:noFill/>
-                          <a:ln>
-                            <a:solidFill>
-                              <a:schemeClr val="tx1"/>
-                            </a:solidFill>
-                          </a:ln>
-                        </wps:spPr>
-                        <wps:txbx>
-                          <w:txbxContent>
-                            <w:p>
-                              <w:pPr>
-                                <w:pStyle w:val="NormalWeb"/>
-                                <w:spacing w:before="0" w:beforeAutospacing="0" w:after="0" w:afterAutospacing="0"/>
-                                <w:jc w:val="center"/>
-                              </w:pPr>
-                              <w:r>
-                                <w:rPr>
-                                  <w:rFonts w:asciiTheme="minorHAnsi" w:hAnsi="Calibri" w:cstheme="minorBidi"/>
-                                  <w:color w:val="000000" w:themeColor="text1"/>
-                                  <w:kern w:val="24"/>
-                                  <w:sz w:val="20"/>
-                                  <w:szCs w:val="20"/>
-                                </w:rPr>
-                                <w:t>choosy about offspring you mature</w:t>
-                              </w:r>
-                            </w:p>
-                          </w:txbxContent>
-                        </wps:txbx>
-                        <wps:bodyPr wrap="square" lIns="0" tIns="0" rIns="0" bIns="0" rtlCol="0">
-                          <a:spAutoFit/>
-                        </wps:bodyPr>
-                      </wps:wsp>
-                      <wps:wsp>
-                        <wps:cNvPr id="58" name="TextBox 130"/>
-                        <wps:cNvSpPr txBox="1"/>
-                        <wps:spPr>
-                          <a:xfrm>
-                            <a:off x="5083966" y="2067343"/>
-                            <a:ext cx="1245235" cy="246380"/>
-                          </a:xfrm>
-                          <a:prstGeom prst="rect">
-                            <a:avLst/>
-                          </a:prstGeom>
-                          <a:noFill/>
-                        </wps:spPr>
-                        <wps:txbx>
-                          <w:txbxContent>
-                            <w:p>
-                              <w:pPr>
-                                <w:pStyle w:val="NormalWeb"/>
-                                <w:spacing w:before="0" w:beforeAutospacing="0" w:after="0" w:afterAutospacing="0"/>
-                              </w:pPr>
-                              <w:r>
-                                <w:rPr>
-                                  <w:rFonts w:asciiTheme="minorHAnsi" w:hAnsi="Calibri" w:cstheme="minorBidi"/>
-                                  <w:color w:val="2E74B5" w:themeColor="accent1" w:themeShade="BF"/>
-                                  <w:kern w:val="24"/>
-                                  <w:sz w:val="20"/>
-                                  <w:szCs w:val="20"/>
-                                </w:rPr>
-                                <w:t>Logical consequence</w:t>
-                              </w:r>
-                            </w:p>
-                          </w:txbxContent>
-                        </wps:txbx>
-                        <wps:bodyPr wrap="none" rtlCol="0">
-                          <a:spAutoFit/>
-                        </wps:bodyPr>
-                      </wps:wsp>
-                      <wps:wsp>
-                        <wps:cNvPr id="59" name="TextBox 190"/>
-                        <wps:cNvSpPr txBox="1"/>
-                        <wps:spPr>
-                          <a:xfrm>
-                            <a:off x="2263227" y="0"/>
-                            <a:ext cx="1652905" cy="246380"/>
-                          </a:xfrm>
-                          <a:prstGeom prst="rect">
-                            <a:avLst/>
-                          </a:prstGeom>
-                          <a:noFill/>
-                        </wps:spPr>
-                        <wps:txbx>
-                          <w:txbxContent>
-                            <w:p>
-                              <w:pPr>
-                                <w:pStyle w:val="NormalWeb"/>
-                                <w:spacing w:before="0" w:beforeAutospacing="0" w:after="0" w:afterAutospacing="0"/>
-                              </w:pPr>
-                              <w:r>
-                                <w:rPr>
-                                  <w:rFonts w:asciiTheme="minorHAnsi" w:hAnsi="Calibri" w:cstheme="minorBidi"/>
-                                  <w:color w:val="2E74B5" w:themeColor="accent1" w:themeShade="BF"/>
-                                  <w:kern w:val="24"/>
-                                  <w:sz w:val="20"/>
-                                  <w:szCs w:val="20"/>
-                                </w:rPr>
-                                <w:t>Selection for smaller flowers</w:t>
-                              </w:r>
-                            </w:p>
-                          </w:txbxContent>
-                        </wps:txbx>
-                        <wps:bodyPr wrap="none" rtlCol="0">
-                          <a:spAutoFit/>
-                        </wps:bodyPr>
-                      </wps:wsp>
-                      <wps:wsp>
-                        <wps:cNvPr id="60" name="TextBox 218"/>
-                        <wps:cNvSpPr txBox="1"/>
-                        <wps:spPr>
-                          <a:xfrm>
-                            <a:off x="4064036" y="2169855"/>
-                            <a:ext cx="781685" cy="556260"/>
-                          </a:xfrm>
-                          <a:prstGeom prst="rect">
-                            <a:avLst/>
-                          </a:prstGeom>
-                          <a:noFill/>
-                        </wps:spPr>
-                        <wps:txbx>
-                          <w:txbxContent>
-                            <w:p>
-                              <w:pPr>
-                                <w:pStyle w:val="NormalWeb"/>
-                                <w:spacing w:before="0" w:beforeAutospacing="0" w:after="0" w:afterAutospacing="0"/>
-                              </w:pPr>
-                              <w:r>
-                                <w:rPr>
-                                  <w:rFonts w:asciiTheme="minorHAnsi" w:hAnsi="Calibri" w:cstheme="minorBidi"/>
-                                  <w:color w:val="2E74B5" w:themeColor="accent1" w:themeShade="BF"/>
-                                  <w:kern w:val="24"/>
-                                  <w:sz w:val="20"/>
-                                  <w:szCs w:val="20"/>
-                                </w:rPr>
-                                <w:t>Makes choosiness possible</w:t>
-                              </w:r>
-                            </w:p>
-                          </w:txbxContent>
-                        </wps:txbx>
-                        <wps:bodyPr wrap="square" rtlCol="0">
-                          <a:spAutoFit/>
-                        </wps:bodyPr>
-                      </wps:wsp>
-                      <wps:wsp>
-                        <wps:cNvPr id="61" name="Curved Connector 61"/>
-                        <wps:cNvCnPr>
-                          <a:stCxn id="54" idx="4"/>
-                          <a:endCxn id="57" idx="3"/>
-                        </wps:cNvCnPr>
-                        <wps:spPr>
-                          <a:xfrm rot="5400000">
-                            <a:off x="3645350" y="1814018"/>
-                            <a:ext cx="1667859" cy="1122293"/>
-                          </a:xfrm>
-                          <a:prstGeom prst="curvedConnector2">
-                            <a:avLst/>
-                          </a:prstGeom>
-                          <a:ln w="57150">
-                            <a:tailEnd type="triangle"/>
-                          </a:ln>
-                        </wps:spPr>
-                        <wps:style>
-                          <a:lnRef idx="1">
-                            <a:schemeClr val="accent1"/>
-                          </a:lnRef>
-                          <a:fillRef idx="0">
-                            <a:schemeClr val="accent1"/>
-                          </a:fillRef>
-                          <a:effectRef idx="0">
-                            <a:schemeClr val="accent1"/>
-                          </a:effectRef>
-                          <a:fontRef idx="minor">
-                            <a:schemeClr val="tx1"/>
-                          </a:fontRef>
-                        </wps:style>
-                        <wps:bodyPr/>
-                      </wps:wsp>
-                      <wps:wsp>
-                        <wps:cNvPr id="62" name="Straight Arrow Connector 13"/>
-                        <wps:cNvCnPr>
-                          <a:stCxn id="64" idx="2"/>
-                          <a:endCxn id="57" idx="1"/>
-                        </wps:cNvCnPr>
-                        <wps:spPr>
-                          <a:xfrm rot="16200000" flipH="1">
-                            <a:off x="1355605" y="1585723"/>
-                            <a:ext cx="2006280" cy="1240462"/>
-                          </a:xfrm>
-                          <a:prstGeom prst="curvedConnector2">
-                            <a:avLst/>
-                          </a:prstGeom>
-                          <a:ln w="57150">
-                            <a:solidFill>
-                              <a:schemeClr val="accent1"/>
-                            </a:solidFill>
-                            <a:headEnd type="triangle"/>
-                            <a:tailEnd type="triangle"/>
-                          </a:ln>
-                        </wps:spPr>
-                        <wps:style>
-                          <a:lnRef idx="1">
-                            <a:schemeClr val="accent1"/>
-                          </a:lnRef>
-                          <a:fillRef idx="0">
-                            <a:schemeClr val="accent1"/>
-                          </a:fillRef>
-                          <a:effectRef idx="0">
-                            <a:schemeClr val="accent1"/>
-                          </a:effectRef>
-                          <a:fontRef idx="minor">
-                            <a:schemeClr val="tx1"/>
-                          </a:fontRef>
-                        </wps:style>
-                        <wps:bodyPr/>
-                      </wps:wsp>
-                      <wps:wsp>
-                        <wps:cNvPr id="63" name="Straight Arrow Connector 13"/>
-                        <wps:cNvCnPr>
-                          <a:stCxn id="54" idx="1"/>
-                          <a:endCxn id="64" idx="0"/>
-                        </wps:cNvCnPr>
-                        <wps:spPr>
-                          <a:xfrm rot="16200000" flipH="1" flipV="1">
-                            <a:off x="2971691" y="-588178"/>
-                            <a:ext cx="96150" cy="2562504"/>
-                          </a:xfrm>
-                          <a:prstGeom prst="curvedConnector3">
-                            <a:avLst>
-                              <a:gd name="adj1" fmla="val -397681"/>
-                            </a:avLst>
-                          </a:prstGeom>
-                          <a:ln w="57150">
-                            <a:solidFill>
-                              <a:schemeClr val="accent1"/>
-                            </a:solidFill>
-                            <a:tailEnd type="triangle"/>
-                          </a:ln>
-                        </wps:spPr>
-                        <wps:style>
-                          <a:lnRef idx="1">
-                            <a:schemeClr val="accent1"/>
-                          </a:lnRef>
-                          <a:fillRef idx="0">
-                            <a:schemeClr val="accent1"/>
-                          </a:fillRef>
-                          <a:effectRef idx="0">
-                            <a:schemeClr val="accent1"/>
-                          </a:effectRef>
-                          <a:fontRef idx="minor">
-                            <a:schemeClr val="tx1"/>
-                          </a:fontRef>
-                        </wps:style>
-                        <wps:bodyPr/>
-                      </wps:wsp>
-                      <wps:wsp>
-                        <wps:cNvPr id="64" name="TextBox 159"/>
-                        <wps:cNvSpPr txBox="1"/>
-                        <wps:spPr>
-                          <a:xfrm>
-                            <a:off x="1213609" y="741149"/>
-                            <a:ext cx="1049810" cy="461665"/>
-                          </a:xfrm>
-                          <a:prstGeom prst="rect">
-                            <a:avLst/>
-                          </a:prstGeom>
-                          <a:noFill/>
-                          <a:ln>
-                            <a:solidFill>
-                              <a:schemeClr val="tx1"/>
-                            </a:solidFill>
-                          </a:ln>
-                        </wps:spPr>
-                        <wps:txbx>
-                          <w:txbxContent>
-                            <w:p>
-                              <w:pPr>
-                                <w:pStyle w:val="NormalWeb"/>
-                                <w:spacing w:before="0" w:beforeAutospacing="0" w:after="0" w:afterAutospacing="0"/>
-                                <w:jc w:val="center"/>
-                              </w:pPr>
-                              <w:r>
-                                <w:rPr>
-                                  <w:rFonts w:asciiTheme="minorHAnsi" w:hAnsi="Calibri" w:cstheme="minorBidi"/>
-                                  <w:color w:val="000000" w:themeColor="text1"/>
-                                  <w:kern w:val="24"/>
-                                  <w:sz w:val="20"/>
-                                  <w:szCs w:val="20"/>
-                                </w:rPr>
-                                <w:t>provisioning costs high relative to flower costs</w:t>
-                              </w:r>
-                            </w:p>
-                          </w:txbxContent>
-                        </wps:txbx>
-                        <wps:bodyPr wrap="square" lIns="0" tIns="0" rIns="0" bIns="0" rtlCol="0">
-                          <a:spAutoFit/>
-                        </wps:bodyPr>
-                      </wps:wsp>
-                      <wps:wsp>
-                        <wps:cNvPr id="65" name="TextBox 82"/>
-                        <wps:cNvSpPr txBox="1"/>
-                        <wps:spPr>
-                          <a:xfrm>
-                            <a:off x="0" y="1067740"/>
-                            <a:ext cx="848360" cy="1085215"/>
-                          </a:xfrm>
-                          <a:prstGeom prst="rect">
-                            <a:avLst/>
-                          </a:prstGeom>
-                          <a:noFill/>
-                        </wps:spPr>
-                        <wps:txbx>
-                          <w:txbxContent>
-                            <w:p>
-                              <w:pPr>
-                                <w:pStyle w:val="NormalWeb"/>
-                                <w:spacing w:before="0" w:beforeAutospacing="0" w:after="0" w:afterAutospacing="0"/>
-                                <w:jc w:val="right"/>
-                              </w:pPr>
-                              <w:r>
-                                <w:rPr>
-                                  <w:rFonts w:asciiTheme="minorHAnsi" w:hAnsi="Calibri" w:cstheme="minorBidi"/>
-                                  <w:color w:val="2E74B5" w:themeColor="accent1" w:themeShade="BF"/>
-                                  <w:kern w:val="24"/>
-                                  <w:sz w:val="20"/>
-                                  <w:szCs w:val="20"/>
-                                </w:rPr>
-                                <w:t>Selection for higher investment in “” tissues (dispersal structures, seed coat)</w:t>
-                              </w:r>
-                            </w:p>
-                          </w:txbxContent>
-                        </wps:txbx>
-                        <wps:bodyPr wrap="square" lIns="0" tIns="0" rIns="0" bIns="0" rtlCol="0">
-                          <a:spAutoFit/>
-                        </wps:bodyPr>
-                      </wps:wsp>
-                      <wps:wsp>
-                        <wps:cNvPr id="66" name="Straight Arrow Connector 13"/>
-                        <wps:cNvCnPr>
-                          <a:stCxn id="64" idx="1"/>
-                          <a:endCxn id="56" idx="0"/>
-                        </wps:cNvCnPr>
-                        <wps:spPr>
-                          <a:xfrm rot="10800000" flipV="1">
-                            <a:off x="893667" y="971981"/>
-                            <a:ext cx="319942" cy="1705743"/>
-                          </a:xfrm>
-                          <a:prstGeom prst="curvedConnector2">
-                            <a:avLst/>
-                          </a:prstGeom>
-                          <a:ln w="57150">
-                            <a:solidFill>
-                              <a:schemeClr val="accent1"/>
-                            </a:solidFill>
-                            <a:headEnd type="triangle" w="med" len="med"/>
-                            <a:tailEnd type="triangle" w="med" len="med"/>
-                          </a:ln>
-                        </wps:spPr>
-                        <wps:style>
-                          <a:lnRef idx="1">
-                            <a:schemeClr val="accent1"/>
-                          </a:lnRef>
-                          <a:fillRef idx="0">
-                            <a:schemeClr val="accent1"/>
-                          </a:fillRef>
-                          <a:effectRef idx="0">
-                            <a:schemeClr val="accent1"/>
-                          </a:effectRef>
-                          <a:fontRef idx="minor">
-                            <a:schemeClr val="tx1"/>
-                          </a:fontRef>
-                        </wps:style>
-                        <wps:bodyPr/>
-                      </wps:wsp>
-                      <wps:wsp>
-                        <wps:cNvPr id="67" name="TextBox 86"/>
-                        <wps:cNvSpPr txBox="1"/>
-                        <wps:spPr>
-                          <a:xfrm>
-                            <a:off x="2225824" y="2082297"/>
-                            <a:ext cx="1304160" cy="707886"/>
-                          </a:xfrm>
-                          <a:prstGeom prst="rect">
-                            <a:avLst/>
-                          </a:prstGeom>
-                          <a:noFill/>
-                        </wps:spPr>
-                        <wps:txbx>
-                          <w:txbxContent>
-                            <w:p>
-                              <w:pPr>
-                                <w:pStyle w:val="NormalWeb"/>
-                                <w:spacing w:before="0" w:beforeAutospacing="0" w:after="0" w:afterAutospacing="0"/>
-                              </w:pPr>
-                              <w:r>
-                                <w:rPr>
-                                  <w:rFonts w:asciiTheme="minorHAnsi" w:hAnsi="Calibri" w:cstheme="minorBidi"/>
-                                  <w:color w:val="2E74B5" w:themeColor="accent1" w:themeShade="BF"/>
-                                  <w:kern w:val="24"/>
-                                  <w:sz w:val="20"/>
-                                  <w:szCs w:val="20"/>
-                                </w:rPr>
-                                <w:t>Choosiness selects for large provisioning investment and vice versa</w:t>
-                              </w:r>
-                            </w:p>
-                          </w:txbxContent>
-                        </wps:txbx>
-                        <wps:bodyPr wrap="square" rtlCol="0">
-                          <a:spAutoFit/>
-                        </wps:bodyPr>
-                      </wps:wsp>
-                      <wps:wsp>
-                        <wps:cNvPr id="68" name="TextBox 87"/>
-                        <wps:cNvSpPr txBox="1"/>
-                        <wps:spPr>
-                          <a:xfrm>
-                            <a:off x="5370601" y="2978149"/>
-                            <a:ext cx="975995" cy="866775"/>
-                          </a:xfrm>
-                          <a:prstGeom prst="rect">
-                            <a:avLst/>
-                          </a:prstGeom>
-                          <a:noFill/>
-                        </wps:spPr>
-                        <wps:txbx>
-                          <w:txbxContent>
-                            <w:p>
-                              <w:pPr>
-                                <w:pStyle w:val="NormalWeb"/>
-                                <w:spacing w:before="0" w:beforeAutospacing="0" w:after="0" w:afterAutospacing="0"/>
-                              </w:pPr>
-                              <w:r>
-                                <w:rPr>
-                                  <w:rFonts w:asciiTheme="minorHAnsi" w:hAnsi="Calibri" w:cstheme="minorBidi"/>
-                                  <w:color w:val="2E74B5" w:themeColor="accent1" w:themeShade="BF"/>
-                                  <w:kern w:val="24"/>
-                                  <w:sz w:val="20"/>
-                                  <w:szCs w:val="20"/>
-                                </w:rPr>
-                                <w:t>(can also arise from poor pollination, but that’s separate)</w:t>
-                              </w:r>
-                            </w:p>
-                          </w:txbxContent>
-                        </wps:txbx>
-                        <wps:bodyPr wrap="square" rtlCol="0">
-                          <a:spAutoFit/>
-                        </wps:bodyPr>
-                      </wps:wsp>
-                      <wps:wsp>
-                        <wps:cNvPr id="69" name="Straight Arrow Connector 13"/>
-                        <wps:cNvCnPr>
-                          <a:stCxn id="64" idx="2"/>
-                          <a:endCxn id="54" idx="3"/>
-                        </wps:cNvCnPr>
-                        <wps:spPr>
-                          <a:xfrm rot="16200000" flipH="1">
-                            <a:off x="2927441" y="13887"/>
-                            <a:ext cx="184651" cy="2562504"/>
-                          </a:xfrm>
-                          <a:prstGeom prst="curvedConnector3">
-                            <a:avLst>
-                              <a:gd name="adj1" fmla="val 307077"/>
-                            </a:avLst>
-                          </a:prstGeom>
-                          <a:ln w="57150">
-                            <a:solidFill>
-                              <a:schemeClr val="accent1"/>
-                            </a:solidFill>
-                            <a:tailEnd type="triangle"/>
-                          </a:ln>
-                        </wps:spPr>
-                        <wps:style>
-                          <a:lnRef idx="1">
-                            <a:schemeClr val="accent1"/>
-                          </a:lnRef>
-                          <a:fillRef idx="0">
-                            <a:schemeClr val="accent1"/>
-                          </a:fillRef>
-                          <a:effectRef idx="0">
-                            <a:schemeClr val="accent1"/>
-                          </a:effectRef>
-                          <a:fontRef idx="minor">
-                            <a:schemeClr val="tx1"/>
-                          </a:fontRef>
-                        </wps:style>
-                        <wps:bodyPr/>
-                      </wps:wsp>
-                      <wps:wsp>
-                        <wps:cNvPr id="70" name="TextBox 92"/>
-                        <wps:cNvSpPr txBox="1"/>
-                        <wps:spPr>
-                          <a:xfrm>
-                            <a:off x="2014818" y="1367105"/>
-                            <a:ext cx="2109470" cy="246380"/>
-                          </a:xfrm>
-                          <a:prstGeom prst="rect">
-                            <a:avLst/>
-                          </a:prstGeom>
-                          <a:noFill/>
-                        </wps:spPr>
-                        <wps:txbx>
-                          <w:txbxContent>
-                            <w:p>
-                              <w:pPr>
-                                <w:pStyle w:val="NormalWeb"/>
-                                <w:spacing w:before="0" w:beforeAutospacing="0" w:after="0" w:afterAutospacing="0"/>
-                              </w:pPr>
-                              <w:r>
-                                <w:rPr>
-                                  <w:rFonts w:asciiTheme="minorHAnsi" w:hAnsi="Calibri" w:cstheme="minorBidi"/>
-                                  <w:color w:val="2E74B5" w:themeColor="accent1" w:themeShade="BF"/>
-                                  <w:kern w:val="24"/>
-                                  <w:sz w:val="20"/>
-                                  <w:szCs w:val="20"/>
-                                </w:rPr>
-                                <w:t>Selection for excess ovule production</w:t>
-                              </w:r>
-                            </w:p>
-                          </w:txbxContent>
-                        </wps:txbx>
-                        <wps:bodyPr wrap="none" rtlCol="0">
-                          <a:spAutoFit/>
-                        </wps:bodyPr>
-                      </wps:wsp>
-                      <wps:wsp>
-                        <wps:cNvPr id="71" name="Curved Connector 71"/>
-                        <wps:cNvCnPr>
-                          <a:stCxn id="54" idx="4"/>
-                          <a:endCxn id="55" idx="1"/>
-                        </wps:cNvCnPr>
-                        <wps:spPr>
-                          <a:xfrm rot="16200000" flipH="1">
-                            <a:off x="4560330" y="2021330"/>
-                            <a:ext cx="1290820" cy="330630"/>
-                          </a:xfrm>
-                          <a:prstGeom prst="curvedConnector2">
-                            <a:avLst/>
-                          </a:prstGeom>
-                          <a:ln w="57150">
-                            <a:tailEnd type="triangle"/>
-                          </a:ln>
-                        </wps:spPr>
-                        <wps:style>
-                          <a:lnRef idx="1">
-                            <a:schemeClr val="accent1"/>
-                          </a:lnRef>
-                          <a:fillRef idx="0">
-                            <a:schemeClr val="accent1"/>
-                          </a:fillRef>
-                          <a:effectRef idx="0">
-                            <a:schemeClr val="accent1"/>
-                          </a:effectRef>
-                          <a:fontRef idx="minor">
-                            <a:schemeClr val="tx1"/>
-                          </a:fontRef>
-                        </wps:style>
-                        <wps:bodyPr/>
-                      </wps:wsp>
-                    </wpg:wgp>
-                  </a:graphicData>
-                </a:graphic>
-              </wp:anchor>
-            </w:drawing>
-          </mc:Choice>
-          <mc:Fallback>
-            <w:pict>
-              <v:group w14:anchorId="5C076CED" id="Group 30" o:spid="_x0000_s1044" style="position:absolute;margin-left:0;margin-top:2.75pt;width:499.75pt;height:302.75pt;z-index:251676672;mso-position-horizontal:center;mso-position-horizontal-relative:margin" coordsize="63465,38449" o:gfxdata="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">
-                <v:oval id="Oval 54" o:spid="_x0000_s1045" style="position:absolute;left:39947;top:4912;width:20914;height:10500;visibility:visible;mso-wrap-style:square;v-text-anchor:middle" o:gfxdata="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" fillcolor="#ffc000 [3207]" strokecolor="#7f5f00 [1607]" strokeweight="1pt">
-                  <v:stroke joinstyle="miter"/>
-                  <v:textbox>
+                <v:shape id="TextBox 136" o:spid="_x0000_s1082" type="#_x0000_t202" style="position:absolute;left:4752;top:55075;width:6601;height:3077;visibility:visible;mso-wrap-style:square;v-text-anchor:top" o:gfxdata="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" filled="f" stroked="f">
+                  <v:textbox style="mso-fit-shape-to-text:t" inset="0,0,0,0">
+                    <w:txbxContent>
+                      <w:p>
+                        <w:pPr>
+                          <w:pStyle w:val="NormalWeb"/>
+                          <w:spacing w:before="0" w:beforeAutospacing="0" w:after="0" w:afterAutospacing="0"/>
+                          <w:jc w:val="center"/>
+                        </w:pPr>
+                        <w:r>
+                          <w:rPr>
+                            <w:rFonts w:asciiTheme="minorHAnsi" w:hAnsi="Calibri" w:cstheme="minorBidi"/>
+                            <w:i/>
+                            <w:iCs/>
+                            <w:color w:val="000000" w:themeColor="text1"/>
+                            <w:kern w:val="24"/>
+                            <w:sz w:val="20"/>
+                            <w:szCs w:val="20"/>
+                          </w:rPr>
+                          <w:t>Seed set</w:t>
+                        </w:r>
+                      </w:p>
+                      <w:p>
+                        <w:pPr>
+                          <w:pStyle w:val="NormalWeb"/>
+                          <w:spacing w:before="0" w:beforeAutospacing="0" w:after="0" w:afterAutospacing="0"/>
+                          <w:jc w:val="center"/>
+                        </w:pPr>
+                        <w:r>
+                          <w:rPr>
+                            <w:rFonts w:asciiTheme="minorHAnsi" w:hAnsi="Calibri" w:cstheme="minorBidi"/>
+                            <w:i/>
+                            <w:iCs/>
+                            <w:color w:val="000000" w:themeColor="text1"/>
+                            <w:kern w:val="24"/>
+                            <w:sz w:val="20"/>
+                            <w:szCs w:val="20"/>
+                          </w:rPr>
+                          <w:t>(seed:ovule)</w:t>
+                        </w:r>
+                      </w:p>
+                    </w:txbxContent>
+                  </v:textbox>
+                </v:shape>
+                <v:shape id="TextBox 137" o:spid="_x0000_s1083" type="#_x0000_t202" style="position:absolute;left:38218;top:4130;width:7950;height:2610;visibility:visible;mso-wrap-style:square;v-text-anchor:top" o:gfxdata="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" filled="f" strokecolor="black [3213]" strokeweight="1pt">
+                  <v:textbox style="mso-fit-shape-to-text:t" inset="0,0,0,0">
                     <w:txbxContent>
                       <w:p>
                         <w:pPr>
@@ -11259,58 +12942,21 @@
                             <w:rFonts w:asciiTheme="minorHAnsi" w:hAnsi="Calibri" w:cstheme="minorBidi"/>
                             <w:b/>
                             <w:bCs/>
-                            <w:color w:val="000000" w:themeColor="text1"/>
+                            <w:i/>
+                            <w:iCs/>
+                            <w:color w:val="FF0000"/>
                             <w:kern w:val="24"/>
-                            <w:sz w:val="20"/>
-                            <w:szCs w:val="20"/>
-                            <w14:shadow w14:blurRad="38100" w14:dist="38100" w14:dir="2700000" w14:sx="100000" w14:sy="100000" w14:kx="0" w14:ky="0" w14:algn="tl">
-                              <w14:srgbClr w14:val="000000">
-                                <w14:alpha w14:val="57000"/>
-                              </w14:srgbClr>
-                            </w14:shadow>
+                            <w:sz w:val="16"/>
+                            <w:szCs w:val="16"/>
                           </w:rPr>
-                          <w:t xml:space="preserve">Parental optimist: </w:t>
-                        </w:r>
-                        <w:r>
-                          <w:rPr>
-                            <w:rFonts w:asciiTheme="minorHAnsi" w:hAnsi="Calibri" w:cstheme="minorBidi"/>
-                            <w:color w:val="FFFFFF" w:themeColor="light1"/>
-                            <w:kern w:val="24"/>
-                            <w:sz w:val="20"/>
-                            <w:szCs w:val="20"/>
-                          </w:rPr>
-                          <w:t>produces overabundance of fertilised ovules, relative to average-year ability to provision seeds</w:t>
-                        </w:r>
-                      </w:p>
-                    </w:txbxContent>
-                  </v:textbox>
-                </v:oval>
-                <v:shape id="TextBox 7" o:spid="_x0000_s1046" type="#_x0000_t202" style="position:absolute;left:53710;top:26781;width:9051;height:3078;visibility:visible;mso-wrap-style:square;v-text-anchor:top" o:gfxdata="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" filled="f" strokecolor="black [3213]">
-                  <v:textbox style="mso-fit-shape-to-text:t" inset="0,0,0,0">
-                    <w:txbxContent>
-                      <w:p>
-                        <w:pPr>
-                          <w:pStyle w:val="NormalWeb"/>
-                          <w:spacing w:before="0" w:beforeAutospacing="0" w:after="0" w:afterAutospacing="0"/>
-                          <w:jc w:val="center"/>
-                        </w:pPr>
-                        <w:r>
-                          <w:rPr>
-                            <w:rFonts w:asciiTheme="minorHAnsi" w:hAnsi="Calibri" w:cstheme="minorBidi"/>
-                            <w:color w:val="000000" w:themeColor="text1"/>
-                            <w:kern w:val="24"/>
-                            <w:sz w:val="20"/>
-                            <w:szCs w:val="20"/>
-                          </w:rPr>
-                          <w:t>Low seedset in average year</w:t>
+                          <w:t>Packaging and dispersal costs</w:t>
                         </w:r>
                       </w:p>
                     </w:txbxContent>
                   </v:textbox>
                 </v:shape>
-                <v:oval id="Oval 56" o:spid="_x0000_s1047" style="position:absolute;left:2483;top:26777;width:12907;height:6830;visibility:visible;mso-wrap-style:square;v-text-anchor:middle" o:gfxdata="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" fillcolor="#ffc000 [3207]" strokecolor="#7f5f00 [1607]" strokeweight="1pt">
-                  <v:stroke joinstyle="miter"/>
-                  <v:textbox>
+                <v:shape id="TextBox 138" o:spid="_x0000_s1084" type="#_x0000_t202" style="position:absolute;left:38146;top:8688;width:7956;height:1365;visibility:visible;mso-wrap-style:square;v-text-anchor:top" o:gfxdata="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" filled="f" strokecolor="black [3213]" strokeweight="1pt">
+                  <v:textbox style="mso-fit-shape-to-text:t" inset="0,0,0,0">
                     <w:txbxContent>
                       <w:p>
                         <w:pPr>
@@ -11323,286 +12969,77 @@
                             <w:rFonts w:asciiTheme="minorHAnsi" w:hAnsi="Calibri" w:cstheme="minorBidi"/>
                             <w:b/>
                             <w:bCs/>
+                            <w:i/>
+                            <w:iCs/>
                             <w:color w:val="000000" w:themeColor="text1"/>
                             <w:kern w:val="24"/>
-                            <w:sz w:val="20"/>
-                            <w:szCs w:val="20"/>
-                            <w14:shadow w14:blurRad="38100" w14:dist="38100" w14:dir="2700000" w14:sx="100000" w14:sy="100000" w14:kx="0" w14:ky="0" w14:algn="tl">
-                              <w14:srgbClr w14:val="000000">
-                                <w14:alpha w14:val="57000"/>
-                              </w14:srgbClr>
-                            </w14:shadow>
+                            <w:sz w:val="16"/>
+                            <w:szCs w:val="16"/>
                           </w:rPr>
-                          <w:t>Big-seeded species</w:t>
-                        </w:r>
-                      </w:p>
-                    </w:txbxContent>
-                  </v:textbox>
-                </v:oval>
-                <v:shape id="TextBox 11" o:spid="_x0000_s1048" type="#_x0000_t202" style="position:absolute;left:29789;top:29782;width:9392;height:4617;visibility:visible;mso-wrap-style:square;v-text-anchor:top" o:gfxdata="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" filled="f" strokecolor="black [3213]">
-                  <v:textbox style="mso-fit-shape-to-text:t" inset="0,0,0,0">
-                    <w:txbxContent>
-                      <w:p>
-                        <w:pPr>
-                          <w:pStyle w:val="NormalWeb"/>
-                          <w:spacing w:before="0" w:beforeAutospacing="0" w:after="0" w:afterAutospacing="0"/>
-                          <w:jc w:val="center"/>
-                        </w:pPr>
-                        <w:r>
-                          <w:rPr>
-                            <w:rFonts w:asciiTheme="minorHAnsi" w:hAnsi="Calibri" w:cstheme="minorBidi"/>
-                            <w:color w:val="000000" w:themeColor="text1"/>
-                            <w:kern w:val="24"/>
-                            <w:sz w:val="20"/>
-                            <w:szCs w:val="20"/>
-                          </w:rPr>
-                          <w:t>choosy about offspring you mature</w:t>
+                          <w:t>Seed size</w:t>
                         </w:r>
                       </w:p>
                     </w:txbxContent>
                   </v:textbox>
                 </v:shape>
-                <v:shape id="TextBox 130" o:spid="_x0000_s1049" type="#_x0000_t202" style="position:absolute;left:50839;top:20673;width:12453;height:2464;visibility:visible;mso-wrap-style:none;v-text-anchor:top" o:gfxdata="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" filled="f" stroked="f">
-                  <v:textbox style="mso-fit-shape-to-text:t">
-                    <w:txbxContent>
-                      <w:p>
-                        <w:pPr>
-                          <w:pStyle w:val="NormalWeb"/>
-                          <w:spacing w:before="0" w:beforeAutospacing="0" w:after="0" w:afterAutospacing="0"/>
-                        </w:pPr>
-                        <w:r>
-                          <w:rPr>
-                            <w:rFonts w:asciiTheme="minorHAnsi" w:hAnsi="Calibri" w:cstheme="minorBidi"/>
-                            <w:color w:val="2E74B5" w:themeColor="accent1" w:themeShade="BF"/>
-                            <w:kern w:val="24"/>
-                            <w:sz w:val="20"/>
-                            <w:szCs w:val="20"/>
-                          </w:rPr>
-                          <w:t>Logical consequence</w:t>
-                        </w:r>
-                      </w:p>
-                    </w:txbxContent>
-                  </v:textbox>
+                <v:shape id="Elbow Connector 222" o:spid="_x0000_s1085" type="#_x0000_t34" style="position:absolute;left:34859;top:5362;width:3361;height:1929;flip:y;visibility:visible;mso-wrap-style:square" o:connectortype="elbow" o:gfxdata="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" strokecolor="black [3213]" strokeweight="1pt">
+                  <v:stroke endarrow="block"/>
                 </v:shape>
-                <v:shape id="TextBox 190" o:spid="_x0000_s1050" type="#_x0000_t202" style="position:absolute;left:22632;width:16529;height:2463;visibility:visible;mso-wrap-style:none;v-text-anchor:top" o:gfxdata="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" filled="f" stroked="f">
-                  <v:textbox style="mso-fit-shape-to-text:t">
-                    <w:txbxContent>
-                      <w:p>
-                        <w:pPr>
-                          <w:pStyle w:val="NormalWeb"/>
-                          <w:spacing w:before="0" w:beforeAutospacing="0" w:after="0" w:afterAutospacing="0"/>
-                        </w:pPr>
-                        <w:r>
-                          <w:rPr>
-                            <w:rFonts w:asciiTheme="minorHAnsi" w:hAnsi="Calibri" w:cstheme="minorBidi"/>
-                            <w:color w:val="2E74B5" w:themeColor="accent1" w:themeShade="BF"/>
-                            <w:kern w:val="24"/>
-                            <w:sz w:val="20"/>
-                            <w:szCs w:val="20"/>
-                          </w:rPr>
-                          <w:t>Selection for smaller flowers</w:t>
-                        </w:r>
-                      </w:p>
-                    </w:txbxContent>
-                  </v:textbox>
+                <v:shape id="Elbow Connector 223" o:spid="_x0000_s1086" type="#_x0000_t34" style="position:absolute;left:34859;top:7291;width:3288;height:2013;visibility:visible;mso-wrap-style:square" o:connectortype="elbow" o:gfxdata="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" strokecolor="black [3213]" strokeweight="1pt">
+                  <v:stroke endarrow="block"/>
                 </v:shape>
-                <v:shape id="TextBox 218" o:spid="_x0000_s1051" type="#_x0000_t202" style="position:absolute;left:40640;top:21698;width:7817;height:5563;visibility:visible;mso-wrap-style:square;v-text-anchor:top" o:gfxdata="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" filled="f" stroked="f">
-                  <v:textbox style="mso-fit-shape-to-text:t">
-                    <w:txbxContent>
-                      <w:p>
-                        <w:pPr>
-                          <w:pStyle w:val="NormalWeb"/>
-                          <w:spacing w:before="0" w:beforeAutospacing="0" w:after="0" w:afterAutospacing="0"/>
-                        </w:pPr>
-                        <w:r>
-                          <w:rPr>
-                            <w:rFonts w:asciiTheme="minorHAnsi" w:hAnsi="Calibri" w:cstheme="minorBidi"/>
-                            <w:color w:val="2E74B5" w:themeColor="accent1" w:themeShade="BF"/>
-                            <w:kern w:val="24"/>
-                            <w:sz w:val="20"/>
-                            <w:szCs w:val="20"/>
-                          </w:rPr>
-                          <w:t>Makes choosiness possible</w:t>
-                        </w:r>
-                      </w:p>
-                    </w:txbxContent>
-                  </v:textbox>
-                </v:shape>
-                <v:shapetype id="_x0000_t37" coordsize="21600,21600" o:spt="37" o:oned="t" path="m,c10800,,21600,10800,21600,21600e" filled="f">
-                  <v:path arrowok="t" fillok="f" o:connecttype="none"/>
-                  <o:lock v:ext="edit" shapetype="t"/>
-                </v:shapetype>
-                <v:shape id="Curved Connector 61" o:spid="_x0000_s1052" type="#_x0000_t37" style="position:absolute;left:36454;top:18139;width:16678;height:11223;rotation:90;visibility:visible;mso-wrap-style:square" o:connectortype="curved" o:gfxdata="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" strokecolor="#5b9bd5 [3204]" strokeweight="4.5pt">
-                  <v:stroke endarrow="block" joinstyle="miter"/>
-                </v:shape>
-                <v:shape id="Straight Arrow Connector 13" o:spid="_x0000_s1053" type="#_x0000_t37" style="position:absolute;left:13556;top:15857;width:20062;height:12404;rotation:90;flip:x;visibility:visible;mso-wrap-style:square" o:connectortype="curved" o:gfxdata="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" strokecolor="#5b9bd5 [3204]" strokeweight="4.5pt">
-                  <v:stroke startarrow="block" endarrow="block" joinstyle="miter"/>
-                </v:shape>
-                <v:shapetype id="_x0000_t38" coordsize="21600,21600" o:spt="38" o:oned="t" path="m,c@0,0@1,5400@1,10800@1,16200@2,21600,21600,21600e" filled="f">
-                  <v:formulas>
-                    <v:f eqn="mid #0 0"/>
-                    <v:f eqn="val #0"/>
-                    <v:f eqn="mid #0 21600"/>
-                  </v:formulas>
-                  <v:path arrowok="t" fillok="f" o:connecttype="none"/>
-                  <v:handles>
-                    <v:h position="#0,center"/>
-                  </v:handles>
-                  <o:lock v:ext="edit" shapetype="t"/>
-                </v:shapetype>
-                <v:shape id="Straight Arrow Connector 13" o:spid="_x0000_s1054" type="#_x0000_t38" style="position:absolute;left:29717;top:-5883;width:962;height:25625;rotation:-90;flip:x y;visibility:visible;mso-wrap-style:square" o:connectortype="curved" o:gfxdata="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" adj="-85899" strokecolor="#5b9bd5 [3204]" strokeweight="4.5pt">
-                  <v:stroke endarrow="block" joinstyle="miter"/>
-                </v:shape>
-                <v:shape id="TextBox 159" o:spid="_x0000_s1055" type="#_x0000_t202" style="position:absolute;left:12136;top:7411;width:10498;height:4617;visibility:visible;mso-wrap-style:square;v-text-anchor:top" o:gfxdata="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" filled="f" strokecolor="black [3213]">
-                  <v:textbox style="mso-fit-shape-to-text:t" inset="0,0,0,0">
-                    <w:txbxContent>
-                      <w:p>
-                        <w:pPr>
-                          <w:pStyle w:val="NormalWeb"/>
-                          <w:spacing w:before="0" w:beforeAutospacing="0" w:after="0" w:afterAutospacing="0"/>
-                          <w:jc w:val="center"/>
-                        </w:pPr>
-                        <w:r>
-                          <w:rPr>
-                            <w:rFonts w:asciiTheme="minorHAnsi" w:hAnsi="Calibri" w:cstheme="minorBidi"/>
-                            <w:color w:val="000000" w:themeColor="text1"/>
-                            <w:kern w:val="24"/>
-                            <w:sz w:val="20"/>
-                            <w:szCs w:val="20"/>
-                          </w:rPr>
-                          <w:t>provisioning costs high relative to flower costs</w:t>
-                        </w:r>
-                      </w:p>
-                    </w:txbxContent>
-                  </v:textbox>
-                </v:shape>
-                <v:shape id="TextBox 82" o:spid="_x0000_s1056" type="#_x0000_t202" style="position:absolute;top:10677;width:8483;height:10852;visibility:visible;mso-wrap-style:square;v-text-anchor:top" o:gfxdata="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" filled="f" stroked="f">
-                  <v:textbox style="mso-fit-shape-to-text:t" inset="0,0,0,0">
-                    <w:txbxContent>
-                      <w:p>
-                        <w:pPr>
-                          <w:pStyle w:val="NormalWeb"/>
-                          <w:spacing w:before="0" w:beforeAutospacing="0" w:after="0" w:afterAutospacing="0"/>
-                          <w:jc w:val="right"/>
-                        </w:pPr>
-                        <w:r>
-                          <w:rPr>
-                            <w:rFonts w:asciiTheme="minorHAnsi" w:hAnsi="Calibri" w:cstheme="minorBidi"/>
-                            <w:color w:val="2E74B5" w:themeColor="accent1" w:themeShade="BF"/>
-                            <w:kern w:val="24"/>
-                            <w:sz w:val="20"/>
-                            <w:szCs w:val="20"/>
-                          </w:rPr>
-                          <w:t>Selection for higher investment in “” tissues (dispersal structures, seed coat)</w:t>
-                        </w:r>
-                      </w:p>
-                    </w:txbxContent>
-                  </v:textbox>
-                </v:shape>
-                <v:shape id="Straight Arrow Connector 13" o:spid="_x0000_s1057" type="#_x0000_t37" style="position:absolute;left:8936;top:9719;width:3200;height:17058;rotation:180;flip:y;visibility:visible;mso-wrap-style:square" o:connectortype="curved" o:gfxdata="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" strokecolor="#5b9bd5 [3204]" strokeweight="4.5pt">
-                  <v:stroke startarrow="block" endarrow="block" joinstyle="miter"/>
-                </v:shape>
-                <v:shape id="TextBox 86" o:spid="_x0000_s1058" type="#_x0000_t202" style="position:absolute;left:22258;top:20822;width:13041;height:7079;visibility:visible;mso-wrap-style:square;v-text-anchor:top" o:gfxdata="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" filled="f" stroked="f">
-                  <v:textbox style="mso-fit-shape-to-text:t">
-                    <w:txbxContent>
-                      <w:p>
-                        <w:pPr>
-                          <w:pStyle w:val="NormalWeb"/>
-                          <w:spacing w:before="0" w:beforeAutospacing="0" w:after="0" w:afterAutospacing="0"/>
-                        </w:pPr>
-                        <w:r>
-                          <w:rPr>
-                            <w:rFonts w:asciiTheme="minorHAnsi" w:hAnsi="Calibri" w:cstheme="minorBidi"/>
-                            <w:color w:val="2E74B5" w:themeColor="accent1" w:themeShade="BF"/>
-                            <w:kern w:val="24"/>
-                            <w:sz w:val="20"/>
-                            <w:szCs w:val="20"/>
-                          </w:rPr>
-                          <w:t>Choosiness selects for large provisioning investment and vice versa</w:t>
-                        </w:r>
-                      </w:p>
-                    </w:txbxContent>
-                  </v:textbox>
-                </v:shape>
-                <v:shape id="TextBox 87" o:spid="_x0000_s1059" type="#_x0000_t202" style="position:absolute;left:53706;top:29781;width:9759;height:8668;visibility:visible;mso-wrap-style:square;v-text-anchor:top" o:gfxdata="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" filled="f" stroked="f">
-                  <v:textbox style="mso-fit-shape-to-text:t">
-                    <w:txbxContent>
-                      <w:p>
-                        <w:pPr>
-                          <w:pStyle w:val="NormalWeb"/>
-                          <w:spacing w:before="0" w:beforeAutospacing="0" w:after="0" w:afterAutospacing="0"/>
-                        </w:pPr>
-                        <w:r>
-                          <w:rPr>
-                            <w:rFonts w:asciiTheme="minorHAnsi" w:hAnsi="Calibri" w:cstheme="minorBidi"/>
-                            <w:color w:val="2E74B5" w:themeColor="accent1" w:themeShade="BF"/>
-                            <w:kern w:val="24"/>
-                            <w:sz w:val="20"/>
-                            <w:szCs w:val="20"/>
-                          </w:rPr>
-                          <w:t>(can also arise from poor pollination, but that’s separate)</w:t>
-                        </w:r>
-                      </w:p>
-                    </w:txbxContent>
-                  </v:textbox>
-                </v:shape>
-                <v:shape id="Straight Arrow Connector 13" o:spid="_x0000_s1060" type="#_x0000_t38" style="position:absolute;left:29275;top:138;width:1846;height:25625;rotation:90;flip:x;visibility:visible;mso-wrap-style:square" o:connectortype="curved" o:gfxdata="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" adj="66329" strokecolor="#5b9bd5 [3204]" strokeweight="4.5pt">
-                  <v:stroke endarrow="block" joinstyle="miter"/>
-                </v:shape>
-                <v:shape id="TextBox 92" o:spid="_x0000_s1061" type="#_x0000_t202" style="position:absolute;left:20148;top:13671;width:21094;height:2463;visibility:visible;mso-wrap-style:none;v-text-anchor:top" o:gfxdata="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" filled="f" stroked="f">
-                  <v:textbox style="mso-fit-shape-to-text:t">
-                    <w:txbxContent>
-                      <w:p>
-                        <w:pPr>
-                          <w:pStyle w:val="NormalWeb"/>
-                          <w:spacing w:before="0" w:beforeAutospacing="0" w:after="0" w:afterAutospacing="0"/>
-                        </w:pPr>
-                        <w:r>
-                          <w:rPr>
-                            <w:rFonts w:asciiTheme="minorHAnsi" w:hAnsi="Calibri" w:cstheme="minorBidi"/>
-                            <w:color w:val="2E74B5" w:themeColor="accent1" w:themeShade="BF"/>
-                            <w:kern w:val="24"/>
-                            <w:sz w:val="20"/>
-                            <w:szCs w:val="20"/>
-                          </w:rPr>
-                          <w:t>Selection for excess ovule production</w:t>
-                        </w:r>
-                      </w:p>
-                    </w:txbxContent>
-                  </v:textbox>
-                </v:shape>
-                <v:shape id="Curved Connector 71" o:spid="_x0000_s1062" type="#_x0000_t37" style="position:absolute;left:45603;top:20213;width:12908;height:3306;rotation:90;flip:x;visibility:visible;mso-wrap-style:square" o:connectortype="curved" o:gfxdata="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" strokecolor="#5b9bd5 [3204]" strokeweight="4.5pt">
-                  <v:stroke endarrow="block" joinstyle="miter"/>
-                </v:shape>
-                <w10:wrap anchorx="margin"/>
+                <w10:wrap type="topAndBottom"/>
               </v:group>
             </w:pict>
           </mc:Fallback>
         </mc:AlternateContent>
       </w:r>
-    </w:p>
-    <w:p/>
-    <w:p/>
-    <w:p/>
-    <w:p/>
-    <w:p/>
-    <w:p/>
-    <w:p/>
-    <w:p/>
-    <w:p/>
-    <w:p>
-      <w:pPr>
-        <w:rPr>
-          <w:b/>
-        </w:rPr>
-      </w:pPr>
+      <w:r>
+        <w:t>Figures</w:t>
+      </w:r>
     </w:p>
     <w:p>
       <w:pPr>
+        <w:spacing w:line="360" w:lineRule="auto"/>
+      </w:pPr>
+      <w:r>
+        <w:rPr>
+          <w:sz w:val="20"/>
+        </w:rPr>
+        <w:t xml:space="preserve">Figure 1. a) Categories of reproductive costs. Categories in red are components of total accessory costs. b) Total reproductive, accessory costs and seed costs all scale isometrically with seed size. This leaves a fixed pool of energy to invest in seeds, which plants can divide into fewer big seeds or more small seeds  </w:t>
+      </w:r>
+      <w:r>
         <w:rPr>
           <w:b/>
+          <w:bCs/>
+          <w:i/>
+          <w:iCs/>
+          <w:sz w:val="20"/>
         </w:rPr>
-      </w:pPr>
+        <w:t>(Seed size-number trade-off)</w:t>
+      </w:r>
+      <w:r>
+        <w:rPr>
+          <w:sz w:val="20"/>
+        </w:rPr>
+        <w:t xml:space="preserve">. c) Plants with a smaller quantity of bigger seeds need to ensure each seed has “good” genes, achieved through selective post-pollination zygote abortion. This can only occur if there are surplus ovules, leading to the hypothesis, that larger-seeded species will have a higher ovule : seed ratio, expressed as seed set. d) This links with parental optimist-parental pessimist theory: Parental optimists are those species which produce disproportionate ovules relative to what they are able to provision (low seed set). In turn, these species have evolved to minimize pollen-attraction costs and invest more heavily in provisioning tissues </w:t>
+      </w:r>
+      <w:r>
+        <w:rPr>
+          <w:b/>
+          <w:bCs/>
+          <w:i/>
+          <w:iCs/>
+          <w:sz w:val="20"/>
+        </w:rPr>
+        <w:t>(Pollen attraction-seed provisioning trade-off)</w:t>
+      </w:r>
+      <w:r>
+        <w:rPr>
+          <w:sz w:val="20"/>
+        </w:rPr>
+        <w:t>. Linking these trade-off together, we hypothesize that big-seeded species invest disproportionately in provisioning tissues.</w:t>
+      </w:r>
     </w:p>
     <w:p>
       <w:pPr>
@@ -11616,8 +13053,9 @@
           <w:noProof/>
           <w:lang w:eastAsia="en-AU"/>
         </w:rPr>
+        <w:lastRenderedPageBreak/>
         <w:drawing>
-          <wp:anchor distT="0" distB="0" distL="114300" distR="114300" simplePos="0" relativeHeight="251717632" behindDoc="0" locked="0" layoutInCell="1" allowOverlap="1" wp14:anchorId="421A5E18" wp14:editId="2C6FF58D">
+          <wp:anchor distT="0" distB="0" distL="114300" distR="114300" simplePos="0" relativeHeight="251716608" behindDoc="0" locked="0" layoutInCell="1" allowOverlap="1" wp14:anchorId="421A5E18" wp14:editId="6A36D428">
             <wp:simplePos x="0" y="0"/>
             <wp:positionH relativeFrom="column">
               <wp:posOffset>0</wp:posOffset>
@@ -11706,21 +13144,22 @@
       </w:r>
     </w:p>
     <w:p/>
-    <w:p/>
     <w:p>
+      <w:bookmarkStart w:id="2" w:name="_GoBack"/>
       <w:r>
         <w:rPr>
           <w:noProof/>
           <w:lang w:eastAsia="en-AU"/>
         </w:rPr>
+        <w:lastRenderedPageBreak/>
         <w:drawing>
-          <wp:anchor distT="0" distB="0" distL="114300" distR="114300" simplePos="0" relativeHeight="251713536" behindDoc="0" locked="0" layoutInCell="1" allowOverlap="1" wp14:anchorId="18A2CCB0" wp14:editId="1C2B3FC0">
+          <wp:anchor distT="0" distB="0" distL="114300" distR="114300" simplePos="0" relativeHeight="251712512" behindDoc="0" locked="0" layoutInCell="1" allowOverlap="1" wp14:anchorId="18A2CCB0" wp14:editId="124D3C18">
             <wp:simplePos x="0" y="0"/>
             <wp:positionH relativeFrom="column">
               <wp:posOffset>0</wp:posOffset>
             </wp:positionH>
             <wp:positionV relativeFrom="paragraph">
-              <wp:posOffset>452755</wp:posOffset>
+              <wp:posOffset>0</wp:posOffset>
             </wp:positionV>
             <wp:extent cx="6120130" cy="3063875"/>
             <wp:effectExtent l="0" t="0" r="0" b="0"/>
@@ -11763,6 +13202,7 @@
           </wp:anchor>
         </w:drawing>
       </w:r>
+      <w:bookmarkEnd w:id="2"/>
     </w:p>
     <w:p>
       <w:r>
@@ -15983,7 +17423,7 @@
       </w:r>
     </w:p>
   </w:comment>
-  <w:comment w:id="3" w:author="Dr Elizabeth Wenk [2]" w:date="2016-09-05T12:50:00Z" w:initials="DEW">
+  <w:comment w:id="1" w:author="Dr Elizabeth Wenk" w:date="2016-09-05T12:50:00Z" w:initials="DEW">
     <w:tbl>
       <w:tblPr>
         <w:tblW w:w="7814" w:type="dxa"/>
@@ -21183,9 +22623,6 @@
 <file path=word/people.xml><?xml version="1.0" encoding="utf-8"?>
 <w15:people xmlns:wpc="http://schemas.microsoft.com/office/word/2010/wordprocessingCanvas" xmlns:mc="http://schemas.openxmlformats.org/markup-compatibility/2006" xmlns:o="urn:schemas-microsoft-com:office:office" xmlns:r="http://schemas.openxmlformats.org/officeDocument/2006/relationships" xmlns:m="http://schemas.openxmlformats.org/officeDocument/2006/math" xmlns:v="urn:schemas-microsoft-com:vml" xmlns:wp14="http://schemas.microsoft.com/office/word/2010/wordprocessingDrawing" xmlns:wp="http://schemas.openxmlformats.org/drawingml/2006/wordprocessingDrawing" xmlns:w10="urn:schemas-microsoft-com:office:word" xmlns:w="http://schemas.openxmlformats.org/wordprocessingml/2006/main" xmlns:w14="http://schemas.microsoft.com/office/word/2010/wordml" xmlns:w15="http://schemas.microsoft.com/office/word/2012/wordml" xmlns:wpg="http://schemas.microsoft.com/office/word/2010/wordprocessingGroup" xmlns:wpi="http://schemas.microsoft.com/office/word/2010/wordprocessingInk" xmlns:wne="http://schemas.microsoft.com/office/word/2006/wordml" xmlns:wps="http://schemas.microsoft.com/office/word/2010/wordprocessingShape" mc:Ignorable="w14 w15 wp14">
   <w15:person w15:author="Dr Elizabeth Wenk">
-    <w15:presenceInfo w15:providerId="AD" w15:userId="S-1-5-21-1594774353-775871607-213974443-252582"/>
-  </w15:person>
-  <w15:person w15:author="Dr Elizabeth Wenk [2]">
     <w15:presenceInfo w15:providerId="AD" w15:userId="S-1-5-21-1594774353-775871607-213974443-252582"/>
   </w15:person>
 </w15:people>
@@ -22120,7 +23557,7 @@
 </file>
 
 <file path=customXml/itemProps1.xml><?xml version="1.0" encoding="utf-8"?>
-<ds:datastoreItem xmlns:ds="http://schemas.openxmlformats.org/officeDocument/2006/customXml" ds:itemID="{9C007BD1-7DF5-449A-93B1-8B71C711F3E9}">
+<ds:datastoreItem xmlns:ds="http://schemas.openxmlformats.org/officeDocument/2006/customXml" ds:itemID="{F96095B5-2338-4924-A534-6690A8BBE6FA}">
   <ds:schemaRefs>
     <ds:schemaRef ds:uri="http://schemas.openxmlformats.org/officeDocument/2006/bibliography"/>
   </ds:schemaRefs>

</xml_diff>

<commit_message>
work on accessory cost ms among other things, switching to method SMA
</commit_message>
<xml_diff>
--- a/ms/Accessory/AccessoryCostFigures_20160905.docx
+++ b/ms/Accessory/AccessoryCostFigures_20160905.docx
@@ -8080,6 +8080,1343 @@
         </w:tc>
       </w:tr>
     </w:tbl>
+    <w:tbl>
+      <w:tblPr>
+        <w:tblpPr w:leftFromText="180" w:rightFromText="180" w:vertAnchor="text" w:horzAnchor="margin" w:tblpY="465"/>
+        <w:tblW w:w="7655" w:type="dxa"/>
+        <w:tblLook w:val="04A0" w:firstRow="1" w:lastRow="0" w:firstColumn="1" w:lastColumn="0" w:noHBand="0" w:noVBand="1"/>
+      </w:tblPr>
+      <w:tblGrid>
+        <w:gridCol w:w="3402"/>
+        <w:gridCol w:w="851"/>
+        <w:gridCol w:w="2268"/>
+        <w:gridCol w:w="1134"/>
+      </w:tblGrid>
+      <w:tr>
+        <w:trPr>
+          <w:trHeight w:val="57"/>
+        </w:trPr>
+        <w:tc>
+          <w:tcPr>
+            <w:tcW w:w="3402" w:type="dxa"/>
+            <w:tcBorders>
+              <w:top w:val="single" w:sz="4" w:space="0" w:color="auto"/>
+              <w:left w:val="nil"/>
+              <w:bottom w:val="single" w:sz="4" w:space="0" w:color="auto"/>
+              <w:right w:val="nil"/>
+            </w:tcBorders>
+            <w:shd w:val="clear" w:color="auto" w:fill="auto"/>
+            <w:noWrap/>
+            <w:vAlign w:val="bottom"/>
+            <w:hideMark/>
+          </w:tcPr>
+          <w:p>
+            <w:pPr>
+              <w:spacing w:after="60" w:line="360" w:lineRule="auto"/>
+              <w:rPr>
+                <w:rFonts w:eastAsia="Times New Roman" w:cs="Times New Roman"/>
+                <w:color w:val="000000"/>
+                <w:sz w:val="20"/>
+                <w:szCs w:val="20"/>
+                <w:lang w:eastAsia="en-AU"/>
+              </w:rPr>
+            </w:pPr>
+            <w:r>
+              <w:rPr>
+                <w:b/>
+              </w:rPr>
+              <w:br/>
+            </w:r>
+            <w:r>
+              <w:rPr>
+                <w:rFonts w:eastAsia="Times New Roman" w:cs="Times New Roman"/>
+                <w:color w:val="000000"/>
+                <w:sz w:val="20"/>
+                <w:szCs w:val="20"/>
+                <w:lang w:eastAsia="en-AU"/>
+              </w:rPr>
+              <w:t>Accessory cost component</w:t>
+            </w:r>
+          </w:p>
+        </w:tc>
+        <w:tc>
+          <w:tcPr>
+            <w:tcW w:w="851" w:type="dxa"/>
+            <w:tcBorders>
+              <w:top w:val="single" w:sz="4" w:space="0" w:color="auto"/>
+              <w:left w:val="nil"/>
+              <w:bottom w:val="single" w:sz="4" w:space="0" w:color="auto"/>
+              <w:right w:val="nil"/>
+            </w:tcBorders>
+            <w:shd w:val="clear" w:color="auto" w:fill="auto"/>
+            <w:noWrap/>
+            <w:vAlign w:val="bottom"/>
+            <w:hideMark/>
+          </w:tcPr>
+          <w:p>
+            <w:pPr>
+              <w:spacing w:after="60" w:line="360" w:lineRule="auto"/>
+              <w:rPr>
+                <w:rFonts w:eastAsia="Times New Roman" w:cs="Times New Roman"/>
+                <w:color w:val="000000"/>
+                <w:sz w:val="20"/>
+                <w:szCs w:val="20"/>
+                <w:lang w:eastAsia="en-AU"/>
+              </w:rPr>
+            </w:pPr>
+            <w:r>
+              <w:rPr>
+                <w:rFonts w:eastAsia="Times New Roman" w:cs="Times New Roman"/>
+                <w:color w:val="000000"/>
+                <w:sz w:val="20"/>
+                <w:szCs w:val="20"/>
+                <w:lang w:eastAsia="en-AU"/>
+              </w:rPr>
+              <w:t>r</w:t>
+            </w:r>
+            <w:r>
+              <w:rPr>
+                <w:rFonts w:eastAsia="Times New Roman" w:cs="Times New Roman"/>
+                <w:color w:val="000000"/>
+                <w:sz w:val="20"/>
+                <w:szCs w:val="20"/>
+                <w:vertAlign w:val="superscript"/>
+                <w:lang w:eastAsia="en-AU"/>
+              </w:rPr>
+              <w:t>2</w:t>
+            </w:r>
+          </w:p>
+        </w:tc>
+        <w:tc>
+          <w:tcPr>
+            <w:tcW w:w="2268" w:type="dxa"/>
+            <w:tcBorders>
+              <w:top w:val="single" w:sz="4" w:space="0" w:color="auto"/>
+              <w:left w:val="nil"/>
+              <w:bottom w:val="single" w:sz="4" w:space="0" w:color="auto"/>
+              <w:right w:val="nil"/>
+            </w:tcBorders>
+            <w:shd w:val="clear" w:color="auto" w:fill="auto"/>
+            <w:noWrap/>
+            <w:hideMark/>
+          </w:tcPr>
+          <w:p>
+            <w:pPr>
+              <w:spacing w:after="60" w:line="360" w:lineRule="auto"/>
+              <w:rPr>
+                <w:rFonts w:eastAsia="Times New Roman" w:cs="Times New Roman"/>
+                <w:color w:val="000000"/>
+                <w:sz w:val="20"/>
+                <w:szCs w:val="20"/>
+                <w:lang w:eastAsia="en-AU"/>
+              </w:rPr>
+            </w:pPr>
+            <w:r>
+              <w:rPr>
+                <w:rFonts w:eastAsia="Times New Roman" w:cs="Times New Roman"/>
+                <w:color w:val="000000"/>
+                <w:sz w:val="20"/>
+                <w:szCs w:val="20"/>
+                <w:lang w:eastAsia="en-AU"/>
+              </w:rPr>
+              <w:t>Slope</w:t>
+            </w:r>
+          </w:p>
+          <w:p>
+            <w:pPr>
+              <w:spacing w:after="60" w:line="360" w:lineRule="auto"/>
+              <w:rPr>
+                <w:rFonts w:eastAsia="Times New Roman" w:cs="Times New Roman"/>
+                <w:i/>
+                <w:color w:val="000000"/>
+                <w:sz w:val="20"/>
+                <w:szCs w:val="20"/>
+                <w:lang w:eastAsia="en-AU"/>
+              </w:rPr>
+            </w:pPr>
+            <w:r>
+              <w:rPr>
+                <w:rFonts w:eastAsia="Times New Roman" w:cs="Times New Roman"/>
+                <w:i/>
+                <w:color w:val="000000"/>
+                <w:sz w:val="20"/>
+                <w:szCs w:val="20"/>
+                <w:lang w:eastAsia="en-AU"/>
+              </w:rPr>
+              <w:t>(confidence interval)</w:t>
+            </w:r>
+          </w:p>
+        </w:tc>
+        <w:tc>
+          <w:tcPr>
+            <w:tcW w:w="1134" w:type="dxa"/>
+            <w:tcBorders>
+              <w:top w:val="single" w:sz="4" w:space="0" w:color="auto"/>
+              <w:left w:val="nil"/>
+              <w:bottom w:val="single" w:sz="4" w:space="0" w:color="auto"/>
+              <w:right w:val="nil"/>
+            </w:tcBorders>
+            <w:shd w:val="clear" w:color="auto" w:fill="auto"/>
+            <w:noWrap/>
+            <w:hideMark/>
+          </w:tcPr>
+          <w:p>
+            <w:pPr>
+              <w:spacing w:after="60" w:line="360" w:lineRule="auto"/>
+              <w:rPr>
+                <w:rFonts w:eastAsia="Times New Roman" w:cs="Times New Roman"/>
+                <w:i/>
+                <w:color w:val="000000"/>
+                <w:sz w:val="20"/>
+                <w:szCs w:val="20"/>
+                <w:lang w:eastAsia="en-AU"/>
+              </w:rPr>
+            </w:pPr>
+            <w:r>
+              <w:rPr>
+                <w:rFonts w:eastAsia="Times New Roman" w:cs="Times New Roman"/>
+                <w:i/>
+                <w:color w:val="000000"/>
+                <w:sz w:val="20"/>
+                <w:szCs w:val="20"/>
+                <w:lang w:eastAsia="en-AU"/>
+              </w:rPr>
+              <w:t xml:space="preserve">p-value </w:t>
+            </w:r>
+          </w:p>
+          <w:p>
+            <w:pPr>
+              <w:spacing w:after="60" w:line="360" w:lineRule="auto"/>
+              <w:rPr>
+                <w:rFonts w:eastAsia="Times New Roman" w:cs="Times New Roman"/>
+                <w:color w:val="000000"/>
+                <w:sz w:val="20"/>
+                <w:szCs w:val="20"/>
+                <w:lang w:eastAsia="en-AU"/>
+              </w:rPr>
+            </w:pPr>
+            <w:r>
+              <w:rPr>
+                <w:rFonts w:eastAsia="Times New Roman" w:cs="Times New Roman"/>
+                <w:i/>
+                <w:color w:val="000000"/>
+                <w:sz w:val="20"/>
+                <w:szCs w:val="20"/>
+                <w:lang w:eastAsia="en-AU"/>
+              </w:rPr>
+              <w:t xml:space="preserve">(slope </w:t>
+            </w:r>
+            <w:r>
+              <w:rPr>
+                <w:sz w:val="20"/>
+                <w:szCs w:val="20"/>
+              </w:rPr>
+              <w:t>≠</w:t>
+            </w:r>
+            <w:r>
+              <w:rPr>
+                <w:rFonts w:eastAsia="Times New Roman" w:cs="Times New Roman"/>
+                <w:i/>
+                <w:color w:val="000000"/>
+                <w:sz w:val="20"/>
+                <w:szCs w:val="20"/>
+                <w:lang w:eastAsia="en-AU"/>
+              </w:rPr>
+              <w:t xml:space="preserve"> 1)</w:t>
+            </w:r>
+          </w:p>
+        </w:tc>
+      </w:tr>
+      <w:tr>
+        <w:trPr>
+          <w:trHeight w:val="57"/>
+        </w:trPr>
+        <w:tc>
+          <w:tcPr>
+            <w:tcW w:w="3402" w:type="dxa"/>
+            <w:tcBorders>
+              <w:top w:val="nil"/>
+              <w:left w:val="nil"/>
+              <w:bottom w:val="nil"/>
+              <w:right w:val="nil"/>
+            </w:tcBorders>
+            <w:shd w:val="clear" w:color="auto" w:fill="auto"/>
+            <w:noWrap/>
+            <w:vAlign w:val="bottom"/>
+            <w:hideMark/>
+          </w:tcPr>
+          <w:p>
+            <w:pPr>
+              <w:spacing w:after="60" w:line="360" w:lineRule="auto"/>
+              <w:rPr>
+                <w:rFonts w:eastAsia="Times New Roman" w:cs="Times New Roman"/>
+                <w:color w:val="000000"/>
+                <w:sz w:val="20"/>
+                <w:szCs w:val="20"/>
+                <w:lang w:eastAsia="en-AU"/>
+              </w:rPr>
+            </w:pPr>
+            <w:r>
+              <w:rPr>
+                <w:rFonts w:eastAsia="Times New Roman" w:cs="Times New Roman"/>
+                <w:color w:val="000000"/>
+                <w:sz w:val="20"/>
+                <w:szCs w:val="20"/>
+                <w:lang w:eastAsia="en-AU"/>
+              </w:rPr>
+              <w:t>Total accessory costs</w:t>
+            </w:r>
+          </w:p>
+        </w:tc>
+        <w:tc>
+          <w:tcPr>
+            <w:tcW w:w="851" w:type="dxa"/>
+            <w:tcBorders>
+              <w:top w:val="nil"/>
+              <w:left w:val="nil"/>
+              <w:bottom w:val="nil"/>
+              <w:right w:val="nil"/>
+            </w:tcBorders>
+            <w:shd w:val="clear" w:color="auto" w:fill="auto"/>
+            <w:noWrap/>
+            <w:vAlign w:val="bottom"/>
+            <w:hideMark/>
+          </w:tcPr>
+          <w:p>
+            <w:pPr>
+              <w:spacing w:after="60" w:line="360" w:lineRule="auto"/>
+              <w:rPr>
+                <w:rFonts w:eastAsia="Times New Roman" w:cs="Times New Roman"/>
+                <w:color w:val="000000"/>
+                <w:sz w:val="20"/>
+                <w:szCs w:val="20"/>
+                <w:lang w:eastAsia="en-AU"/>
+              </w:rPr>
+            </w:pPr>
+            <w:r>
+              <w:rPr>
+                <w:rFonts w:cs="Times New Roman"/>
+                <w:color w:val="000000"/>
+                <w:sz w:val="20"/>
+              </w:rPr>
+              <w:t>0.88</w:t>
+            </w:r>
+          </w:p>
+        </w:tc>
+        <w:tc>
+          <w:tcPr>
+            <w:tcW w:w="2268" w:type="dxa"/>
+            <w:tcBorders>
+              <w:top w:val="nil"/>
+              <w:left w:val="nil"/>
+              <w:bottom w:val="nil"/>
+              <w:right w:val="nil"/>
+            </w:tcBorders>
+            <w:shd w:val="clear" w:color="auto" w:fill="auto"/>
+            <w:noWrap/>
+            <w:vAlign w:val="center"/>
+            <w:hideMark/>
+          </w:tcPr>
+          <w:p>
+            <w:pPr>
+              <w:spacing w:after="0" w:line="240" w:lineRule="auto"/>
+              <w:rPr>
+                <w:rFonts w:eastAsia="Times New Roman" w:cs="Times New Roman"/>
+                <w:color w:val="000000"/>
+                <w:sz w:val="18"/>
+                <w:szCs w:val="18"/>
+                <w:lang w:eastAsia="en-AU"/>
+              </w:rPr>
+            </w:pPr>
+            <w:r>
+              <w:rPr>
+                <w:rFonts w:ascii="Calibri" w:hAnsi="Calibri"/>
+                <w:color w:val="000000"/>
+                <w:sz w:val="18"/>
+                <w:szCs w:val="18"/>
+              </w:rPr>
+              <w:t>1.315 (1.06 - 1.627)</w:t>
+            </w:r>
+          </w:p>
+        </w:tc>
+        <w:tc>
+          <w:tcPr>
+            <w:tcW w:w="1134" w:type="dxa"/>
+            <w:tcBorders>
+              <w:top w:val="nil"/>
+              <w:left w:val="nil"/>
+              <w:bottom w:val="nil"/>
+              <w:right w:val="nil"/>
+            </w:tcBorders>
+            <w:shd w:val="clear" w:color="auto" w:fill="auto"/>
+            <w:noWrap/>
+            <w:vAlign w:val="center"/>
+            <w:hideMark/>
+          </w:tcPr>
+          <w:p>
+            <w:pPr>
+              <w:spacing w:after="0" w:line="240" w:lineRule="auto"/>
+              <w:rPr>
+                <w:rFonts w:eastAsia="Times New Roman" w:cs="Times New Roman"/>
+                <w:color w:val="000000"/>
+                <w:sz w:val="18"/>
+                <w:szCs w:val="18"/>
+                <w:lang w:eastAsia="en-AU"/>
+              </w:rPr>
+            </w:pPr>
+            <w:r>
+              <w:rPr>
+                <w:rFonts w:ascii="Calibri" w:hAnsi="Calibri"/>
+                <w:color w:val="000000"/>
+                <w:sz w:val="18"/>
+                <w:szCs w:val="18"/>
+              </w:rPr>
+              <w:t>0.01561</w:t>
+            </w:r>
+          </w:p>
+        </w:tc>
+      </w:tr>
+      <w:tr>
+        <w:trPr>
+          <w:trHeight w:val="57"/>
+        </w:trPr>
+        <w:tc>
+          <w:tcPr>
+            <w:tcW w:w="3402" w:type="dxa"/>
+            <w:tcBorders>
+              <w:top w:val="nil"/>
+              <w:left w:val="nil"/>
+              <w:bottom w:val="nil"/>
+              <w:right w:val="nil"/>
+            </w:tcBorders>
+            <w:shd w:val="clear" w:color="auto" w:fill="auto"/>
+            <w:noWrap/>
+            <w:vAlign w:val="bottom"/>
+          </w:tcPr>
+          <w:p>
+            <w:pPr>
+              <w:spacing w:after="60" w:line="360" w:lineRule="auto"/>
+              <w:ind w:left="340"/>
+              <w:rPr>
+                <w:rFonts w:eastAsia="Times New Roman" w:cs="Times New Roman"/>
+                <w:color w:val="000000"/>
+                <w:sz w:val="20"/>
+                <w:szCs w:val="20"/>
+                <w:lang w:eastAsia="en-AU"/>
+              </w:rPr>
+            </w:pPr>
+            <w:r>
+              <w:rPr>
+                <w:rFonts w:eastAsia="Times New Roman" w:cs="Times New Roman"/>
+                <w:color w:val="000000"/>
+                <w:sz w:val="20"/>
+                <w:szCs w:val="20"/>
+                <w:lang w:eastAsia="en-AU"/>
+              </w:rPr>
+              <w:t>Seed costs</w:t>
+            </w:r>
+          </w:p>
+        </w:tc>
+        <w:tc>
+          <w:tcPr>
+            <w:tcW w:w="851" w:type="dxa"/>
+            <w:tcBorders>
+              <w:top w:val="nil"/>
+              <w:left w:val="nil"/>
+              <w:bottom w:val="nil"/>
+              <w:right w:val="nil"/>
+            </w:tcBorders>
+            <w:shd w:val="clear" w:color="auto" w:fill="auto"/>
+            <w:noWrap/>
+            <w:vAlign w:val="bottom"/>
+          </w:tcPr>
+          <w:p>
+            <w:pPr>
+              <w:spacing w:after="60" w:line="360" w:lineRule="auto"/>
+              <w:rPr>
+                <w:rFonts w:cs="Times New Roman"/>
+                <w:color w:val="000000"/>
+                <w:sz w:val="20"/>
+                <w:szCs w:val="20"/>
+              </w:rPr>
+            </w:pPr>
+            <w:r>
+              <w:rPr>
+                <w:rFonts w:cs="Times New Roman"/>
+                <w:color w:val="000000"/>
+                <w:sz w:val="20"/>
+              </w:rPr>
+              <w:t>0.89</w:t>
+            </w:r>
+          </w:p>
+        </w:tc>
+        <w:tc>
+          <w:tcPr>
+            <w:tcW w:w="2268" w:type="dxa"/>
+            <w:tcBorders>
+              <w:top w:val="nil"/>
+              <w:left w:val="nil"/>
+              <w:bottom w:val="nil"/>
+              <w:right w:val="nil"/>
+            </w:tcBorders>
+            <w:shd w:val="clear" w:color="auto" w:fill="auto"/>
+            <w:noWrap/>
+            <w:vAlign w:val="center"/>
+          </w:tcPr>
+          <w:p>
+            <w:pPr>
+              <w:spacing w:after="0" w:line="240" w:lineRule="auto"/>
+              <w:rPr>
+                <w:rFonts w:cs="Times New Roman"/>
+                <w:color w:val="000000"/>
+                <w:sz w:val="18"/>
+                <w:szCs w:val="18"/>
+              </w:rPr>
+            </w:pPr>
+            <w:r>
+              <w:rPr>
+                <w:rFonts w:ascii="Calibri" w:hAnsi="Calibri"/>
+                <w:color w:val="000000"/>
+                <w:sz w:val="18"/>
+                <w:szCs w:val="18"/>
+              </w:rPr>
+              <w:t>1.266 (1.03 - 1.564)</w:t>
+            </w:r>
+          </w:p>
+        </w:tc>
+        <w:tc>
+          <w:tcPr>
+            <w:tcW w:w="1134" w:type="dxa"/>
+            <w:tcBorders>
+              <w:top w:val="nil"/>
+              <w:left w:val="nil"/>
+              <w:bottom w:val="nil"/>
+              <w:right w:val="nil"/>
+            </w:tcBorders>
+            <w:shd w:val="clear" w:color="auto" w:fill="auto"/>
+            <w:noWrap/>
+            <w:vAlign w:val="center"/>
+          </w:tcPr>
+          <w:p>
+            <w:pPr>
+              <w:spacing w:after="0" w:line="240" w:lineRule="auto"/>
+              <w:rPr>
+                <w:rFonts w:cs="Times New Roman"/>
+                <w:color w:val="000000"/>
+                <w:sz w:val="18"/>
+                <w:szCs w:val="18"/>
+              </w:rPr>
+            </w:pPr>
+            <w:r>
+              <w:rPr>
+                <w:rFonts w:ascii="Calibri" w:hAnsi="Calibri"/>
+                <w:color w:val="000000"/>
+                <w:sz w:val="18"/>
+                <w:szCs w:val="18"/>
+              </w:rPr>
+              <w:t>0.03121</w:t>
+            </w:r>
+          </w:p>
+        </w:tc>
+      </w:tr>
+      <w:tr>
+        <w:trPr>
+          <w:trHeight w:val="57"/>
+        </w:trPr>
+        <w:tc>
+          <w:tcPr>
+            <w:tcW w:w="3402" w:type="dxa"/>
+            <w:tcBorders>
+              <w:top w:val="nil"/>
+              <w:left w:val="nil"/>
+              <w:bottom w:val="nil"/>
+              <w:right w:val="nil"/>
+            </w:tcBorders>
+            <w:shd w:val="clear" w:color="auto" w:fill="auto"/>
+            <w:noWrap/>
+            <w:vAlign w:val="bottom"/>
+            <w:hideMark/>
+          </w:tcPr>
+          <w:p>
+            <w:pPr>
+              <w:spacing w:after="60" w:line="360" w:lineRule="auto"/>
+              <w:ind w:left="680"/>
+              <w:rPr>
+                <w:rFonts w:eastAsia="Times New Roman" w:cs="Times New Roman"/>
+                <w:color w:val="000000"/>
+                <w:sz w:val="20"/>
+                <w:szCs w:val="20"/>
+                <w:lang w:eastAsia="en-AU"/>
+              </w:rPr>
+            </w:pPr>
+            <w:r>
+              <w:rPr>
+                <w:rFonts w:eastAsia="Times New Roman" w:cs="Times New Roman"/>
+                <w:color w:val="000000"/>
+                <w:sz w:val="20"/>
+                <w:szCs w:val="20"/>
+                <w:lang w:eastAsia="en-AU"/>
+              </w:rPr>
+              <w:t>Pollen-attraction costs</w:t>
+            </w:r>
+          </w:p>
+        </w:tc>
+        <w:tc>
+          <w:tcPr>
+            <w:tcW w:w="851" w:type="dxa"/>
+            <w:tcBorders>
+              <w:top w:val="nil"/>
+              <w:left w:val="nil"/>
+              <w:bottom w:val="nil"/>
+              <w:right w:val="nil"/>
+            </w:tcBorders>
+            <w:shd w:val="clear" w:color="auto" w:fill="auto"/>
+            <w:noWrap/>
+            <w:vAlign w:val="bottom"/>
+            <w:hideMark/>
+          </w:tcPr>
+          <w:p>
+            <w:pPr>
+              <w:spacing w:after="60" w:line="360" w:lineRule="auto"/>
+              <w:rPr>
+                <w:rFonts w:eastAsia="Times New Roman" w:cs="Times New Roman"/>
+                <w:color w:val="000000"/>
+                <w:sz w:val="20"/>
+                <w:szCs w:val="20"/>
+                <w:lang w:eastAsia="en-AU"/>
+              </w:rPr>
+            </w:pPr>
+            <w:r>
+              <w:rPr>
+                <w:rFonts w:cs="Times New Roman"/>
+                <w:color w:val="000000"/>
+                <w:sz w:val="20"/>
+              </w:rPr>
+              <w:t>0.80</w:t>
+            </w:r>
+          </w:p>
+        </w:tc>
+        <w:tc>
+          <w:tcPr>
+            <w:tcW w:w="2268" w:type="dxa"/>
+            <w:tcBorders>
+              <w:top w:val="nil"/>
+              <w:left w:val="nil"/>
+              <w:bottom w:val="nil"/>
+              <w:right w:val="nil"/>
+            </w:tcBorders>
+            <w:shd w:val="clear" w:color="auto" w:fill="auto"/>
+            <w:noWrap/>
+            <w:vAlign w:val="center"/>
+            <w:hideMark/>
+          </w:tcPr>
+          <w:p>
+            <w:pPr>
+              <w:spacing w:after="0" w:line="240" w:lineRule="auto"/>
+              <w:rPr>
+                <w:rFonts w:eastAsia="Times New Roman" w:cs="Times New Roman"/>
+                <w:color w:val="000000"/>
+                <w:sz w:val="18"/>
+                <w:szCs w:val="18"/>
+                <w:lang w:eastAsia="en-AU"/>
+              </w:rPr>
+            </w:pPr>
+            <w:r>
+              <w:rPr>
+                <w:rFonts w:ascii="Calibri" w:hAnsi="Calibri"/>
+                <w:color w:val="000000"/>
+                <w:sz w:val="18"/>
+                <w:szCs w:val="18"/>
+              </w:rPr>
+              <w:t>0.715 (0.54 - 0.947)</w:t>
+            </w:r>
+          </w:p>
+        </w:tc>
+        <w:tc>
+          <w:tcPr>
+            <w:tcW w:w="1134" w:type="dxa"/>
+            <w:tcBorders>
+              <w:top w:val="nil"/>
+              <w:left w:val="nil"/>
+              <w:bottom w:val="nil"/>
+              <w:right w:val="nil"/>
+            </w:tcBorders>
+            <w:shd w:val="clear" w:color="auto" w:fill="auto"/>
+            <w:noWrap/>
+            <w:vAlign w:val="center"/>
+            <w:hideMark/>
+          </w:tcPr>
+          <w:p>
+            <w:pPr>
+              <w:spacing w:after="0" w:line="240" w:lineRule="auto"/>
+              <w:rPr>
+                <w:rFonts w:eastAsia="Times New Roman" w:cs="Times New Roman"/>
+                <w:color w:val="000000"/>
+                <w:sz w:val="18"/>
+                <w:szCs w:val="18"/>
+                <w:lang w:eastAsia="en-AU"/>
+              </w:rPr>
+            </w:pPr>
+            <w:r>
+              <w:rPr>
+                <w:rFonts w:ascii="Calibri" w:hAnsi="Calibri"/>
+                <w:color w:val="000000"/>
+                <w:sz w:val="18"/>
+                <w:szCs w:val="18"/>
+              </w:rPr>
+              <w:t>0.02247</w:t>
+            </w:r>
+          </w:p>
+        </w:tc>
+      </w:tr>
+      <w:tr>
+        <w:trPr>
+          <w:trHeight w:val="57"/>
+        </w:trPr>
+        <w:tc>
+          <w:tcPr>
+            <w:tcW w:w="3402" w:type="dxa"/>
+            <w:tcBorders>
+              <w:top w:val="nil"/>
+              <w:left w:val="nil"/>
+              <w:right w:val="nil"/>
+            </w:tcBorders>
+            <w:shd w:val="clear" w:color="auto" w:fill="auto"/>
+            <w:noWrap/>
+            <w:vAlign w:val="bottom"/>
+            <w:hideMark/>
+          </w:tcPr>
+          <w:p>
+            <w:pPr>
+              <w:spacing w:after="60" w:line="360" w:lineRule="auto"/>
+              <w:ind w:left="680"/>
+              <w:rPr>
+                <w:rFonts w:eastAsia="Times New Roman" w:cs="Times New Roman"/>
+                <w:color w:val="000000"/>
+                <w:sz w:val="20"/>
+                <w:szCs w:val="20"/>
+                <w:lang w:eastAsia="en-AU"/>
+              </w:rPr>
+            </w:pPr>
+            <w:r>
+              <w:rPr>
+                <w:rFonts w:eastAsia="Times New Roman" w:cs="Times New Roman"/>
+                <w:color w:val="000000"/>
+                <w:sz w:val="20"/>
+                <w:szCs w:val="20"/>
+                <w:lang w:eastAsia="en-AU"/>
+              </w:rPr>
+              <w:t>Provisioning costs</w:t>
+            </w:r>
+          </w:p>
+        </w:tc>
+        <w:tc>
+          <w:tcPr>
+            <w:tcW w:w="851" w:type="dxa"/>
+            <w:tcBorders>
+              <w:top w:val="nil"/>
+              <w:left w:val="nil"/>
+              <w:right w:val="nil"/>
+            </w:tcBorders>
+            <w:shd w:val="clear" w:color="auto" w:fill="auto"/>
+            <w:noWrap/>
+            <w:vAlign w:val="bottom"/>
+            <w:hideMark/>
+          </w:tcPr>
+          <w:p>
+            <w:pPr>
+              <w:spacing w:after="60" w:line="360" w:lineRule="auto"/>
+              <w:rPr>
+                <w:rFonts w:eastAsia="Times New Roman" w:cs="Times New Roman"/>
+                <w:color w:val="000000"/>
+                <w:sz w:val="20"/>
+                <w:szCs w:val="20"/>
+                <w:lang w:eastAsia="en-AU"/>
+              </w:rPr>
+            </w:pPr>
+            <w:r>
+              <w:rPr>
+                <w:rFonts w:cs="Times New Roman"/>
+                <w:color w:val="000000"/>
+                <w:sz w:val="20"/>
+              </w:rPr>
+              <w:t>0.88</w:t>
+            </w:r>
+          </w:p>
+        </w:tc>
+        <w:tc>
+          <w:tcPr>
+            <w:tcW w:w="2268" w:type="dxa"/>
+            <w:tcBorders>
+              <w:top w:val="nil"/>
+              <w:left w:val="nil"/>
+              <w:right w:val="nil"/>
+            </w:tcBorders>
+            <w:shd w:val="clear" w:color="auto" w:fill="auto"/>
+            <w:noWrap/>
+            <w:vAlign w:val="center"/>
+            <w:hideMark/>
+          </w:tcPr>
+          <w:p>
+            <w:pPr>
+              <w:spacing w:after="0" w:line="240" w:lineRule="auto"/>
+              <w:rPr>
+                <w:rFonts w:eastAsia="Times New Roman" w:cs="Times New Roman"/>
+                <w:color w:val="000000"/>
+                <w:sz w:val="18"/>
+                <w:szCs w:val="18"/>
+                <w:lang w:eastAsia="en-AU"/>
+              </w:rPr>
+            </w:pPr>
+            <w:r>
+              <w:rPr>
+                <w:rFonts w:ascii="Calibri" w:hAnsi="Calibri"/>
+                <w:color w:val="000000"/>
+                <w:sz w:val="18"/>
+                <w:szCs w:val="18"/>
+              </w:rPr>
+              <w:t>1.435 (1.16 - 1.777)</w:t>
+            </w:r>
+          </w:p>
+        </w:tc>
+        <w:tc>
+          <w:tcPr>
+            <w:tcW w:w="1134" w:type="dxa"/>
+            <w:tcBorders>
+              <w:top w:val="nil"/>
+              <w:left w:val="nil"/>
+              <w:right w:val="nil"/>
+            </w:tcBorders>
+            <w:shd w:val="clear" w:color="auto" w:fill="auto"/>
+            <w:noWrap/>
+            <w:vAlign w:val="center"/>
+            <w:hideMark/>
+          </w:tcPr>
+          <w:p>
+            <w:pPr>
+              <w:spacing w:after="0" w:line="240" w:lineRule="auto"/>
+              <w:rPr>
+                <w:rFonts w:eastAsia="Times New Roman" w:cs="Times New Roman"/>
+                <w:color w:val="000000"/>
+                <w:sz w:val="18"/>
+                <w:szCs w:val="18"/>
+                <w:lang w:eastAsia="en-AU"/>
+              </w:rPr>
+            </w:pPr>
+            <w:r>
+              <w:rPr>
+                <w:rFonts w:ascii="Calibri" w:hAnsi="Calibri"/>
+                <w:color w:val="000000"/>
+                <w:sz w:val="18"/>
+                <w:szCs w:val="18"/>
+              </w:rPr>
+              <w:t>0.00287</w:t>
+            </w:r>
+          </w:p>
+        </w:tc>
+      </w:tr>
+      <w:tr>
+        <w:trPr>
+          <w:trHeight w:val="57"/>
+        </w:trPr>
+        <w:tc>
+          <w:tcPr>
+            <w:tcW w:w="3402" w:type="dxa"/>
+            <w:tcBorders>
+              <w:top w:val="nil"/>
+              <w:left w:val="nil"/>
+              <w:bottom w:val="nil"/>
+              <w:right w:val="nil"/>
+            </w:tcBorders>
+            <w:shd w:val="clear" w:color="auto" w:fill="auto"/>
+            <w:noWrap/>
+            <w:vAlign w:val="bottom"/>
+            <w:hideMark/>
+          </w:tcPr>
+          <w:p>
+            <w:pPr>
+              <w:spacing w:after="60" w:line="360" w:lineRule="auto"/>
+              <w:ind w:left="340"/>
+              <w:rPr>
+                <w:rFonts w:eastAsia="Times New Roman" w:cs="Times New Roman"/>
+                <w:color w:val="000000"/>
+                <w:sz w:val="20"/>
+                <w:szCs w:val="20"/>
+                <w:lang w:eastAsia="en-AU"/>
+              </w:rPr>
+            </w:pPr>
+            <w:r>
+              <w:rPr>
+                <w:rFonts w:eastAsia="Times New Roman" w:cs="Times New Roman"/>
+                <w:color w:val="000000"/>
+                <w:sz w:val="20"/>
+                <w:szCs w:val="20"/>
+                <w:lang w:eastAsia="en-AU"/>
+              </w:rPr>
+              <w:t>F</w:t>
+            </w:r>
+            <w:r>
+              <w:rPr>
+                <w:rFonts w:eastAsia="Times New Roman" w:cs="Times New Roman"/>
+                <w:color w:val="000000"/>
+                <w:sz w:val="20"/>
+                <w:szCs w:val="20"/>
+                <w:lang w:eastAsia="en-AU"/>
+              </w:rPr>
+              <w:t>ailed tissue costs</w:t>
+            </w:r>
+          </w:p>
+        </w:tc>
+        <w:tc>
+          <w:tcPr>
+            <w:tcW w:w="851" w:type="dxa"/>
+            <w:tcBorders>
+              <w:top w:val="nil"/>
+              <w:left w:val="nil"/>
+              <w:bottom w:val="nil"/>
+              <w:right w:val="nil"/>
+            </w:tcBorders>
+            <w:shd w:val="clear" w:color="auto" w:fill="auto"/>
+            <w:noWrap/>
+            <w:vAlign w:val="bottom"/>
+            <w:hideMark/>
+          </w:tcPr>
+          <w:p>
+            <w:pPr>
+              <w:spacing w:after="60" w:line="360" w:lineRule="auto"/>
+              <w:rPr>
+                <w:rFonts w:eastAsia="Times New Roman" w:cs="Times New Roman"/>
+                <w:color w:val="000000"/>
+                <w:sz w:val="20"/>
+                <w:szCs w:val="20"/>
+                <w:lang w:eastAsia="en-AU"/>
+              </w:rPr>
+            </w:pPr>
+            <w:r>
+              <w:rPr>
+                <w:rFonts w:cs="Times New Roman"/>
+                <w:color w:val="000000"/>
+                <w:sz w:val="20"/>
+              </w:rPr>
+              <w:t>0.87</w:t>
+            </w:r>
+          </w:p>
+        </w:tc>
+        <w:tc>
+          <w:tcPr>
+            <w:tcW w:w="2268" w:type="dxa"/>
+            <w:tcBorders>
+              <w:top w:val="nil"/>
+              <w:left w:val="nil"/>
+              <w:bottom w:val="nil"/>
+              <w:right w:val="nil"/>
+            </w:tcBorders>
+            <w:shd w:val="clear" w:color="auto" w:fill="auto"/>
+            <w:noWrap/>
+            <w:vAlign w:val="center"/>
+            <w:hideMark/>
+          </w:tcPr>
+          <w:p>
+            <w:pPr>
+              <w:spacing w:after="0" w:line="240" w:lineRule="auto"/>
+              <w:rPr>
+                <w:rFonts w:eastAsia="Times New Roman" w:cs="Times New Roman"/>
+                <w:color w:val="000000"/>
+                <w:sz w:val="18"/>
+                <w:szCs w:val="18"/>
+                <w:lang w:eastAsia="en-AU"/>
+              </w:rPr>
+            </w:pPr>
+            <w:r>
+              <w:rPr>
+                <w:rFonts w:ascii="Calibri" w:hAnsi="Calibri"/>
+                <w:color w:val="000000"/>
+                <w:sz w:val="18"/>
+                <w:szCs w:val="18"/>
+              </w:rPr>
+              <w:t>1.309 (1.04 - 1.641)</w:t>
+            </w:r>
+          </w:p>
+        </w:tc>
+        <w:tc>
+          <w:tcPr>
+            <w:tcW w:w="1134" w:type="dxa"/>
+            <w:tcBorders>
+              <w:top w:val="nil"/>
+              <w:left w:val="nil"/>
+              <w:bottom w:val="nil"/>
+              <w:right w:val="nil"/>
+            </w:tcBorders>
+            <w:shd w:val="clear" w:color="auto" w:fill="auto"/>
+            <w:noWrap/>
+            <w:vAlign w:val="center"/>
+            <w:hideMark/>
+          </w:tcPr>
+          <w:p>
+            <w:pPr>
+              <w:spacing w:after="0" w:line="240" w:lineRule="auto"/>
+              <w:rPr>
+                <w:rFonts w:eastAsia="Times New Roman" w:cs="Times New Roman"/>
+                <w:color w:val="000000"/>
+                <w:sz w:val="18"/>
+                <w:szCs w:val="18"/>
+                <w:lang w:eastAsia="en-AU"/>
+              </w:rPr>
+            </w:pPr>
+            <w:r>
+              <w:rPr>
+                <w:rFonts w:ascii="Calibri" w:hAnsi="Calibri"/>
+                <w:color w:val="000000"/>
+                <w:sz w:val="18"/>
+                <w:szCs w:val="18"/>
+              </w:rPr>
+              <w:t>0.02315</w:t>
+            </w:r>
+          </w:p>
+        </w:tc>
+      </w:tr>
+      <w:tr>
+        <w:trPr>
+          <w:trHeight w:val="57"/>
+        </w:trPr>
+        <w:tc>
+          <w:tcPr>
+            <w:tcW w:w="3402" w:type="dxa"/>
+            <w:tcBorders>
+              <w:top w:val="nil"/>
+              <w:left w:val="nil"/>
+              <w:bottom w:val="nil"/>
+              <w:right w:val="nil"/>
+            </w:tcBorders>
+            <w:shd w:val="clear" w:color="auto" w:fill="auto"/>
+            <w:noWrap/>
+            <w:vAlign w:val="bottom"/>
+          </w:tcPr>
+          <w:p>
+            <w:pPr>
+              <w:spacing w:after="60" w:line="360" w:lineRule="auto"/>
+              <w:ind w:left="680"/>
+              <w:rPr>
+                <w:rFonts w:eastAsia="Times New Roman" w:cs="Times New Roman"/>
+                <w:color w:val="000000"/>
+                <w:sz w:val="20"/>
+                <w:szCs w:val="20"/>
+                <w:lang w:eastAsia="en-AU"/>
+              </w:rPr>
+            </w:pPr>
+            <w:r>
+              <w:rPr>
+                <w:rFonts w:eastAsia="Times New Roman" w:cs="Times New Roman"/>
+                <w:color w:val="000000"/>
+                <w:sz w:val="20"/>
+                <w:szCs w:val="20"/>
+                <w:lang w:eastAsia="en-AU"/>
+              </w:rPr>
+              <w:t xml:space="preserve">Failed </w:t>
+            </w:r>
+            <w:r>
+              <w:rPr>
+                <w:rFonts w:eastAsia="Times New Roman" w:cs="Times New Roman"/>
+                <w:color w:val="000000"/>
+                <w:sz w:val="20"/>
+                <w:szCs w:val="20"/>
+                <w:lang w:eastAsia="en-AU"/>
+              </w:rPr>
+              <w:t>pollen-attraction</w:t>
+            </w:r>
+            <w:r>
+              <w:rPr>
+                <w:rFonts w:eastAsia="Times New Roman" w:cs="Times New Roman"/>
+                <w:color w:val="000000"/>
+                <w:sz w:val="20"/>
+                <w:szCs w:val="20"/>
+                <w:lang w:eastAsia="en-AU"/>
+              </w:rPr>
+              <w:t xml:space="preserve"> costs</w:t>
+            </w:r>
+          </w:p>
+        </w:tc>
+        <w:tc>
+          <w:tcPr>
+            <w:tcW w:w="851" w:type="dxa"/>
+            <w:tcBorders>
+              <w:top w:val="nil"/>
+              <w:left w:val="nil"/>
+              <w:bottom w:val="nil"/>
+              <w:right w:val="nil"/>
+            </w:tcBorders>
+            <w:shd w:val="clear" w:color="auto" w:fill="auto"/>
+            <w:noWrap/>
+            <w:vAlign w:val="bottom"/>
+          </w:tcPr>
+          <w:p>
+            <w:pPr>
+              <w:spacing w:after="60" w:line="360" w:lineRule="auto"/>
+              <w:rPr>
+                <w:rFonts w:cs="Times New Roman"/>
+                <w:color w:val="000000"/>
+                <w:sz w:val="20"/>
+                <w:szCs w:val="20"/>
+              </w:rPr>
+            </w:pPr>
+            <w:r>
+              <w:rPr>
+                <w:rFonts w:cs="Times New Roman"/>
+                <w:color w:val="000000"/>
+                <w:sz w:val="20"/>
+              </w:rPr>
+              <w:t>0.85</w:t>
+            </w:r>
+          </w:p>
+        </w:tc>
+        <w:tc>
+          <w:tcPr>
+            <w:tcW w:w="2268" w:type="dxa"/>
+            <w:tcBorders>
+              <w:top w:val="nil"/>
+              <w:left w:val="nil"/>
+              <w:bottom w:val="nil"/>
+              <w:right w:val="nil"/>
+            </w:tcBorders>
+            <w:shd w:val="clear" w:color="auto" w:fill="auto"/>
+            <w:noWrap/>
+            <w:vAlign w:val="center"/>
+          </w:tcPr>
+          <w:p>
+            <w:pPr>
+              <w:spacing w:after="0" w:line="240" w:lineRule="auto"/>
+              <w:rPr>
+                <w:rFonts w:cs="Times New Roman"/>
+                <w:color w:val="000000"/>
+                <w:sz w:val="18"/>
+                <w:szCs w:val="18"/>
+              </w:rPr>
+            </w:pPr>
+            <w:r>
+              <w:rPr>
+                <w:rFonts w:ascii="Calibri" w:hAnsi="Calibri"/>
+                <w:color w:val="000000"/>
+                <w:sz w:val="18"/>
+                <w:szCs w:val="18"/>
+              </w:rPr>
+              <w:t>1.315 (1.03 - 1.676)</w:t>
+            </w:r>
+          </w:p>
+        </w:tc>
+        <w:tc>
+          <w:tcPr>
+            <w:tcW w:w="1134" w:type="dxa"/>
+            <w:tcBorders>
+              <w:top w:val="nil"/>
+              <w:left w:val="nil"/>
+              <w:bottom w:val="nil"/>
+              <w:right w:val="nil"/>
+            </w:tcBorders>
+            <w:shd w:val="clear" w:color="auto" w:fill="auto"/>
+            <w:noWrap/>
+            <w:vAlign w:val="center"/>
+          </w:tcPr>
+          <w:p>
+            <w:pPr>
+              <w:spacing w:after="0" w:line="240" w:lineRule="auto"/>
+              <w:rPr>
+                <w:rFonts w:cs="Times New Roman"/>
+                <w:color w:val="000000"/>
+                <w:sz w:val="18"/>
+                <w:szCs w:val="18"/>
+              </w:rPr>
+            </w:pPr>
+            <w:r>
+              <w:rPr>
+                <w:rFonts w:ascii="Calibri" w:hAnsi="Calibri"/>
+                <w:color w:val="000000"/>
+                <w:sz w:val="18"/>
+                <w:szCs w:val="18"/>
+              </w:rPr>
+              <w:t>0.02983</w:t>
+            </w:r>
+          </w:p>
+        </w:tc>
+      </w:tr>
+      <w:tr>
+        <w:trPr>
+          <w:trHeight w:val="57"/>
+        </w:trPr>
+        <w:tc>
+          <w:tcPr>
+            <w:tcW w:w="3402" w:type="dxa"/>
+            <w:tcBorders>
+              <w:top w:val="nil"/>
+              <w:left w:val="nil"/>
+              <w:bottom w:val="single" w:sz="4" w:space="0" w:color="auto"/>
+              <w:right w:val="nil"/>
+            </w:tcBorders>
+            <w:shd w:val="clear" w:color="auto" w:fill="auto"/>
+            <w:noWrap/>
+            <w:vAlign w:val="bottom"/>
+          </w:tcPr>
+          <w:p>
+            <w:pPr>
+              <w:spacing w:after="60" w:line="360" w:lineRule="auto"/>
+              <w:ind w:left="680"/>
+              <w:rPr>
+                <w:rFonts w:eastAsia="Times New Roman" w:cs="Times New Roman"/>
+                <w:color w:val="000000"/>
+                <w:sz w:val="20"/>
+                <w:szCs w:val="20"/>
+                <w:lang w:eastAsia="en-AU"/>
+              </w:rPr>
+            </w:pPr>
+            <w:r>
+              <w:rPr>
+                <w:rFonts w:eastAsia="Times New Roman" w:cs="Times New Roman"/>
+                <w:color w:val="000000"/>
+                <w:sz w:val="20"/>
+                <w:szCs w:val="20"/>
+                <w:lang w:eastAsia="en-AU"/>
+              </w:rPr>
+              <w:t>Failed provisioning costs</w:t>
+            </w:r>
+          </w:p>
+        </w:tc>
+        <w:tc>
+          <w:tcPr>
+            <w:tcW w:w="851" w:type="dxa"/>
+            <w:tcBorders>
+              <w:top w:val="nil"/>
+              <w:left w:val="nil"/>
+              <w:bottom w:val="single" w:sz="4" w:space="0" w:color="auto"/>
+              <w:right w:val="nil"/>
+            </w:tcBorders>
+            <w:shd w:val="clear" w:color="auto" w:fill="auto"/>
+            <w:noWrap/>
+            <w:vAlign w:val="bottom"/>
+          </w:tcPr>
+          <w:p>
+            <w:pPr>
+              <w:spacing w:after="60" w:line="360" w:lineRule="auto"/>
+              <w:rPr>
+                <w:rFonts w:cs="Times New Roman"/>
+                <w:color w:val="000000"/>
+                <w:sz w:val="20"/>
+                <w:szCs w:val="20"/>
+              </w:rPr>
+            </w:pPr>
+            <w:r>
+              <w:rPr>
+                <w:rFonts w:cs="Times New Roman"/>
+                <w:color w:val="000000"/>
+                <w:sz w:val="20"/>
+              </w:rPr>
+              <w:t>0.83</w:t>
+            </w:r>
+          </w:p>
+        </w:tc>
+        <w:tc>
+          <w:tcPr>
+            <w:tcW w:w="2268" w:type="dxa"/>
+            <w:tcBorders>
+              <w:top w:val="nil"/>
+              <w:left w:val="nil"/>
+              <w:bottom w:val="single" w:sz="4" w:space="0" w:color="auto"/>
+              <w:right w:val="nil"/>
+            </w:tcBorders>
+            <w:shd w:val="clear" w:color="auto" w:fill="auto"/>
+            <w:noWrap/>
+            <w:vAlign w:val="center"/>
+          </w:tcPr>
+          <w:p>
+            <w:pPr>
+              <w:spacing w:after="0" w:line="240" w:lineRule="auto"/>
+              <w:rPr>
+                <w:rFonts w:cs="Times New Roman"/>
+                <w:color w:val="000000"/>
+                <w:sz w:val="18"/>
+                <w:szCs w:val="18"/>
+              </w:rPr>
+            </w:pPr>
+            <w:r>
+              <w:rPr>
+                <w:rFonts w:ascii="Calibri" w:hAnsi="Calibri"/>
+                <w:color w:val="000000"/>
+                <w:sz w:val="18"/>
+                <w:szCs w:val="18"/>
+              </w:rPr>
+              <w:t>1.384 (1.07 - 1.792)</w:t>
+            </w:r>
+          </w:p>
+        </w:tc>
+        <w:tc>
+          <w:tcPr>
+            <w:tcW w:w="1134" w:type="dxa"/>
+            <w:tcBorders>
+              <w:top w:val="nil"/>
+              <w:left w:val="nil"/>
+              <w:bottom w:val="single" w:sz="4" w:space="0" w:color="auto"/>
+              <w:right w:val="nil"/>
+            </w:tcBorders>
+            <w:shd w:val="clear" w:color="auto" w:fill="auto"/>
+            <w:noWrap/>
+            <w:vAlign w:val="center"/>
+          </w:tcPr>
+          <w:p>
+            <w:pPr>
+              <w:spacing w:after="0" w:line="240" w:lineRule="auto"/>
+              <w:rPr>
+                <w:rFonts w:cs="Times New Roman"/>
+                <w:color w:val="000000"/>
+                <w:sz w:val="18"/>
+                <w:szCs w:val="18"/>
+              </w:rPr>
+            </w:pPr>
+            <w:r>
+              <w:rPr>
+                <w:rFonts w:ascii="Calibri" w:hAnsi="Calibri"/>
+                <w:color w:val="000000"/>
+                <w:sz w:val="18"/>
+                <w:szCs w:val="18"/>
+              </w:rPr>
+              <w:t>0.01761</w:t>
+            </w:r>
+          </w:p>
+        </w:tc>
+      </w:tr>
+    </w:tbl>
+    <w:p>
+      <w:pPr>
+        <w:rPr>
+          <w:b/>
+        </w:rPr>
+      </w:pPr>
+    </w:p>
+    <w:p>
+      <w:pPr>
+        <w:rPr>
+          <w:b/>
+        </w:rPr>
+      </w:pPr>
+    </w:p>
+    <w:p>
+      <w:pPr>
+        <w:rPr>
+          <w:b/>
+        </w:rPr>
+      </w:pPr>
+    </w:p>
+    <w:p>
+      <w:pPr>
+        <w:rPr>
+          <w:b/>
+        </w:rPr>
+      </w:pPr>
+    </w:p>
+    <w:p>
+      <w:pPr>
+        <w:rPr>
+          <w:b/>
+        </w:rPr>
+      </w:pPr>
+    </w:p>
     <w:p>
       <w:pPr>
         <w:rPr>
@@ -8139,6 +9476,37 @@
       <w:r>
         <w:t xml:space="preserve">properties of SMA line fits, between different variables and seed size. </w:t>
       </w:r>
+      <w:r>
+        <w:t>(</w:t>
+      </w:r>
+      <w:r>
+        <w:rPr>
+          <w:i/>
+          <w:color w:val="FF0000"/>
+        </w:rPr>
+        <w:t>Top table using method “OLS”. Bottom table using method “SMA” – my slopes are now mostly slightly</w:t>
+      </w:r>
+      <w:r>
+        <w:rPr>
+          <w:i/>
+          <w:color w:val="FF0000"/>
+        </w:rPr>
+        <w:t xml:space="preserve"> significantly</w:t>
+      </w:r>
+      <w:r>
+        <w:rPr>
+          <w:i/>
+          <w:color w:val="FF0000"/>
+        </w:rPr>
+        <w:t xml:space="preserve"> steeper than 1:1</w:t>
+      </w:r>
+      <w:r>
+        <w:rPr>
+          <w:i/>
+          <w:color w:val="FF0000"/>
+        </w:rPr>
+        <w:t>, but I also have very narrow confidence intervals compared, for instance, to Janice’s papers.)</w:t>
+      </w:r>
     </w:p>
     <w:p/>
     <w:p/>
@@ -8149,6 +9517,11 @@
       <w:r>
         <w:br w:type="page"/>
       </w:r>
+    </w:p>
+    <w:p>
+      <w:pPr>
+        <w:spacing w:line="259" w:lineRule="auto"/>
+      </w:pPr>
     </w:p>
     <w:tbl>
       <w:tblPr>
@@ -8198,7 +9571,6 @@
               </w:rPr>
             </w:pPr>
             <w:r>
-              <w:lastRenderedPageBreak/>
               <w:br w:type="page"/>
             </w:r>
             <w:r>
@@ -9396,6 +10768,10 @@
         <w:pStyle w:val="Heading1"/>
       </w:pPr>
       <w:r>
+        <w:rPr>
+          <w:noProof/>
+          <w:lang w:eastAsia="en-AU"/>
+        </w:rPr>
         <w:lastRenderedPageBreak/>
         <mc:AlternateContent>
           <mc:Choice Requires="wpg">
@@ -13055,18 +14431,18 @@
         </w:rPr>
         <w:lastRenderedPageBreak/>
         <w:drawing>
-          <wp:anchor distT="0" distB="0" distL="114300" distR="114300" simplePos="0" relativeHeight="251716608" behindDoc="0" locked="0" layoutInCell="1" allowOverlap="1" wp14:anchorId="421A5E18" wp14:editId="6A36D428">
+          <wp:anchor distT="0" distB="0" distL="114300" distR="114300" simplePos="0" relativeHeight="251719680" behindDoc="0" locked="0" layoutInCell="1" allowOverlap="1" wp14:anchorId="7A1A3733" wp14:editId="266D5E1D">
             <wp:simplePos x="0" y="0"/>
             <wp:positionH relativeFrom="column">
-              <wp:posOffset>0</wp:posOffset>
+              <wp:posOffset>-3276</wp:posOffset>
             </wp:positionH>
             <wp:positionV relativeFrom="paragraph">
-              <wp:posOffset>204</wp:posOffset>
+              <wp:posOffset>234899</wp:posOffset>
             </wp:positionV>
             <wp:extent cx="6120130" cy="5509895"/>
             <wp:effectExtent l="0" t="0" r="0" b="0"/>
             <wp:wrapSquare wrapText="bothSides"/>
-            <wp:docPr id="20" name="Picture 20"/>
+            <wp:docPr id="1" name="Picture 1"/>
             <wp:cNvGraphicFramePr>
               <a:graphicFrameLocks xmlns:a="http://schemas.openxmlformats.org/drawingml/2006/main" noChangeAspect="1"/>
             </wp:cNvGraphicFramePr>
@@ -13074,7 +14450,7 @@
               <a:graphicData uri="http://schemas.openxmlformats.org/drawingml/2006/picture">
                 <pic:pic xmlns:pic="http://schemas.openxmlformats.org/drawingml/2006/picture">
                   <pic:nvPicPr>
-                    <pic:cNvPr id="20" name="Figure02_embryo_size_acc_cost_correlations.wmf"/>
+                    <pic:cNvPr id="1" name="Figure02_embryo_size_acc_cost_correlations.wmf"/>
                     <pic:cNvPicPr/>
                   </pic:nvPicPr>
                   <pic:blipFill>
@@ -13143,15 +14519,21 @@
         <w:t xml:space="preserve"> the best fit through the data and the red line indicates a slope of 1.</w:t>
       </w:r>
     </w:p>
+    <w:p>
+      <w:pPr>
+        <w:spacing w:line="259" w:lineRule="auto"/>
+      </w:pPr>
+      <w:r>
+        <w:br w:type="page"/>
+      </w:r>
+    </w:p>
     <w:p/>
     <w:p>
-      <w:bookmarkStart w:id="2" w:name="_GoBack"/>
       <w:r>
         <w:rPr>
           <w:noProof/>
           <w:lang w:eastAsia="en-AU"/>
         </w:rPr>
-        <w:lastRenderedPageBreak/>
         <w:drawing>
           <wp:anchor distT="0" distB="0" distL="114300" distR="114300" simplePos="0" relativeHeight="251712512" behindDoc="0" locked="0" layoutInCell="1" allowOverlap="1" wp14:anchorId="18A2CCB0" wp14:editId="124D3C18">
             <wp:simplePos x="0" y="0"/>
@@ -13202,7 +14584,6 @@
           </wp:anchor>
         </w:drawing>
       </w:r>
-      <w:bookmarkEnd w:id="2"/>
     </w:p>
     <w:p>
       <w:r>
@@ -17394,6 +18775,74 @@
         <w:t xml:space="preserve"> values for each species and between the two tests.</w:t>
       </w:r>
     </w:p>
+    <w:p>
+      <w:pPr>
+        <w:spacing w:line="259" w:lineRule="auto"/>
+      </w:pPr>
+      <w:r>
+        <w:br w:type="page"/>
+      </w:r>
+    </w:p>
+    <w:p>
+      <w:bookmarkStart w:id="2" w:name="_GoBack"/>
+      <w:r>
+        <w:rPr>
+          <w:noProof/>
+          <w:lang w:eastAsia="en-AU"/>
+        </w:rPr>
+        <w:lastRenderedPageBreak/>
+        <w:drawing>
+          <wp:anchor distT="0" distB="0" distL="114300" distR="114300" simplePos="0" relativeHeight="251720704" behindDoc="0" locked="0" layoutInCell="1" allowOverlap="1" wp14:anchorId="0BAB66E3" wp14:editId="0E0F53CA">
+            <wp:simplePos x="0" y="0"/>
+            <wp:positionH relativeFrom="column">
+              <wp:posOffset>0</wp:posOffset>
+            </wp:positionH>
+            <wp:positionV relativeFrom="paragraph">
+              <wp:posOffset>452755</wp:posOffset>
+            </wp:positionV>
+            <wp:extent cx="6120130" cy="6121400"/>
+            <wp:effectExtent l="0" t="0" r="0" b="0"/>
+            <wp:wrapSquare wrapText="bothSides"/>
+            <wp:docPr id="3" name="Picture 3"/>
+            <wp:cNvGraphicFramePr>
+              <a:graphicFrameLocks xmlns:a="http://schemas.openxmlformats.org/drawingml/2006/main" noChangeAspect="1"/>
+            </wp:cNvGraphicFramePr>
+            <a:graphic xmlns:a="http://schemas.openxmlformats.org/drawingml/2006/main">
+              <a:graphicData uri="http://schemas.openxmlformats.org/drawingml/2006/picture">
+                <pic:pic xmlns:pic="http://schemas.openxmlformats.org/drawingml/2006/picture">
+                  <pic:nvPicPr>
+                    <pic:cNvPr id="3" name="scaled_ovule count.wmf"/>
+                    <pic:cNvPicPr/>
+                  </pic:nvPicPr>
+                  <pic:blipFill>
+                    <a:blip r:embed="rId13">
+                      <a:extLst>
+                        <a:ext uri="{28A0092B-C50C-407E-A947-70E740481C1C}">
+                          <a14:useLocalDpi xmlns:a14="http://schemas.microsoft.com/office/drawing/2010/main" val="0"/>
+                        </a:ext>
+                      </a:extLst>
+                    </a:blip>
+                    <a:stretch>
+                      <a:fillRect/>
+                    </a:stretch>
+                  </pic:blipFill>
+                  <pic:spPr>
+                    <a:xfrm>
+                      <a:off x="0" y="0"/>
+                      <a:ext cx="6120130" cy="6121400"/>
+                    </a:xfrm>
+                    <a:prstGeom prst="rect">
+                      <a:avLst/>
+                    </a:prstGeom>
+                  </pic:spPr>
+                </pic:pic>
+              </a:graphicData>
+            </a:graphic>
+          </wp:anchor>
+        </w:drawing>
+      </w:r>
+      <w:bookmarkEnd w:id="2"/>
+    </w:p>
     <w:p/>
     <w:sectPr>
       <w:pgSz w:w="11906" w:h="16838"/>
@@ -17407,7 +18856,7 @@
 
 <file path=word/comments.xml><?xml version="1.0" encoding="utf-8"?>
 <w:comments xmlns:wpc="http://schemas.microsoft.com/office/word/2010/wordprocessingCanvas" xmlns:mc="http://schemas.openxmlformats.org/markup-compatibility/2006" xmlns:o="urn:schemas-microsoft-com:office:office" xmlns:r="http://schemas.openxmlformats.org/officeDocument/2006/relationships" xmlns:m="http://schemas.openxmlformats.org/officeDocument/2006/math" xmlns:v="urn:schemas-microsoft-com:vml" xmlns:wp14="http://schemas.microsoft.com/office/word/2010/wordprocessingDrawing" xmlns:wp="http://schemas.openxmlformats.org/drawingml/2006/wordprocessingDrawing" xmlns:w10="urn:schemas-microsoft-com:office:word" xmlns:w="http://schemas.openxmlformats.org/wordprocessingml/2006/main" xmlns:w14="http://schemas.microsoft.com/office/word/2010/wordml" xmlns:w15="http://schemas.microsoft.com/office/word/2012/wordml" xmlns:wpg="http://schemas.microsoft.com/office/word/2010/wordprocessingGroup" xmlns:wpi="http://schemas.microsoft.com/office/word/2010/wordprocessingInk" xmlns:wne="http://schemas.microsoft.com/office/word/2006/wordml" xmlns:wps="http://schemas.microsoft.com/office/word/2010/wordprocessingShape" mc:Ignorable="w14 w15 wp14">
-  <w:comment w:id="0" w:author="Dr Elizabeth Wenk" w:date="2016-09-09T12:40:00Z" w:initials="DEW">
+  <w:comment w:id="0" w:author="Dr Elizabeth Wenk " w:date="2016-09-09T12:40:00Z" w:initials="DEW">
     <w:p>
       <w:pPr>
         <w:pStyle w:val="CommentText"/>
@@ -17421,9 +18870,12 @@
       <w:r>
         <w:t>Wondering if I shouldn’t split this back into the two failure components?</w:t>
       </w:r>
+      <w:r>
+        <w:t xml:space="preserve"> </w:t>
+      </w:r>
     </w:p>
   </w:comment>
-  <w:comment w:id="1" w:author="Dr Elizabeth Wenk" w:date="2016-09-05T12:50:00Z" w:initials="DEW">
+  <w:comment w:id="1" w:author="Dr Elizabeth Wenk " w:date="2016-09-05T12:50:00Z" w:initials="DEW">
     <w:tbl>
       <w:tblPr>
         <w:tblW w:w="7814" w:type="dxa"/>
@@ -22622,7 +24074,7 @@
 
 <file path=word/people.xml><?xml version="1.0" encoding="utf-8"?>
 <w15:people xmlns:wpc="http://schemas.microsoft.com/office/word/2010/wordprocessingCanvas" xmlns:mc="http://schemas.openxmlformats.org/markup-compatibility/2006" xmlns:o="urn:schemas-microsoft-com:office:office" xmlns:r="http://schemas.openxmlformats.org/officeDocument/2006/relationships" xmlns:m="http://schemas.openxmlformats.org/officeDocument/2006/math" xmlns:v="urn:schemas-microsoft-com:vml" xmlns:wp14="http://schemas.microsoft.com/office/word/2010/wordprocessingDrawing" xmlns:wp="http://schemas.openxmlformats.org/drawingml/2006/wordprocessingDrawing" xmlns:w10="urn:schemas-microsoft-com:office:word" xmlns:w="http://schemas.openxmlformats.org/wordprocessingml/2006/main" xmlns:w14="http://schemas.microsoft.com/office/word/2010/wordml" xmlns:w15="http://schemas.microsoft.com/office/word/2012/wordml" xmlns:wpg="http://schemas.microsoft.com/office/word/2010/wordprocessingGroup" xmlns:wpi="http://schemas.microsoft.com/office/word/2010/wordprocessingInk" xmlns:wne="http://schemas.microsoft.com/office/word/2006/wordml" xmlns:wps="http://schemas.microsoft.com/office/word/2010/wordprocessingShape" mc:Ignorable="w14 w15 wp14">
-  <w15:person w15:author="Dr Elizabeth Wenk">
+  <w15:person w15:author="Dr Elizabeth Wenk ">
     <w15:presenceInfo w15:providerId="AD" w15:userId="S-1-5-21-1594774353-775871607-213974443-252582"/>
   </w15:person>
 </w15:people>
@@ -23046,6 +24498,7 @@
   <w:style w:type="character" w:default="1" w:styleId="DefaultParagraphFont">
     <w:name w:val="Default Paragraph Font"/>
     <w:uiPriority w:val="1"/>
+    <w:semiHidden/>
     <w:unhideWhenUsed/>
   </w:style>
   <w:style w:type="table" w:default="1" w:styleId="TableNormal">
@@ -23557,7 +25010,7 @@
 </file>
 
 <file path=customXml/itemProps1.xml><?xml version="1.0" encoding="utf-8"?>
-<ds:datastoreItem xmlns:ds="http://schemas.openxmlformats.org/officeDocument/2006/customXml" ds:itemID="{F96095B5-2338-4924-A534-6690A8BBE6FA}">
+<ds:datastoreItem xmlns:ds="http://schemas.openxmlformats.org/officeDocument/2006/customXml" ds:itemID="{E0C537C9-18C1-464A-BFF6-D58F0EF83D04}">
   <ds:schemaRefs>
     <ds:schemaRef ds:uri="http://schemas.openxmlformats.org/officeDocument/2006/bibliography"/>
   </ds:schemaRefs>

</xml_diff>